<commit_message>
Imperceptible tweaks on two figures
</commit_message>
<xml_diff>
--- a/StudentGuideModule1/newton/newton_fig5_new.docx
+++ b/StudentGuideModule1/newton/newton_fig5_new.docx
@@ -1,6 +1,6 @@
 
 <file path=word/document.xml><?xml version="1.0" encoding="utf-8"?>
-<w:document xmlns:wpc="http://schemas.microsoft.com/office/word/2010/wordprocessingCanvas" xmlns:mc="http://schemas.openxmlformats.org/markup-compatibility/2006" xmlns:o="urn:schemas-microsoft-com:office:office" xmlns:r="http://schemas.openxmlformats.org/officeDocument/2006/relationships" xmlns:m="http://schemas.openxmlformats.org/officeDocument/2006/math" xmlns:v="urn:schemas-microsoft-com:vml" xmlns:wp14="http://schemas.microsoft.com/office/word/2010/wordprocessingDrawing" xmlns:wp="http://schemas.openxmlformats.org/drawingml/2006/wordprocessingDrawing" xmlns:w10="urn:schemas-microsoft-com:office:word" xmlns:w="http://schemas.openxmlformats.org/wordprocessingml/2006/main" xmlns:w14="http://schemas.microsoft.com/office/word/2010/wordml" xmlns:wpg="http://schemas.microsoft.com/office/word/2010/wordprocessingGroup" xmlns:wpi="http://schemas.microsoft.com/office/word/2010/wordprocessingInk" xmlns:wne="http://schemas.microsoft.com/office/word/2006/wordml" xmlns:wps="http://schemas.microsoft.com/office/word/2010/wordprocessingShape" mc:Ignorable="w14 wp14">
+<w:document xmlns:wpc="http://schemas.microsoft.com/office/word/2010/wordprocessingCanvas" xmlns:cx="http://schemas.microsoft.com/office/drawing/2014/chartex" xmlns:mc="http://schemas.openxmlformats.org/markup-compatibility/2006" xmlns:o="urn:schemas-microsoft-com:office:office" xmlns:r="http://schemas.openxmlformats.org/officeDocument/2006/relationships" xmlns:m="http://schemas.openxmlformats.org/officeDocument/2006/math" xmlns:v="urn:schemas-microsoft-com:vml" xmlns:wp14="http://schemas.microsoft.com/office/word/2010/wordprocessingDrawing" xmlns:wp="http://schemas.openxmlformats.org/drawingml/2006/wordprocessingDrawing" xmlns:w10="urn:schemas-microsoft-com:office:word" xmlns:w="http://schemas.openxmlformats.org/wordprocessingml/2006/main" xmlns:w14="http://schemas.microsoft.com/office/word/2010/wordml" xmlns:w15="http://schemas.microsoft.com/office/word/2012/wordml" xmlns:w16se="http://schemas.microsoft.com/office/word/2015/wordml/symex" xmlns:wpg="http://schemas.microsoft.com/office/word/2010/wordprocessingGroup" xmlns:wpi="http://schemas.microsoft.com/office/word/2010/wordprocessingInk" xmlns:wne="http://schemas.microsoft.com/office/word/2006/wordml" xmlns:wps="http://schemas.microsoft.com/office/word/2010/wordprocessingShape" mc:Ignorable="w14 w15 w16se wp14">
   <w:body>
     <w:p>
       <w:pPr>
@@ -858,7 +858,7 @@
                               <a:prstGeom prst="line">
                                 <a:avLst/>
                               </a:prstGeom>
-                              <a:ln w="28575">
+                              <a:ln w="38100">
                                 <a:solidFill>
                                   <a:schemeClr val="bg1"/>
                                 </a:solidFill>
@@ -890,14 +890,14 @@
           </mc:Choice>
           <mc:Fallback>
             <w:pict>
-              <v:group id="D" o:spid="_x0000_s1026" style="position:absolute;margin-left:325.95pt;margin-top:80.9pt;width:143.2pt;height:121.35pt;z-index:251687936" coordsize="18189,15414" o:gfxdata="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">
-                <v:group id="wall" o:spid="_x0000_s1027" style="position:absolute;left:-2740;top:2740;width:6400;height:920;rotation:-90" coordsize="6400,921" o:gfxdata="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">
-                  <v:rect id="Rectangle 74" o:spid="_x0000_s1028" style="position:absolute;width:6400;height:914;visibility:visible;mso-wrap-style:square;v-text-anchor:middle" o:gfxdata="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" fillcolor="black [3213]" stroked="f" strokeweight="2pt">
-                    <v:fill r:id="rId5" o:title="" color2="white [3212]" type="pattern"/>
+              <v:group w14:anchorId="7BB82F7A" id="D" o:spid="_x0000_s1026" style="position:absolute;margin-left:325.95pt;margin-top:80.9pt;width:143.2pt;height:121.35pt;z-index:251687936" coordsize="18189,15414" o:gfxdata="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">
+                <v:group id="wall" o:spid="_x0000_s1027" style="position:absolute;left:-2740;top:2740;width:6400;height:920;rotation:-90" coordsize="6400,921" o:gfxdata="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">
+                  <v:rect id="Rectangle 74" o:spid="_x0000_s1028" style="position:absolute;width:6400;height:914;visibility:visible;mso-wrap-style:square;v-text-anchor:middle" o:gfxdata="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" fillcolor="black [3213]" stroked="f" strokeweight="2pt">
+                    <v:fill r:id="rId4" o:title="" color2="white [3212]" type="pattern"/>
                   </v:rect>
-                  <v:line id="Straight Connector 75" o:spid="_x0000_s1029" style="position:absolute;visibility:visible;mso-wrap-style:square" from="0,921" to="6400,921" o:connectortype="straight" o:gfxdata="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" strokecolor="black [3213]" strokeweight="1.5pt"/>
+                  <v:line id="Straight Connector 75" o:spid="_x0000_s1029" style="position:absolute;visibility:visible;mso-wrap-style:square" from="0,921" to="6400,921" o:connectortype="straight" o:gfxdata="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" strokecolor="black [3213]" strokeweight="1.5pt"/>
                 </v:group>
-                <v:group id="scale" o:spid="_x0000_s1030" style="position:absolute;left:3863;top:2168;width:8789;height:1441;rotation:180" coordsize="11788,1936" o:gfxdata="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">
+                <v:group id="scale" o:spid="_x0000_s1030" style="position:absolute;left:3863;top:2168;width:8789;height:1441;rotation:180" coordsize="11788,1936" o:gfxdata="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">
                   <v:shapetype id="_x0000_t9" coordsize="21600,21600" o:spt="9" adj="5400" path="m@0,l,10800@0,21600@1,21600,21600,10800@1,xe">
                     <v:stroke joinstyle="miter"/>
                     <v:formulas>
@@ -913,23 +913,23 @@
                       <v:h position="#0,topLeft" xrange="0,10800"/>
                     </v:handles>
                   </v:shapetype>
-                  <v:shape id="Hexagon 77" o:spid="_x0000_s1031" type="#_x0000_t9" style="position:absolute;left:1311;width:9753;height:1936;visibility:visible;mso-wrap-style:square;v-text-anchor:middle" o:gfxdata="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" adj="2223" fillcolor="white [3212]" strokecolor="black [3213]" strokeweight="1.5pt"/>
-                  <v:rect id="Rectangle 78" o:spid="_x0000_s1032" style="position:absolute;left:3774;top:744;width:4826;height:457;visibility:visible;mso-wrap-style:square;v-text-anchor:middle" o:gfxdata="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" fillcolor="white [3212]" strokecolor="black [3213]" strokeweight="1pt"/>
-                  <v:group id="Group 79" o:spid="_x0000_s1033" style="position:absolute;left:4377;top:496;width:3606;height:914" coordsize="7620,1447" o:gfxdata="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">
-                    <v:line id="Straight Connector 80" o:spid="_x0000_s1034" style="position:absolute;visibility:visible;mso-wrap-style:square" from="0,0" to="0,1447" o:connectortype="straight" o:gfxdata="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" strokecolor="black [3213]" strokeweight="1pt"/>
-                    <v:line id="Straight Connector 81" o:spid="_x0000_s1035" style="position:absolute;visibility:visible;mso-wrap-style:square" from="1524,0" to="1524,1447" o:connectortype="straight" o:gfxdata="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" strokecolor="black [3213]" strokeweight="1pt"/>
-                    <v:line id="Straight Connector 82" o:spid="_x0000_s1036" style="position:absolute;visibility:visible;mso-wrap-style:square" from="3048,0" to="3048,1447" o:connectortype="straight" o:gfxdata="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" strokecolor="black [3213]" strokeweight="1pt"/>
-                    <v:line id="Straight Connector 83" o:spid="_x0000_s1037" style="position:absolute;visibility:visible;mso-wrap-style:square" from="4572,0" to="4572,1447" o:connectortype="straight" o:gfxdata="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" strokecolor="black [3213]" strokeweight="1pt"/>
-                    <v:line id="Straight Connector 84" o:spid="_x0000_s1038" style="position:absolute;visibility:visible;mso-wrap-style:square" from="6096,0" to="6096,1447" o:connectortype="straight" o:gfxdata="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" strokecolor="black [3213]" strokeweight="1pt"/>
-                    <v:line id="Straight Connector 85" o:spid="_x0000_s1039" style="position:absolute;visibility:visible;mso-wrap-style:square" from="7620,0" to="7620,1447" o:connectortype="straight" o:gfxdata="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" strokecolor="black [3213]" strokeweight="1pt"/>
+                  <v:shape id="Hexagon 77" o:spid="_x0000_s1031" type="#_x0000_t9" style="position:absolute;left:1311;width:9753;height:1936;visibility:visible;mso-wrap-style:square;v-text-anchor:middle" o:gfxdata="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" adj="2223" fillcolor="white [3212]" strokecolor="black [3213]" strokeweight="1.5pt"/>
+                  <v:rect id="Rectangle 78" o:spid="_x0000_s1032" style="position:absolute;left:3774;top:744;width:4826;height:457;visibility:visible;mso-wrap-style:square;v-text-anchor:middle" o:gfxdata="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" fillcolor="white [3212]" strokecolor="black [3213]" strokeweight="1pt"/>
+                  <v:group id="Group 79" o:spid="_x0000_s1033" style="position:absolute;left:4377;top:496;width:3606;height:914" coordsize="7620,1447" o:gfxdata="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">
+                    <v:line id="Straight Connector 80" o:spid="_x0000_s1034" style="position:absolute;visibility:visible;mso-wrap-style:square" from="0,0" to="0,1447" o:connectortype="straight" o:gfxdata="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" strokecolor="black [3213]" strokeweight="1pt"/>
+                    <v:line id="Straight Connector 81" o:spid="_x0000_s1035" style="position:absolute;visibility:visible;mso-wrap-style:square" from="1524,0" to="1524,1447" o:connectortype="straight" o:gfxdata="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" strokecolor="black [3213]" strokeweight="1pt"/>
+                    <v:line id="Straight Connector 82" o:spid="_x0000_s1036" style="position:absolute;visibility:visible;mso-wrap-style:square" from="3048,0" to="3048,1447" o:connectortype="straight" o:gfxdata="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" strokecolor="black [3213]" strokeweight="1pt"/>
+                    <v:line id="Straight Connector 83" o:spid="_x0000_s1037" style="position:absolute;visibility:visible;mso-wrap-style:square" from="4572,0" to="4572,1447" o:connectortype="straight" o:gfxdata="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" strokecolor="black [3213]" strokeweight="1pt"/>
+                    <v:line id="Straight Connector 84" o:spid="_x0000_s1038" style="position:absolute;visibility:visible;mso-wrap-style:square" from="6096,0" to="6096,1447" o:connectortype="straight" o:gfxdata="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" strokecolor="black [3213]" strokeweight="1pt"/>
+                    <v:line id="Straight Connector 85" o:spid="_x0000_s1039" style="position:absolute;visibility:visible;mso-wrap-style:square" from="7620,0" to="7620,1447" o:connectortype="straight" o:gfxdata="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" strokecolor="black [3213]" strokeweight="1pt"/>
                   </v:group>
-                  <v:oval id="Oval 86" o:spid="_x0000_s1040" style="position:absolute;left:11057;top:602;width:731;height:730;visibility:visible;mso-wrap-style:square;v-text-anchor:middle" o:gfxdata="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" filled="f" strokecolor="black [3213]" strokeweight="1.5pt"/>
-                  <v:group id="Group 87" o:spid="_x0000_s1041" style="position:absolute;top:584;width:1257;height:743" coordsize="397510,234950" o:gfxdata="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">
-                    <v:shape id="Arc 88" o:spid="_x0000_s1042" style="position:absolute;width:234950;height:234950;visibility:visible;mso-wrap-style:square;v-text-anchor:middle" coordsize="234950,234950" o:gfxdata="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" path="m234937,119243nsc233989,182219,183545,233243,120584,234909,57623,236576,4550,188292,272,125454,-4006,62616,42033,7585,104639,703r12836,116772l234937,119243xem234937,119243nfc233989,182219,183545,233243,120584,234909,57623,236576,4550,188292,272,125454,-4006,62616,42033,7585,104639,703e" filled="f" strokecolor="black [3213]" strokeweight="1.5pt">
+                  <v:oval id="Oval 86" o:spid="_x0000_s1040" style="position:absolute;left:11057;top:602;width:731;height:730;visibility:visible;mso-wrap-style:square;v-text-anchor:middle" o:gfxdata="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" filled="f" strokecolor="black [3213]" strokeweight="1.5pt"/>
+                  <v:group id="Group 87" o:spid="_x0000_s1041" style="position:absolute;top:584;width:1257;height:743" coordsize="397510,234950" o:gfxdata="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">
+                    <v:shape id="Arc 88" o:spid="_x0000_s1042" style="position:absolute;width:234950;height:234950;visibility:visible;mso-wrap-style:square;v-text-anchor:middle" coordsize="234950,234950" o:gfxdata="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" path="m234937,119243nsc233989,182219,183545,233243,120584,234909,57623,236576,4550,188292,272,125454,-4006,62616,42033,7585,104639,703r12836,116772l234937,119243xem234937,119243nfc233989,182219,183545,233243,120584,234909,57623,236576,4550,188292,272,125454,-4006,62616,42033,7585,104639,703e" filled="f" strokecolor="black [3213]" strokeweight="1.5pt">
                       <v:stroke endcap="round"/>
                       <v:path arrowok="t" o:connecttype="custom" o:connectlocs="234937,119243;120584,234909;272,125454;104639,703" o:connectangles="0,0,0,0"/>
                     </v:shape>
-                    <v:line id="Straight Connector 89" o:spid="_x0000_s1043" style="position:absolute;visibility:visible;mso-wrap-style:square" from="228600,125896" to="397510,125896" o:connectortype="straight" o:gfxdata="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" strokecolor="black [3213]" strokeweight="1.5pt">
+                    <v:line id="Straight Connector 89" o:spid="_x0000_s1043" style="position:absolute;visibility:visible;mso-wrap-style:square" from="228600,125896" to="397510,125896" o:connectortype="straight" o:gfxdata="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" strokecolor="black [3213]" strokeweight="1.5pt">
                       <v:stroke endcap="round"/>
                     </v:line>
                   </v:group>
@@ -938,7 +938,7 @@
                   <v:stroke joinstyle="miter"/>
                   <v:path gradientshapeok="t" o:connecttype="rect"/>
                 </v:shapetype>
-                <v:shape id="mass" o:spid="_x0000_s1044" type="#_x0000_t202" style="position:absolute;left:14531;top:11757;width:3658;height:3657;visibility:visible;mso-wrap-style:square;v-text-anchor:bottom" o:gfxdata="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" fillcolor="white [3201]" strokeweight="1.5pt">
+                <v:shape id="mass" o:spid="_x0000_s1044" type="#_x0000_t202" style="position:absolute;left:14531;top:11757;width:3658;height:3657;visibility:visible;mso-wrap-style:square;v-text-anchor:bottom" o:gfxdata="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" fillcolor="white [3201]" strokeweight="1.5pt">
                   <v:textbox inset=",5.04pt">
                     <w:txbxContent>
                       <w:p>
@@ -964,12 +964,12 @@
                     </w:txbxContent>
                   </v:textbox>
                 </v:shape>
-                <v:line id="Straight Connector 91" o:spid="_x0000_s1045" style="position:absolute;visibility:visible;mso-wrap-style:square" from="879,2930" to="3756,2930" o:connectortype="straight" o:gfxdata="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" strokecolor="black [3213]" strokeweight="1.5pt"/>
-                <v:line id="Straight Connector 92" o:spid="_x0000_s1046" style="position:absolute;visibility:visible;mso-wrap-style:square" from="16246,4454" to="16246,11693" o:connectortype="straight" o:gfxdata="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" strokecolor="black [3213]" strokeweight="1.5pt"/>
-                <v:line id="Straight Connector 93" o:spid="_x0000_s1047" style="position:absolute;visibility:visible;mso-wrap-style:square" from="12690,2930" to="14925,2930" o:connectortype="straight" o:gfxdata="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" strokecolor="black [3213]" strokeweight="1.5pt"/>
-                <v:group id="pulley" o:spid="_x0000_s1048" style="position:absolute;left:11864;top:2867;width:4458;height:3552" coordsize="445786,355202" o:gfxdata="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">
-                  <v:oval id="Oval 95" o:spid="_x0000_s1049" style="position:absolute;left:164432;width:281354;height:281354;visibility:visible;mso-wrap-style:square;v-text-anchor:middle" o:gfxdata="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" fillcolor="white [3212]" strokecolor="black [3213]" strokeweight="2pt"/>
-                  <v:group id="Group 96" o:spid="_x0000_s1050" style="position:absolute;top:180474;width:356846;height:174728;rotation:-45" coordsize="429260,207645" o:gfxdata="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">
+                <v:line id="Straight Connector 91" o:spid="_x0000_s1045" style="position:absolute;visibility:visible;mso-wrap-style:square" from="879,2930" to="3756,2930" o:connectortype="straight" o:gfxdata="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" strokecolor="black [3213]" strokeweight="1.5pt"/>
+                <v:line id="Straight Connector 92" o:spid="_x0000_s1046" style="position:absolute;visibility:visible;mso-wrap-style:square" from="16246,4454" to="16246,11693" o:connectortype="straight" o:gfxdata="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" strokecolor="black [3213]" strokeweight="1.5pt"/>
+                <v:line id="Straight Connector 93" o:spid="_x0000_s1047" style="position:absolute;visibility:visible;mso-wrap-style:square" from="12690,2930" to="14925,2930" o:connectortype="straight" o:gfxdata="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" strokecolor="black [3213]" strokeweight="1.5pt"/>
+                <v:group id="pulley" o:spid="_x0000_s1048" style="position:absolute;left:11864;top:2867;width:4458;height:3552" coordsize="445786,355202" o:gfxdata="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">
+                  <v:oval id="Oval 95" o:spid="_x0000_s1049" style="position:absolute;left:164432;width:281354;height:281354;visibility:visible;mso-wrap-style:square;v-text-anchor:middle" o:gfxdata="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" fillcolor="white [3212]" strokecolor="black [3213]" strokeweight="2pt"/>
+                  <v:group id="Group 96" o:spid="_x0000_s1050" style="position:absolute;top:180474;width:356846;height:174728;rotation:-45" coordsize="429260,207645" o:gfxdata="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">
                     <v:shapetype id="_x0000_t15" coordsize="21600,21600" o:spt="15" adj="16200" path="m@0,l,,,21600@0,21600,21600,10800xe">
                       <v:stroke joinstyle="miter"/>
                       <v:formulas>
@@ -981,8 +981,8 @@
                         <v:h position="#0,topLeft" xrange="0,21600"/>
                       </v:handles>
                     </v:shapetype>
-                    <v:shape id="Pentagon 97" o:spid="_x0000_s1051" type="#_x0000_t15" style="position:absolute;top:29308;width:429260;height:146050;visibility:visible;mso-wrap-style:square;v-text-anchor:middle" o:gfxdata="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" adj="17925" fillcolor="white [3212]" strokecolor="black [3213]" strokeweight="2pt"/>
-                    <v:line id="Straight Connector 98" o:spid="_x0000_s1052" style="position:absolute;visibility:visible;mso-wrap-style:square" from="0,0" to="0,207645" o:connectortype="straight" o:gfxdata="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" strokecolor="white [3212]" strokeweight="2.25pt"/>
+                    <v:shape id="Pentagon 97" o:spid="_x0000_s1051" type="#_x0000_t15" style="position:absolute;top:29308;width:429260;height:146050;visibility:visible;mso-wrap-style:square;v-text-anchor:middle" o:gfxdata="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" adj="17925" fillcolor="white [3212]" strokecolor="black [3213]" strokeweight="2pt"/>
+                    <v:line id="Straight Connector 98" o:spid="_x0000_s1052" style="position:absolute;visibility:visible;mso-wrap-style:square" from="0,0" to="0,207645" o:connectortype="straight" o:gfxdata="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" strokecolor="white [3212]" strokeweight="3pt"/>
                   </v:group>
                 </v:group>
               </v:group>
@@ -1084,7 +1084,7 @@
           </mc:Choice>
           <mc:Fallback>
             <w:pict>
-              <v:shape id="Text Box 257" o:spid="_x0000_s1053" type="#_x0000_t202" style="position:absolute;margin-left:379.4pt;margin-top:109.55pt;width:21.85pt;height:21.65pt;z-index:251732992;visibility:visible;mso-wrap-style:square;mso-width-percent:0;mso-height-percent:0;mso-wrap-distance-left:9pt;mso-wrap-distance-top:0;mso-wrap-distance-right:9pt;mso-wrap-distance-bottom:0;mso-position-horizontal:absolute;mso-position-horizontal-relative:text;mso-position-vertical:absolute;mso-position-vertical-relative:text;mso-width-percent:0;mso-height-percent:0;mso-width-relative:margin;mso-height-relative:margin;v-text-anchor:top" o:gfxdata="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" filled="f" stroked="f" strokeweight=".5pt">
+              <v:shape w14:anchorId="3675DB16" id="Text Box 257" o:spid="_x0000_s1053" type="#_x0000_t202" style="position:absolute;margin-left:379.4pt;margin-top:109.55pt;width:21.85pt;height:21.65pt;z-index:251732992;visibility:visible;mso-wrap-style:square;mso-width-percent:0;mso-height-percent:0;mso-wrap-distance-left:9pt;mso-wrap-distance-top:0;mso-wrap-distance-right:9pt;mso-wrap-distance-bottom:0;mso-position-horizontal:absolute;mso-position-horizontal-relative:text;mso-position-vertical:absolute;mso-position-vertical-relative:text;mso-width-percent:0;mso-height-percent:0;mso-width-relative:margin;mso-height-relative:margin;v-text-anchor:top" o:gfxdata="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" filled="f" stroked="f" strokeweight=".5pt">
                 <v:textbox>
                   <w:txbxContent>
                     <w:p>
@@ -1193,7 +1193,7 @@
           </mc:Choice>
           <mc:Fallback>
             <w:pict>
-              <v:shape id="Text Box 253" o:spid="_x0000_s1054" type="#_x0000_t202" style="position:absolute;margin-left:271.15pt;margin-top:57.8pt;width:51.65pt;height:21.65pt;z-index:251724800;visibility:visible;mso-wrap-style:square;mso-width-percent:0;mso-height-percent:0;mso-wrap-distance-left:9pt;mso-wrap-distance-top:0;mso-wrap-distance-right:9pt;mso-wrap-distance-bottom:0;mso-position-horizontal:absolute;mso-position-horizontal-relative:text;mso-position-vertical:absolute;mso-position-vertical-relative:text;mso-width-percent:0;mso-height-percent:0;mso-width-relative:margin;mso-height-relative:margin;v-text-anchor:top" o:gfxdata="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" filled="f" stroked="f" strokeweight=".5pt">
+              <v:shape w14:anchorId="5FCFF81E" id="Text Box 253" o:spid="_x0000_s1054" type="#_x0000_t202" style="position:absolute;margin-left:271.15pt;margin-top:57.8pt;width:51.65pt;height:21.65pt;z-index:251724800;visibility:visible;mso-wrap-style:square;mso-width-percent:0;mso-height-percent:0;mso-wrap-distance-left:9pt;mso-wrap-distance-top:0;mso-wrap-distance-right:9pt;mso-wrap-distance-bottom:0;mso-position-horizontal:absolute;mso-position-horizontal-relative:text;mso-position-vertical:absolute;mso-position-vertical-relative:text;mso-width-percent:0;mso-height-percent:0;mso-width-relative:margin;mso-height-relative:margin;v-text-anchor:top" o:gfxdata="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" filled="f" stroked="f" strokeweight=".5pt">
                 <v:textbox>
                   <w:txbxContent>
                     <w:p>
@@ -2053,7 +2053,7 @@
                               <a:prstGeom prst="line">
                                 <a:avLst/>
                               </a:prstGeom>
-                              <a:ln w="28575">
+                              <a:ln w="38100">
                                 <a:solidFill>
                                   <a:schemeClr val="bg1"/>
                                 </a:solidFill>
@@ -2085,36 +2085,36 @@
           </mc:Choice>
           <mc:Fallback>
             <w:pict>
-              <v:group id="C" o:spid="_x0000_s1055" style="position:absolute;margin-left:213.65pt;margin-top:61.7pt;width:67.2pt;height:160.55pt;z-index:251679744" coordsize="8537,20394" o:gfxdata="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">
-                <v:group id="wall" o:spid="_x0000_s1056" style="position:absolute;left:-2740;top:2740;width:6400;height:920;rotation:-90" coordsize="6400,921" o:gfxdata="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">
-                  <v:rect id="Rectangle 46" o:spid="_x0000_s1057" style="position:absolute;width:6400;height:914;visibility:visible;mso-wrap-style:square;v-text-anchor:middle" o:gfxdata="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" fillcolor="black [3213]" stroked="f" strokeweight="2pt">
-                    <v:fill r:id="rId5" o:title="" color2="white [3212]" type="pattern"/>
+              <v:group w14:anchorId="4FE7D455" id="C" o:spid="_x0000_s1055" style="position:absolute;margin-left:213.65pt;margin-top:61.7pt;width:67.2pt;height:160.55pt;z-index:251679744" coordsize="8537,20394" o:gfxdata="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">
+                <v:group id="wall" o:spid="_x0000_s1056" style="position:absolute;left:-2740;top:2740;width:6400;height:920;rotation:-90" coordsize="6400,921" o:gfxdata="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">
+                  <v:rect id="Rectangle 46" o:spid="_x0000_s1057" style="position:absolute;width:6400;height:914;visibility:visible;mso-wrap-style:square;v-text-anchor:middle" o:gfxdata="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" fillcolor="black [3213]" stroked="f" strokeweight="2pt">
+                    <v:fill r:id="rId4" o:title="" color2="white [3212]" type="pattern"/>
                   </v:rect>
-                  <v:line id="Straight Connector 47" o:spid="_x0000_s1058" style="position:absolute;visibility:visible;mso-wrap-style:square" from="0,921" to="6400,921" o:connectortype="straight" o:gfxdata="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" strokecolor="black [3213]" strokeweight="1.5pt"/>
+                  <v:line id="Straight Connector 47" o:spid="_x0000_s1058" style="position:absolute;visibility:visible;mso-wrap-style:square" from="0,921" to="6400,921" o:connectortype="straight" o:gfxdata="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" strokecolor="black [3213]" strokeweight="1.5pt"/>
                 </v:group>
-                <v:group id="scale" o:spid="_x0000_s1059" style="position:absolute;left:2413;top:9818;width:8788;height:1442;rotation:-90" coordsize="11788,1936" o:gfxdata="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">
-                  <v:shape id="Hexagon 49" o:spid="_x0000_s1060" type="#_x0000_t9" style="position:absolute;left:1311;width:9753;height:1936;visibility:visible;mso-wrap-style:square;v-text-anchor:middle" o:gfxdata="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" adj="2223" fillcolor="white [3212]" strokecolor="black [3213]" strokeweight="1.5pt"/>
-                  <v:rect id="Rectangle 50" o:spid="_x0000_s1061" style="position:absolute;left:3774;top:744;width:4826;height:457;visibility:visible;mso-wrap-style:square;v-text-anchor:middle" o:gfxdata="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" fillcolor="white [3212]" strokecolor="black [3213]" strokeweight="1pt"/>
-                  <v:group id="Group 51" o:spid="_x0000_s1062" style="position:absolute;left:4377;top:496;width:3606;height:914" coordsize="7620,1447" o:gfxdata="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">
-                    <v:line id="Straight Connector 52" o:spid="_x0000_s1063" style="position:absolute;visibility:visible;mso-wrap-style:square" from="0,0" to="0,1447" o:connectortype="straight" o:gfxdata="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" strokecolor="black [3213]" strokeweight="1pt"/>
-                    <v:line id="Straight Connector 53" o:spid="_x0000_s1064" style="position:absolute;visibility:visible;mso-wrap-style:square" from="1524,0" to="1524,1447" o:connectortype="straight" o:gfxdata="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" strokecolor="black [3213]" strokeweight="1pt"/>
-                    <v:line id="Straight Connector 54" o:spid="_x0000_s1065" style="position:absolute;visibility:visible;mso-wrap-style:square" from="3048,0" to="3048,1447" o:connectortype="straight" o:gfxdata="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" strokecolor="black [3213]" strokeweight="1pt"/>
-                    <v:line id="Straight Connector 55" o:spid="_x0000_s1066" style="position:absolute;visibility:visible;mso-wrap-style:square" from="4572,0" to="4572,1447" o:connectortype="straight" o:gfxdata="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" strokecolor="black [3213]" strokeweight="1pt"/>
-                    <v:line id="Straight Connector 56" o:spid="_x0000_s1067" style="position:absolute;visibility:visible;mso-wrap-style:square" from="6096,0" to="6096,1447" o:connectortype="straight" o:gfxdata="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" strokecolor="black [3213]" strokeweight="1pt"/>
-                    <v:line id="Straight Connector 57" o:spid="_x0000_s1068" style="position:absolute;visibility:visible;mso-wrap-style:square" from="7620,0" to="7620,1447" o:connectortype="straight" o:gfxdata="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" strokecolor="black [3213]" strokeweight="1pt"/>
+                <v:group id="scale" o:spid="_x0000_s1059" style="position:absolute;left:2413;top:9818;width:8788;height:1442;rotation:-90" coordsize="11788,1936" o:gfxdata="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">
+                  <v:shape id="Hexagon 49" o:spid="_x0000_s1060" type="#_x0000_t9" style="position:absolute;left:1311;width:9753;height:1936;visibility:visible;mso-wrap-style:square;v-text-anchor:middle" o:gfxdata="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" adj="2223" fillcolor="white [3212]" strokecolor="black [3213]" strokeweight="1.5pt"/>
+                  <v:rect id="Rectangle 50" o:spid="_x0000_s1061" style="position:absolute;left:3774;top:744;width:4826;height:457;visibility:visible;mso-wrap-style:square;v-text-anchor:middle" o:gfxdata="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" fillcolor="white [3212]" strokecolor="black [3213]" strokeweight="1pt"/>
+                  <v:group id="Group 51" o:spid="_x0000_s1062" style="position:absolute;left:4377;top:496;width:3606;height:914" coordsize="7620,1447" o:gfxdata="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">
+                    <v:line id="Straight Connector 52" o:spid="_x0000_s1063" style="position:absolute;visibility:visible;mso-wrap-style:square" from="0,0" to="0,1447" o:connectortype="straight" o:gfxdata="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" strokecolor="black [3213]" strokeweight="1pt"/>
+                    <v:line id="Straight Connector 53" o:spid="_x0000_s1064" style="position:absolute;visibility:visible;mso-wrap-style:square" from="1524,0" to="1524,1447" o:connectortype="straight" o:gfxdata="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" strokecolor="black [3213]" strokeweight="1pt"/>
+                    <v:line id="Straight Connector 54" o:spid="_x0000_s1065" style="position:absolute;visibility:visible;mso-wrap-style:square" from="3048,0" to="3048,1447" o:connectortype="straight" o:gfxdata="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" strokecolor="black [3213]" strokeweight="1pt"/>
+                    <v:line id="Straight Connector 55" o:spid="_x0000_s1066" style="position:absolute;visibility:visible;mso-wrap-style:square" from="4572,0" to="4572,1447" o:connectortype="straight" o:gfxdata="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" strokecolor="black [3213]" strokeweight="1pt"/>
+                    <v:line id="Straight Connector 56" o:spid="_x0000_s1067" style="position:absolute;visibility:visible;mso-wrap-style:square" from="6096,0" to="6096,1447" o:connectortype="straight" o:gfxdata="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" strokecolor="black [3213]" strokeweight="1pt"/>
+                    <v:line id="Straight Connector 57" o:spid="_x0000_s1068" style="position:absolute;visibility:visible;mso-wrap-style:square" from="7620,0" to="7620,1447" o:connectortype="straight" o:gfxdata="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" strokecolor="black [3213]" strokeweight="1pt"/>
                   </v:group>
-                  <v:oval id="Oval 58" o:spid="_x0000_s1069" style="position:absolute;left:11057;top:602;width:731;height:730;visibility:visible;mso-wrap-style:square;v-text-anchor:middle" o:gfxdata="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" filled="f" strokecolor="black [3213]" strokeweight="1.5pt"/>
-                  <v:group id="Group 59" o:spid="_x0000_s1070" style="position:absolute;top:584;width:1257;height:743" coordsize="397510,234950" o:gfxdata="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">
-                    <v:shape id="Arc 60" o:spid="_x0000_s1071" style="position:absolute;width:234950;height:234950;visibility:visible;mso-wrap-style:square;v-text-anchor:middle" coordsize="234950,234950" o:gfxdata="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" path="m234937,119243nsc233989,182219,183545,233243,120584,234909,57623,236576,4550,188292,272,125454,-4006,62616,42033,7585,104639,703r12836,116772l234937,119243xem234937,119243nfc233989,182219,183545,233243,120584,234909,57623,236576,4550,188292,272,125454,-4006,62616,42033,7585,104639,703e" filled="f" strokecolor="black [3213]" strokeweight="1.5pt">
+                  <v:oval id="Oval 58" o:spid="_x0000_s1069" style="position:absolute;left:11057;top:602;width:731;height:730;visibility:visible;mso-wrap-style:square;v-text-anchor:middle" o:gfxdata="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" filled="f" strokecolor="black [3213]" strokeweight="1.5pt"/>
+                  <v:group id="Group 59" o:spid="_x0000_s1070" style="position:absolute;top:584;width:1257;height:743" coordsize="397510,234950" o:gfxdata="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">
+                    <v:shape id="Arc 60" o:spid="_x0000_s1071" style="position:absolute;width:234950;height:234950;visibility:visible;mso-wrap-style:square;v-text-anchor:middle" coordsize="234950,234950" o:gfxdata="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" path="m234937,119243nsc233989,182219,183545,233243,120584,234909,57623,236576,4550,188292,272,125454,-4006,62616,42033,7585,104639,703r12836,116772l234937,119243xem234937,119243nfc233989,182219,183545,233243,120584,234909,57623,236576,4550,188292,272,125454,-4006,62616,42033,7585,104639,703e" filled="f" strokecolor="black [3213]" strokeweight="1.5pt">
                       <v:stroke endcap="round"/>
                       <v:path arrowok="t" o:connecttype="custom" o:connectlocs="234937,119243;120584,234909;272,125454;104639,703" o:connectangles="0,0,0,0"/>
                     </v:shape>
-                    <v:line id="Straight Connector 61" o:spid="_x0000_s1072" style="position:absolute;visibility:visible;mso-wrap-style:square" from="228600,125896" to="397510,125896" o:connectortype="straight" o:gfxdata="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" strokecolor="black [3213]" strokeweight="1.5pt">
+                    <v:line id="Straight Connector 61" o:spid="_x0000_s1072" style="position:absolute;visibility:visible;mso-wrap-style:square" from="228600,125896" to="397510,125896" o:connectortype="straight" o:gfxdata="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" strokecolor="black [3213]" strokeweight="1.5pt">
                       <v:stroke endcap="round"/>
                     </v:line>
                   </v:group>
                 </v:group>
-                <v:shape id="mass" o:spid="_x0000_s1073" type="#_x0000_t202" style="position:absolute;left:4879;top:16736;width:3658;height:3658;visibility:visible;mso-wrap-style:square;v-text-anchor:bottom" o:gfxdata="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" fillcolor="white [3201]" strokeweight="1.5pt">
+                <v:shape id="mass" o:spid="_x0000_s1073" type="#_x0000_t202" style="position:absolute;left:4879;top:16736;width:3658;height:3658;visibility:visible;mso-wrap-style:square;v-text-anchor:bottom" o:gfxdata="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" fillcolor="white [3201]" strokeweight="1.5pt">
                   <v:textbox inset=",5.04pt">
                     <w:txbxContent>
                       <w:p>
@@ -2140,14 +2140,14 @@
                     </w:txbxContent>
                   </v:textbox>
                 </v:shape>
-                <v:line id="Straight Connector 63" o:spid="_x0000_s1074" style="position:absolute;visibility:visible;mso-wrap-style:square" from="6845,4624" to="6845,6060" o:connectortype="straight" o:gfxdata="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" strokecolor="black [3213]" strokeweight="1.5pt"/>
-                <v:line id="Straight Connector 64" o:spid="_x0000_s1075" style="position:absolute;visibility:visible;mso-wrap-style:square" from="6845,15052" to="6845,16779" o:connectortype="straight" o:gfxdata="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" strokecolor="black [3213]" strokeweight="1.5pt"/>
-                <v:line id="Straight Connector 70" o:spid="_x0000_s1076" style="position:absolute;visibility:visible;mso-wrap-style:square" from="909,3100" to="5563,3100" o:connectortype="straight" o:gfxdata="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" strokecolor="black [3213]" strokeweight="1.5pt"/>
-                <v:group id="pulley" o:spid="_x0000_s1077" style="position:absolute;left:2473;top:3060;width:4458;height:3552" coordsize="445786,355202" o:gfxdata="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">
-                  <v:oval id="Oval 65" o:spid="_x0000_s1078" style="position:absolute;left:164432;width:281354;height:281354;visibility:visible;mso-wrap-style:square;v-text-anchor:middle" o:gfxdata="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" fillcolor="white [3212]" strokecolor="black [3213]" strokeweight="2pt"/>
-                  <v:group id="Group 68" o:spid="_x0000_s1079" style="position:absolute;top:180474;width:356846;height:174728;rotation:-45" coordsize="429260,207645" o:gfxdata="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">
-                    <v:shape id="Pentagon 66" o:spid="_x0000_s1080" type="#_x0000_t15" style="position:absolute;top:29308;width:429260;height:146050;visibility:visible;mso-wrap-style:square;v-text-anchor:middle" o:gfxdata="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" adj="17925" fillcolor="white [3212]" strokecolor="black [3213]" strokeweight="2pt"/>
-                    <v:line id="Straight Connector 67" o:spid="_x0000_s1081" style="position:absolute;visibility:visible;mso-wrap-style:square" from="0,0" to="0,207645" o:connectortype="straight" o:gfxdata="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" strokecolor="white [3212]" strokeweight="2.25pt"/>
+                <v:line id="Straight Connector 63" o:spid="_x0000_s1074" style="position:absolute;visibility:visible;mso-wrap-style:square" from="6845,4624" to="6845,6060" o:connectortype="straight" o:gfxdata="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" strokecolor="black [3213]" strokeweight="1.5pt"/>
+                <v:line id="Straight Connector 64" o:spid="_x0000_s1075" style="position:absolute;visibility:visible;mso-wrap-style:square" from="6845,15052" to="6845,16779" o:connectortype="straight" o:gfxdata="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" strokecolor="black [3213]" strokeweight="1.5pt"/>
+                <v:line id="Straight Connector 70" o:spid="_x0000_s1076" style="position:absolute;visibility:visible;mso-wrap-style:square" from="909,3100" to="5563,3100" o:connectortype="straight" o:gfxdata="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" strokecolor="black [3213]" strokeweight="1.5pt"/>
+                <v:group id="pulley" o:spid="_x0000_s1077" style="position:absolute;left:2473;top:3060;width:4458;height:3552" coordsize="445786,355202" o:gfxdata="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">
+                  <v:oval id="Oval 65" o:spid="_x0000_s1078" style="position:absolute;left:164432;width:281354;height:281354;visibility:visible;mso-wrap-style:square;v-text-anchor:middle" o:gfxdata="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" fillcolor="white [3212]" strokecolor="black [3213]" strokeweight="2pt"/>
+                  <v:group id="Group 68" o:spid="_x0000_s1079" style="position:absolute;top:180474;width:356846;height:174728;rotation:-45" coordsize="429260,207645" o:gfxdata="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">
+                    <v:shape id="Pentagon 66" o:spid="_x0000_s1080" type="#_x0000_t15" style="position:absolute;top:29308;width:429260;height:146050;visibility:visible;mso-wrap-style:square;v-text-anchor:middle" o:gfxdata="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" adj="17925" fillcolor="white [3212]" strokecolor="black [3213]" strokeweight="2pt"/>
+                    <v:line id="Straight Connector 67" o:spid="_x0000_s1081" style="position:absolute;visibility:visible;mso-wrap-style:square" from="0,0" to="0,207645" o:connectortype="straight" o:gfxdata="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" strokecolor="white [3212]" strokeweight="3pt"/>
                   </v:group>
                 </v:group>
               </v:group>
@@ -2305,7 +2305,7 @@
           </mc:Choice>
           <mc:Fallback>
             <w:pict>
-              <v:shape id="Freeform 252" o:spid="_x0000_s1026" style="position:absolute;margin-left:273.45pt;margin-top:74.85pt;width:21.65pt;height:15.55pt;z-index:251723776;visibility:visible;mso-wrap-style:square;mso-width-percent:0;mso-height-percent:0;mso-wrap-distance-left:9pt;mso-wrap-distance-top:0;mso-wrap-distance-right:9pt;mso-wrap-distance-bottom:0;mso-position-horizontal:absolute;mso-position-horizontal-relative:text;mso-position-vertical:absolute;mso-position-vertical-relative:text;mso-width-percent:0;mso-height-percent:0;mso-width-relative:margin;mso-height-relative:margin;v-text-anchor:middle" coordsize="275273,198495" o:gfxdata="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" path="m275273,c259933,81661,254562,140076,,198495e" filled="f" strokecolor="black [3213]" strokeweight="2pt">
+              <v:shape w14:anchorId="4E1D6079" id="Freeform 252" o:spid="_x0000_s1026" style="position:absolute;margin-left:273.45pt;margin-top:74.85pt;width:21.65pt;height:15.55pt;z-index:251723776;visibility:visible;mso-wrap-style:square;mso-width-percent:0;mso-height-percent:0;mso-wrap-distance-left:9pt;mso-wrap-distance-top:0;mso-wrap-distance-right:9pt;mso-wrap-distance-bottom:0;mso-position-horizontal:absolute;mso-position-horizontal-relative:text;mso-position-vertical:absolute;mso-position-vertical-relative:text;mso-width-percent:0;mso-height-percent:0;mso-width-relative:margin;mso-height-relative:margin;v-text-anchor:middle" coordsize="275273,198495" o:gfxdata="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" path="m275273,c259933,81661,254562,140076,,198495e" filled="f" strokecolor="black [3213]" strokeweight="2pt">
                 <v:stroke endarrow="open"/>
                 <v:path arrowok="t" o:connecttype="custom" o:connectlocs="274955,0;0,197485" o:connectangles="0,0"/>
               </v:shape>
@@ -2407,7 +2407,7 @@
           </mc:Choice>
           <mc:Fallback>
             <w:pict>
-              <v:shape id="Text Box 256" o:spid="_x0000_s1082" type="#_x0000_t202" style="position:absolute;margin-left:273.25pt;margin-top:131.05pt;width:21.85pt;height:21.65pt;z-index:251730944;visibility:visible;mso-wrap-style:square;mso-width-percent:0;mso-height-percent:0;mso-wrap-distance-left:9pt;mso-wrap-distance-top:0;mso-wrap-distance-right:9pt;mso-wrap-distance-bottom:0;mso-position-horizontal:absolute;mso-position-horizontal-relative:text;mso-position-vertical:absolute;mso-position-vertical-relative:text;mso-width-percent:0;mso-height-percent:0;mso-width-relative:margin;mso-height-relative:margin;v-text-anchor:top" o:gfxdata="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" filled="f" stroked="f" strokeweight=".5pt">
+              <v:shape w14:anchorId="23DB1FFB" id="Text Box 256" o:spid="_x0000_s1082" type="#_x0000_t202" style="position:absolute;margin-left:273.25pt;margin-top:131.05pt;width:21.85pt;height:21.65pt;z-index:251730944;visibility:visible;mso-wrap-style:square;mso-width-percent:0;mso-height-percent:0;mso-wrap-distance-left:9pt;mso-wrap-distance-top:0;mso-wrap-distance-right:9pt;mso-wrap-distance-bottom:0;mso-position-horizontal:absolute;mso-position-horizontal-relative:text;mso-position-vertical:absolute;mso-position-vertical-relative:text;mso-width-percent:0;mso-height-percent:0;mso-width-relative:margin;mso-height-relative:margin;v-text-anchor:top" o:gfxdata="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" filled="f" stroked="f" strokeweight=".5pt">
                 <v:textbox>
                   <w:txbxContent>
                     <w:p>
@@ -2526,7 +2526,7 @@
           </mc:Choice>
           <mc:Fallback>
             <w:pict>
-              <v:shape id="Text Box 255" o:spid="_x0000_s1083" type="#_x0000_t202" style="position:absolute;margin-left:157.05pt;margin-top:123.9pt;width:21.85pt;height:21.65pt;z-index:251728896;visibility:visible;mso-wrap-style:square;mso-width-percent:0;mso-height-percent:0;mso-wrap-distance-left:9pt;mso-wrap-distance-top:0;mso-wrap-distance-right:9pt;mso-wrap-distance-bottom:0;mso-position-horizontal:absolute;mso-position-horizontal-relative:text;mso-position-vertical:absolute;mso-position-vertical-relative:text;mso-width-percent:0;mso-height-percent:0;mso-width-relative:margin;mso-height-relative:margin;v-text-anchor:top" o:gfxdata="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" filled="f" stroked="f" strokeweight=".5pt">
+              <v:shape w14:anchorId="0349BFEA" id="Text Box 255" o:spid="_x0000_s1083" type="#_x0000_t202" style="position:absolute;margin-left:157.05pt;margin-top:123.9pt;width:21.85pt;height:21.65pt;z-index:251728896;visibility:visible;mso-wrap-style:square;mso-width-percent:0;mso-height-percent:0;mso-wrap-distance-left:9pt;mso-wrap-distance-top:0;mso-wrap-distance-right:9pt;mso-wrap-distance-bottom:0;mso-position-horizontal:absolute;mso-position-horizontal-relative:text;mso-position-vertical:absolute;mso-position-vertical-relative:text;mso-width-percent:0;mso-height-percent:0;mso-width-relative:margin;mso-height-relative:margin;v-text-anchor:top" o:gfxdata="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" filled="f" stroked="f" strokeweight=".5pt">
                 <v:textbox>
                   <w:txbxContent>
                     <w:p>
@@ -2645,7 +2645,7 @@
           </mc:Choice>
           <mc:Fallback>
             <w:pict>
-              <v:shape id="Text Box 254" o:spid="_x0000_s1084" type="#_x0000_t202" style="position:absolute;margin-left:58.05pt;margin-top:120.9pt;width:21.85pt;height:21.65pt;z-index:251726848;visibility:visible;mso-wrap-style:square;mso-width-percent:0;mso-height-percent:0;mso-wrap-distance-left:9pt;mso-wrap-distance-top:0;mso-wrap-distance-right:9pt;mso-wrap-distance-bottom:0;mso-position-horizontal:absolute;mso-position-horizontal-relative:text;mso-position-vertical:absolute;mso-position-vertical-relative:text;mso-width-percent:0;mso-height-percent:0;mso-width-relative:margin;mso-height-relative:margin;v-text-anchor:top" o:gfxdata="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" filled="f" stroked="f" strokeweight=".5pt">
+              <v:shape w14:anchorId="19DA98F7" id="Text Box 254" o:spid="_x0000_s1084" type="#_x0000_t202" style="position:absolute;margin-left:58.05pt;margin-top:120.9pt;width:21.85pt;height:21.65pt;z-index:251726848;visibility:visible;mso-wrap-style:square;mso-width-percent:0;mso-height-percent:0;mso-wrap-distance-left:9pt;mso-wrap-distance-top:0;mso-wrap-distance-right:9pt;mso-wrap-distance-bottom:0;mso-position-horizontal:absolute;mso-position-horizontal-relative:text;mso-position-vertical:absolute;mso-position-vertical-relative:text;mso-width-percent:0;mso-height-percent:0;mso-width-relative:margin;mso-height-relative:margin;v-text-anchor:top" o:gfxdata="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" filled="f" stroked="f" strokeweight=".5pt">
                 <v:textbox>
                   <w:txbxContent>
                     <w:p>
@@ -3371,36 +3371,36 @@
           </mc:Choice>
           <mc:Fallback>
             <w:pict>
-              <v:group id="B" o:spid="_x0000_s1085" style="position:absolute;margin-left:126.2pt;margin-top:82.05pt;width:50.4pt;height:131.7pt;z-index:251667456" coordsize="6400,16728" o:gfxdata="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">
-                <v:group id="wall" o:spid="_x0000_s1086" style="position:absolute;width:6400;height:920" coordsize="6400,921" o:gfxdata="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">
-                  <v:rect id="Rectangle 22" o:spid="_x0000_s1087" style="position:absolute;width:6400;height:914;visibility:visible;mso-wrap-style:square;v-text-anchor:middle" o:gfxdata="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" fillcolor="black [3213]" stroked="f" strokeweight="2pt">
-                    <v:fill r:id="rId5" o:title="" color2="white [3212]" type="pattern"/>
+              <v:group w14:anchorId="779FCDF6" id="B" o:spid="_x0000_s1085" style="position:absolute;margin-left:126.2pt;margin-top:82.05pt;width:50.4pt;height:131.7pt;z-index:251667456" coordsize="6400,16728" o:gfxdata="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">
+                <v:group id="wall" o:spid="_x0000_s1086" style="position:absolute;width:6400;height:920" coordsize="6400,921" o:gfxdata="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">
+                  <v:rect id="Rectangle 22" o:spid="_x0000_s1087" style="position:absolute;width:6400;height:914;visibility:visible;mso-wrap-style:square;v-text-anchor:middle" o:gfxdata="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" fillcolor="black [3213]" stroked="f" strokeweight="2pt">
+                    <v:fill r:id="rId4" o:title="" color2="white [3212]" type="pattern"/>
                   </v:rect>
-                  <v:line id="Straight Connector 23" o:spid="_x0000_s1088" style="position:absolute;visibility:visible;mso-wrap-style:square" from="0,921" to="6400,921" o:connectortype="straight" o:gfxdata="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" strokecolor="black [3213]" strokeweight="1.5pt"/>
+                  <v:line id="Straight Connector 23" o:spid="_x0000_s1088" style="position:absolute;visibility:visible;mso-wrap-style:square" from="0,921" to="6400,921" o:connectortype="straight" o:gfxdata="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" strokecolor="black [3213]" strokeweight="1.5pt"/>
                 </v:group>
-                <v:group id="scale" o:spid="_x0000_s1089" style="position:absolute;left:-1246;top:6198;width:8788;height:1442;rotation:-90" coordsize="11788,1936" o:gfxdata="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">
-                  <v:shape id="Hexagon 25" o:spid="_x0000_s1090" type="#_x0000_t9" style="position:absolute;left:1311;width:9753;height:1936;visibility:visible;mso-wrap-style:square;v-text-anchor:middle" o:gfxdata="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" adj="2223" fillcolor="white [3212]" strokecolor="black [3213]" strokeweight="1.5pt"/>
-                  <v:rect id="Rectangle 26" o:spid="_x0000_s1091" style="position:absolute;left:3774;top:744;width:4826;height:457;visibility:visible;mso-wrap-style:square;v-text-anchor:middle" o:gfxdata="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" fillcolor="white [3212]" strokecolor="black [3213]" strokeweight="1pt"/>
-                  <v:group id="Group 27" o:spid="_x0000_s1092" style="position:absolute;left:4377;top:496;width:3606;height:914" coordsize="7620,1447" o:gfxdata="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">
-                    <v:line id="Straight Connector 28" o:spid="_x0000_s1093" style="position:absolute;visibility:visible;mso-wrap-style:square" from="0,0" to="0,1447" o:connectortype="straight" o:gfxdata="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" strokecolor="black [3213]" strokeweight="1pt"/>
-                    <v:line id="Straight Connector 29" o:spid="_x0000_s1094" style="position:absolute;visibility:visible;mso-wrap-style:square" from="1524,0" to="1524,1447" o:connectortype="straight" o:gfxdata="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" strokecolor="black [3213]" strokeweight="1pt"/>
-                    <v:line id="Straight Connector 30" o:spid="_x0000_s1095" style="position:absolute;visibility:visible;mso-wrap-style:square" from="3048,0" to="3048,1447" o:connectortype="straight" o:gfxdata="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" strokecolor="black [3213]" strokeweight="1pt"/>
-                    <v:line id="Straight Connector 31" o:spid="_x0000_s1096" style="position:absolute;visibility:visible;mso-wrap-style:square" from="4572,0" to="4572,1447" o:connectortype="straight" o:gfxdata="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" strokecolor="black [3213]" strokeweight="1pt"/>
-                    <v:line id="Straight Connector 32" o:spid="_x0000_s1097" style="position:absolute;visibility:visible;mso-wrap-style:square" from="6096,0" to="6096,1447" o:connectortype="straight" o:gfxdata="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" strokecolor="black [3213]" strokeweight="1pt"/>
-                    <v:line id="Straight Connector 33" o:spid="_x0000_s1098" style="position:absolute;visibility:visible;mso-wrap-style:square" from="7620,0" to="7620,1447" o:connectortype="straight" o:gfxdata="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" strokecolor="black [3213]" strokeweight="1pt"/>
+                <v:group id="scale" o:spid="_x0000_s1089" style="position:absolute;left:-1246;top:6198;width:8788;height:1442;rotation:-90" coordsize="11788,1936" o:gfxdata="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">
+                  <v:shape id="Hexagon 25" o:spid="_x0000_s1090" type="#_x0000_t9" style="position:absolute;left:1311;width:9753;height:1936;visibility:visible;mso-wrap-style:square;v-text-anchor:middle" o:gfxdata="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" adj="2223" fillcolor="white [3212]" strokecolor="black [3213]" strokeweight="1.5pt"/>
+                  <v:rect id="Rectangle 26" o:spid="_x0000_s1091" style="position:absolute;left:3774;top:744;width:4826;height:457;visibility:visible;mso-wrap-style:square;v-text-anchor:middle" o:gfxdata="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" fillcolor="white [3212]" strokecolor="black [3213]" strokeweight="1pt"/>
+                  <v:group id="Group 27" o:spid="_x0000_s1092" style="position:absolute;left:4377;top:496;width:3606;height:914" coordsize="7620,1447" o:gfxdata="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">
+                    <v:line id="Straight Connector 28" o:spid="_x0000_s1093" style="position:absolute;visibility:visible;mso-wrap-style:square" from="0,0" to="0,1447" o:connectortype="straight" o:gfxdata="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" strokecolor="black [3213]" strokeweight="1pt"/>
+                    <v:line id="Straight Connector 29" o:spid="_x0000_s1094" style="position:absolute;visibility:visible;mso-wrap-style:square" from="1524,0" to="1524,1447" o:connectortype="straight" o:gfxdata="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" strokecolor="black [3213]" strokeweight="1pt"/>
+                    <v:line id="Straight Connector 30" o:spid="_x0000_s1095" style="position:absolute;visibility:visible;mso-wrap-style:square" from="3048,0" to="3048,1447" o:connectortype="straight" o:gfxdata="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" strokecolor="black [3213]" strokeweight="1pt"/>
+                    <v:line id="Straight Connector 31" o:spid="_x0000_s1096" style="position:absolute;visibility:visible;mso-wrap-style:square" from="4572,0" to="4572,1447" o:connectortype="straight" o:gfxdata="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" strokecolor="black [3213]" strokeweight="1pt"/>
+                    <v:line id="Straight Connector 32" o:spid="_x0000_s1097" style="position:absolute;visibility:visible;mso-wrap-style:square" from="6096,0" to="6096,1447" o:connectortype="straight" o:gfxdata="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" strokecolor="black [3213]" strokeweight="1pt"/>
+                    <v:line id="Straight Connector 33" o:spid="_x0000_s1098" style="position:absolute;visibility:visible;mso-wrap-style:square" from="7620,0" to="7620,1447" o:connectortype="straight" o:gfxdata="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" strokecolor="black [3213]" strokeweight="1pt"/>
                   </v:group>
-                  <v:oval id="Oval 34" o:spid="_x0000_s1099" style="position:absolute;left:11057;top:602;width:731;height:730;visibility:visible;mso-wrap-style:square;v-text-anchor:middle" o:gfxdata="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" filled="f" strokecolor="black [3213]" strokeweight="1.5pt"/>
-                  <v:group id="Group 35" o:spid="_x0000_s1100" style="position:absolute;top:584;width:1257;height:743" coordsize="397510,234950" o:gfxdata="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">
-                    <v:shape id="Arc 36" o:spid="_x0000_s1101" style="position:absolute;width:234950;height:234950;visibility:visible;mso-wrap-style:square;v-text-anchor:middle" coordsize="234950,234950" o:gfxdata="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" path="m234937,119243nsc233989,182219,183545,233243,120584,234909,57623,236576,4550,188292,272,125454,-4006,62616,42033,7585,104639,703r12836,116772l234937,119243xem234937,119243nfc233989,182219,183545,233243,120584,234909,57623,236576,4550,188292,272,125454,-4006,62616,42033,7585,104639,703e" filled="f" strokecolor="black [3213]" strokeweight="1.5pt">
+                  <v:oval id="Oval 34" o:spid="_x0000_s1099" style="position:absolute;left:11057;top:602;width:731;height:730;visibility:visible;mso-wrap-style:square;v-text-anchor:middle" o:gfxdata="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" filled="f" strokecolor="black [3213]" strokeweight="1.5pt"/>
+                  <v:group id="Group 35" o:spid="_x0000_s1100" style="position:absolute;top:584;width:1257;height:743" coordsize="397510,234950" o:gfxdata="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">
+                    <v:shape id="Arc 36" o:spid="_x0000_s1101" style="position:absolute;width:234950;height:234950;visibility:visible;mso-wrap-style:square;v-text-anchor:middle" coordsize="234950,234950" o:gfxdata="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" path="m234937,119243nsc233989,182219,183545,233243,120584,234909,57623,236576,4550,188292,272,125454,-4006,62616,42033,7585,104639,703r12836,116772l234937,119243xem234937,119243nfc233989,182219,183545,233243,120584,234909,57623,236576,4550,188292,272,125454,-4006,62616,42033,7585,104639,703e" filled="f" strokecolor="black [3213]" strokeweight="1.5pt">
                       <v:stroke endcap="round"/>
                       <v:path arrowok="t" o:connecttype="custom" o:connectlocs="234937,119243;120584,234909;272,125454;104639,703" o:connectangles="0,0,0,0"/>
                     </v:shape>
-                    <v:line id="Straight Connector 37" o:spid="_x0000_s1102" style="position:absolute;visibility:visible;mso-wrap-style:square" from="228600,125896" to="397510,125896" o:connectortype="straight" o:gfxdata="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" strokecolor="black [3213]" strokeweight="1.5pt">
+                    <v:line id="Straight Connector 37" o:spid="_x0000_s1102" style="position:absolute;visibility:visible;mso-wrap-style:square" from="228600,125896" to="397510,125896" o:connectortype="straight" o:gfxdata="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" strokecolor="black [3213]" strokeweight="1.5pt">
                       <v:stroke endcap="round"/>
                     </v:line>
                   </v:group>
                 </v:group>
-                <v:shape id="mass" o:spid="_x0000_s1103" type="#_x0000_t202" style="position:absolute;left:1201;top:13071;width:3658;height:3657;visibility:visible;mso-wrap-style:square;v-text-anchor:bottom" o:gfxdata="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" fillcolor="white [3201]" strokeweight="1.5pt">
+                <v:shape id="mass" o:spid="_x0000_s1103" type="#_x0000_t202" style="position:absolute;left:1201;top:13071;width:3658;height:3657;visibility:visible;mso-wrap-style:square;v-text-anchor:bottom" o:gfxdata="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" fillcolor="white [3201]" strokeweight="1.5pt">
                   <v:textbox inset=",5.04pt">
                     <w:txbxContent>
                       <w:p>
@@ -3426,8 +3426,8 @@
                     </w:txbxContent>
                   </v:textbox>
                 </v:shape>
-                <v:line id="Straight Connector 40" o:spid="_x0000_s1104" style="position:absolute;visibility:visible;mso-wrap-style:square" from="3165,996" to="3165,2432" o:connectortype="straight" o:gfxdata="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" strokecolor="black [3213]" strokeweight="1.5pt"/>
-                <v:line id="Straight Connector 41" o:spid="_x0000_s1105" style="position:absolute;visibility:visible;mso-wrap-style:square" from="3165,11400" to="3165,13129" o:connectortype="straight" o:gfxdata="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" strokecolor="black [3213]" strokeweight="1.5pt"/>
+                <v:line id="Straight Connector 40" o:spid="_x0000_s1104" style="position:absolute;visibility:visible;mso-wrap-style:square" from="3165,996" to="3165,2432" o:connectortype="straight" o:gfxdata="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" strokecolor="black [3213]" strokeweight="1.5pt"/>
+                <v:line id="Straight Connector 41" o:spid="_x0000_s1105" style="position:absolute;visibility:visible;mso-wrap-style:square" from="3165,11400" to="3165,13129" o:connectortype="straight" o:gfxdata="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" strokecolor="black [3213]" strokeweight="1.5pt"/>
               </v:group>
             </w:pict>
           </mc:Fallback>
@@ -3526,7 +3526,7 @@
                           </wps:bodyPr>
                         </wps:wsp>
                         <wps:wsp>
-                          <wps:cNvPr id="1" name="Straight Connector 1"/>
+                          <wps:cNvPr id="3" name="Straight Connector 1"/>
                           <wps:cNvCnPr/>
                           <wps:spPr>
                             <a:xfrm>
@@ -4068,36 +4068,36 @@
           </mc:Choice>
           <mc:Fallback>
             <w:pict>
-              <v:group id="A" o:spid="_x0000_s1106" style="position:absolute;margin-left:28pt;margin-top:91.6pt;width:50.4pt;height:107.45pt;z-index:251660288" coordsize="6400,13648" o:gfxdata="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">
-                <v:group id="wall" o:spid="_x0000_s1107" style="position:absolute;width:6400;height:921" coordsize="6400,921" o:gfxdata="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">
-                  <v:rect id="Rectangle 2" o:spid="_x0000_s1108" style="position:absolute;width:6400;height:914;visibility:visible;mso-wrap-style:square;v-text-anchor:middle" o:gfxdata="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" fillcolor="black [3213]" stroked="f" strokeweight="2pt">
-                    <v:fill r:id="rId5" o:title="" color2="white [3212]" type="pattern"/>
+              <v:group w14:anchorId="3BB3FE3C" id="A" o:spid="_x0000_s1106" style="position:absolute;margin-left:28pt;margin-top:91.6pt;width:50.4pt;height:107.45pt;z-index:251660288" coordsize="6400,13648" o:gfxdata="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">
+                <v:group id="wall" o:spid="_x0000_s1107" style="position:absolute;width:6400;height:921" coordsize="6400,921" o:gfxdata="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">
+                  <v:rect id="Rectangle 2" o:spid="_x0000_s1108" style="position:absolute;width:6400;height:914;visibility:visible;mso-wrap-style:square;v-text-anchor:middle" o:gfxdata="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" fillcolor="black [3213]" stroked="f" strokeweight="2pt">
+                    <v:fill r:id="rId4" o:title="" color2="white [3212]" type="pattern"/>
                   </v:rect>
-                  <v:line id="Straight Connector 1" o:spid="_x0000_s1109" style="position:absolute;visibility:visible;mso-wrap-style:square" from="0,921" to="6400,921" o:connectortype="straight" o:gfxdata="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" strokecolor="black [3213]" strokeweight="1.5pt"/>
+                  <v:line id="Straight Connector 1" o:spid="_x0000_s1109" style="position:absolute;visibility:visible;mso-wrap-style:square" from="0,921" to="6400,921" o:connectortype="straight" o:gfxdata="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" strokecolor="black [3213]" strokeweight="1.5pt"/>
                 </v:group>
-                <v:group id="scale" o:spid="_x0000_s1110" style="position:absolute;left:-1312;top:4698;width:8788;height:1441;rotation:-90" coordsize="11788,1936" o:gfxdata="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">
-                  <v:shape id="Hexagon 4" o:spid="_x0000_s1111" type="#_x0000_t9" style="position:absolute;left:1311;width:9753;height:1936;visibility:visible;mso-wrap-style:square;v-text-anchor:middle" o:gfxdata="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" adj="2223" fillcolor="white [3212]" strokecolor="black [3213]" strokeweight="1.5pt"/>
-                  <v:rect id="Rectangle 5" o:spid="_x0000_s1112" style="position:absolute;left:3774;top:744;width:4826;height:457;visibility:visible;mso-wrap-style:square;v-text-anchor:middle" o:gfxdata="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" fillcolor="white [3212]" strokecolor="black [3213]" strokeweight="1pt"/>
-                  <v:group id="Group 12" o:spid="_x0000_s1113" style="position:absolute;left:4377;top:496;width:3606;height:914" coordsize="7620,1447" o:gfxdata="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">
-                    <v:line id="Straight Connector 6" o:spid="_x0000_s1114" style="position:absolute;visibility:visible;mso-wrap-style:square" from="0,0" to="0,1447" o:connectortype="straight" o:gfxdata="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" strokecolor="black [3213]" strokeweight="1pt"/>
-                    <v:line id="Straight Connector 7" o:spid="_x0000_s1115" style="position:absolute;visibility:visible;mso-wrap-style:square" from="1524,0" to="1524,1447" o:connectortype="straight" o:gfxdata="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" strokecolor="black [3213]" strokeweight="1pt"/>
-                    <v:line id="Straight Connector 8" o:spid="_x0000_s1116" style="position:absolute;visibility:visible;mso-wrap-style:square" from="3048,0" to="3048,1447" o:connectortype="straight" o:gfxdata="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" strokecolor="black [3213]" strokeweight="1pt"/>
-                    <v:line id="Straight Connector 9" o:spid="_x0000_s1117" style="position:absolute;visibility:visible;mso-wrap-style:square" from="4572,0" to="4572,1447" o:connectortype="straight" o:gfxdata="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" strokecolor="black [3213]" strokeweight="1pt"/>
-                    <v:line id="Straight Connector 10" o:spid="_x0000_s1118" style="position:absolute;visibility:visible;mso-wrap-style:square" from="6096,0" to="6096,1447" o:connectortype="straight" o:gfxdata="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" strokecolor="black [3213]" strokeweight="1pt"/>
-                    <v:line id="Straight Connector 11" o:spid="_x0000_s1119" style="position:absolute;visibility:visible;mso-wrap-style:square" from="7620,0" to="7620,1447" o:connectortype="straight" o:gfxdata="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" strokecolor="black [3213]" strokeweight="1pt"/>
+                <v:group id="scale" o:spid="_x0000_s1110" style="position:absolute;left:-1312;top:4698;width:8788;height:1441;rotation:-90" coordsize="11788,1936" o:gfxdata="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">
+                  <v:shape id="Hexagon 4" o:spid="_x0000_s1111" type="#_x0000_t9" style="position:absolute;left:1311;width:9753;height:1936;visibility:visible;mso-wrap-style:square;v-text-anchor:middle" o:gfxdata="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" adj="2223" fillcolor="white [3212]" strokecolor="black [3213]" strokeweight="1.5pt"/>
+                  <v:rect id="Rectangle 5" o:spid="_x0000_s1112" style="position:absolute;left:3774;top:744;width:4826;height:457;visibility:visible;mso-wrap-style:square;v-text-anchor:middle" o:gfxdata="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" fillcolor="white [3212]" strokecolor="black [3213]" strokeweight="1pt"/>
+                  <v:group id="Group 12" o:spid="_x0000_s1113" style="position:absolute;left:4377;top:496;width:3606;height:914" coordsize="7620,1447" o:gfxdata="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">
+                    <v:line id="Straight Connector 6" o:spid="_x0000_s1114" style="position:absolute;visibility:visible;mso-wrap-style:square" from="0,0" to="0,1447" o:connectortype="straight" o:gfxdata="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" strokecolor="black [3213]" strokeweight="1pt"/>
+                    <v:line id="Straight Connector 7" o:spid="_x0000_s1115" style="position:absolute;visibility:visible;mso-wrap-style:square" from="1524,0" to="1524,1447" o:connectortype="straight" o:gfxdata="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" strokecolor="black [3213]" strokeweight="1pt"/>
+                    <v:line id="Straight Connector 8" o:spid="_x0000_s1116" style="position:absolute;visibility:visible;mso-wrap-style:square" from="3048,0" to="3048,1447" o:connectortype="straight" o:gfxdata="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" strokecolor="black [3213]" strokeweight="1pt"/>
+                    <v:line id="Straight Connector 9" o:spid="_x0000_s1117" style="position:absolute;visibility:visible;mso-wrap-style:square" from="4572,0" to="4572,1447" o:connectortype="straight" o:gfxdata="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" strokecolor="black [3213]" strokeweight="1pt"/>
+                    <v:line id="Straight Connector 10" o:spid="_x0000_s1118" style="position:absolute;visibility:visible;mso-wrap-style:square" from="6096,0" to="6096,1447" o:connectortype="straight" o:gfxdata="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" strokecolor="black [3213]" strokeweight="1pt"/>
+                    <v:line id="Straight Connector 11" o:spid="_x0000_s1119" style="position:absolute;visibility:visible;mso-wrap-style:square" from="7620,0" to="7620,1447" o:connectortype="straight" o:gfxdata="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" strokecolor="black [3213]" strokeweight="1pt"/>
                   </v:group>
-                  <v:oval id="Oval 13" o:spid="_x0000_s1120" style="position:absolute;left:11057;top:602;width:731;height:730;visibility:visible;mso-wrap-style:square;v-text-anchor:middle" o:gfxdata="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" filled="f" strokecolor="black [3213]" strokeweight="1.5pt"/>
-                  <v:group id="Group 16" o:spid="_x0000_s1121" style="position:absolute;top:584;width:1257;height:743" coordsize="397510,234950" o:gfxdata="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">
-                    <v:shape id="Arc 14" o:spid="_x0000_s1122" style="position:absolute;width:234950;height:234950;visibility:visible;mso-wrap-style:square;v-text-anchor:middle" coordsize="234950,234950" o:gfxdata="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" path="m234937,119243nsc233989,182219,183545,233243,120584,234909,57623,236576,4550,188292,272,125454,-4006,62616,42033,7585,104639,703r12836,116772l234937,119243xem234937,119243nfc233989,182219,183545,233243,120584,234909,57623,236576,4550,188292,272,125454,-4006,62616,42033,7585,104639,703e" filled="f" strokecolor="black [3213]" strokeweight="1.5pt">
+                  <v:oval id="Oval 13" o:spid="_x0000_s1120" style="position:absolute;left:11057;top:602;width:731;height:730;visibility:visible;mso-wrap-style:square;v-text-anchor:middle" o:gfxdata="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" filled="f" strokecolor="black [3213]" strokeweight="1.5pt"/>
+                  <v:group id="Group 16" o:spid="_x0000_s1121" style="position:absolute;top:584;width:1257;height:743" coordsize="397510,234950" o:gfxdata="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">
+                    <v:shape id="Arc 14" o:spid="_x0000_s1122" style="position:absolute;width:234950;height:234950;visibility:visible;mso-wrap-style:square;v-text-anchor:middle" coordsize="234950,234950" o:gfxdata="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" path="m234937,119243nsc233989,182219,183545,233243,120584,234909,57623,236576,4550,188292,272,125454,-4006,62616,42033,7585,104639,703r12836,116772l234937,119243xem234937,119243nfc233989,182219,183545,233243,120584,234909,57623,236576,4550,188292,272,125454,-4006,62616,42033,7585,104639,703e" filled="f" strokecolor="black [3213]" strokeweight="1.5pt">
                       <v:stroke endcap="round"/>
                       <v:path arrowok="t" o:connecttype="custom" o:connectlocs="234937,119243;120584,234909;272,125454;104639,703" o:connectangles="0,0,0,0"/>
                     </v:shape>
-                    <v:line id="Straight Connector 15" o:spid="_x0000_s1123" style="position:absolute;visibility:visible;mso-wrap-style:square" from="228600,125896" to="397510,125896" o:connectortype="straight" o:gfxdata="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" strokecolor="black [3213]" strokeweight="1.5pt">
+                    <v:line id="Straight Connector 15" o:spid="_x0000_s1123" style="position:absolute;visibility:visible;mso-wrap-style:square" from="228600,125896" to="397510,125896" o:connectortype="straight" o:gfxdata="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" strokecolor="black [3213]" strokeweight="1.5pt">
                       <v:stroke endcap="round"/>
                     </v:line>
                   </v:group>
                 </v:group>
-                <v:shape id="mass" o:spid="_x0000_s1124" type="#_x0000_t202" style="position:absolute;left:1100;top:9990;width:3658;height:3658;visibility:visible;mso-wrap-style:square;v-text-anchor:bottom" o:gfxdata="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" fillcolor="white [3201]" strokeweight="1.5pt">
+                <v:shape id="mass" o:spid="_x0000_s1124" type="#_x0000_t202" style="position:absolute;left:1100;top:9990;width:3658;height:3658;visibility:visible;mso-wrap-style:square;v-text-anchor:bottom" o:gfxdata="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" fillcolor="white [3201]" strokeweight="1.5pt">
                   <v:textbox inset=",5.04pt">
                     <w:txbxContent>
                       <w:p>
@@ -5518,31 +5518,31 @@
           </mc:Choice>
           <mc:Fallback>
             <w:pict>
-              <v:group id="HI" o:spid="_x0000_s1125" style="position:absolute;margin-left:372.65pt;margin-top:228.3pt;width:71.7pt;height:213.7pt;z-index:251722752" coordsize="9108,27143" o:gfxdata="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">
-                <v:group id="right" o:spid="_x0000_s1126" style="position:absolute;left:5451;top:4689;width:3657;height:22454" coordorigin="1201,-5733" coordsize="3657,22461" o:gfxdata="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">
-                  <v:group id="scale" o:spid="_x0000_s1127" style="position:absolute;left:-1246;top:6198;width:8788;height:1442;rotation:-90" coordsize="11788,1936" o:gfxdata="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">
-                    <v:shape id="Hexagon 211" o:spid="_x0000_s1128" type="#_x0000_t9" style="position:absolute;left:1311;width:9753;height:1936;visibility:visible;mso-wrap-style:square;v-text-anchor:middle" o:gfxdata="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" adj="2223" fillcolor="white [3212]" strokecolor="black [3213]" strokeweight="1.5pt"/>
-                    <v:rect id="Rectangle 212" o:spid="_x0000_s1129" style="position:absolute;left:3774;top:744;width:4826;height:457;visibility:visible;mso-wrap-style:square;v-text-anchor:middle" o:gfxdata="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" fillcolor="white [3212]" strokecolor="black [3213]" strokeweight="1pt"/>
-                    <v:group id="Group 213" o:spid="_x0000_s1130" style="position:absolute;left:4377;top:496;width:3606;height:914" coordsize="7620,1447" o:gfxdata="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">
-                      <v:line id="Straight Connector 214" o:spid="_x0000_s1131" style="position:absolute;visibility:visible;mso-wrap-style:square" from="0,0" to="0,1447" o:connectortype="straight" o:gfxdata="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" strokecolor="black [3213]" strokeweight="1pt"/>
-                      <v:line id="Straight Connector 215" o:spid="_x0000_s1132" style="position:absolute;visibility:visible;mso-wrap-style:square" from="1524,0" to="1524,1447" o:connectortype="straight" o:gfxdata="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" strokecolor="black [3213]" strokeweight="1pt"/>
-                      <v:line id="Straight Connector 216" o:spid="_x0000_s1133" style="position:absolute;visibility:visible;mso-wrap-style:square" from="3048,0" to="3048,1447" o:connectortype="straight" o:gfxdata="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" strokecolor="black [3213]" strokeweight="1pt"/>
-                      <v:line id="Straight Connector 217" o:spid="_x0000_s1134" style="position:absolute;visibility:visible;mso-wrap-style:square" from="4572,0" to="4572,1447" o:connectortype="straight" o:gfxdata="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" strokecolor="black [3213]" strokeweight="1pt"/>
-                      <v:line id="Straight Connector 218" o:spid="_x0000_s1135" style="position:absolute;visibility:visible;mso-wrap-style:square" from="6096,0" to="6096,1447" o:connectortype="straight" o:gfxdata="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" strokecolor="black [3213]" strokeweight="1pt"/>
-                      <v:line id="Straight Connector 219" o:spid="_x0000_s1136" style="position:absolute;visibility:visible;mso-wrap-style:square" from="7620,0" to="7620,1447" o:connectortype="straight" o:gfxdata="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" strokecolor="black [3213]" strokeweight="1pt"/>
+              <v:group w14:anchorId="76CDD140" id="HI" o:spid="_x0000_s1125" style="position:absolute;margin-left:372.65pt;margin-top:228.3pt;width:71.7pt;height:213.7pt;z-index:251722752" coordsize="9108,27143" o:gfxdata="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">
+                <v:group id="right" o:spid="_x0000_s1126" style="position:absolute;left:5451;top:4689;width:3657;height:22454" coordorigin="1201,-5733" coordsize="3657,22461" o:gfxdata="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">
+                  <v:group id="scale" o:spid="_x0000_s1127" style="position:absolute;left:-1246;top:6198;width:8788;height:1442;rotation:-90" coordsize="11788,1936" o:gfxdata="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">
+                    <v:shape id="Hexagon 211" o:spid="_x0000_s1128" type="#_x0000_t9" style="position:absolute;left:1311;width:9753;height:1936;visibility:visible;mso-wrap-style:square;v-text-anchor:middle" o:gfxdata="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" adj="2223" fillcolor="white [3212]" strokecolor="black [3213]" strokeweight="1.5pt"/>
+                    <v:rect id="Rectangle 212" o:spid="_x0000_s1129" style="position:absolute;left:3774;top:744;width:4826;height:457;visibility:visible;mso-wrap-style:square;v-text-anchor:middle" o:gfxdata="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" fillcolor="white [3212]" strokecolor="black [3213]" strokeweight="1pt"/>
+                    <v:group id="Group 213" o:spid="_x0000_s1130" style="position:absolute;left:4377;top:496;width:3606;height:914" coordsize="7620,1447" o:gfxdata="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">
+                      <v:line id="Straight Connector 214" o:spid="_x0000_s1131" style="position:absolute;visibility:visible;mso-wrap-style:square" from="0,0" to="0,1447" o:connectortype="straight" o:gfxdata="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" strokecolor="black [3213]" strokeweight="1pt"/>
+                      <v:line id="Straight Connector 215" o:spid="_x0000_s1132" style="position:absolute;visibility:visible;mso-wrap-style:square" from="1524,0" to="1524,1447" o:connectortype="straight" o:gfxdata="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" strokecolor="black [3213]" strokeweight="1pt"/>
+                      <v:line id="Straight Connector 216" o:spid="_x0000_s1133" style="position:absolute;visibility:visible;mso-wrap-style:square" from="3048,0" to="3048,1447" o:connectortype="straight" o:gfxdata="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" strokecolor="black [3213]" strokeweight="1pt"/>
+                      <v:line id="Straight Connector 217" o:spid="_x0000_s1134" style="position:absolute;visibility:visible;mso-wrap-style:square" from="4572,0" to="4572,1447" o:connectortype="straight" o:gfxdata="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" strokecolor="black [3213]" strokeweight="1pt"/>
+                      <v:line id="Straight Connector 218" o:spid="_x0000_s1135" style="position:absolute;visibility:visible;mso-wrap-style:square" from="6096,0" to="6096,1447" o:connectortype="straight" o:gfxdata="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" strokecolor="black [3213]" strokeweight="1pt"/>
+                      <v:line id="Straight Connector 219" o:spid="_x0000_s1136" style="position:absolute;visibility:visible;mso-wrap-style:square" from="7620,0" to="7620,1447" o:connectortype="straight" o:gfxdata="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" strokecolor="black [3213]" strokeweight="1pt"/>
                     </v:group>
-                    <v:oval id="Oval 220" o:spid="_x0000_s1137" style="position:absolute;left:11057;top:602;width:731;height:730;visibility:visible;mso-wrap-style:square;v-text-anchor:middle" o:gfxdata="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" filled="f" strokecolor="black [3213]" strokeweight="1.5pt"/>
-                    <v:group id="Group 221" o:spid="_x0000_s1138" style="position:absolute;top:584;width:1257;height:743" coordsize="397510,234950" o:gfxdata="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">
-                      <v:shape id="Arc 222" o:spid="_x0000_s1139" style="position:absolute;width:234950;height:234950;visibility:visible;mso-wrap-style:square;v-text-anchor:middle" coordsize="234950,234950" o:gfxdata="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" path="m234937,119243nsc233989,182219,183545,233243,120584,234909,57623,236576,4550,188292,272,125454,-4006,62616,42033,7585,104639,703r12836,116772l234937,119243xem234937,119243nfc233989,182219,183545,233243,120584,234909,57623,236576,4550,188292,272,125454,-4006,62616,42033,7585,104639,703e" filled="f" strokecolor="black [3213]" strokeweight="1.5pt">
+                    <v:oval id="Oval 220" o:spid="_x0000_s1137" style="position:absolute;left:11057;top:602;width:731;height:730;visibility:visible;mso-wrap-style:square;v-text-anchor:middle" o:gfxdata="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" filled="f" strokecolor="black [3213]" strokeweight="1.5pt"/>
+                    <v:group id="Group 221" o:spid="_x0000_s1138" style="position:absolute;top:584;width:1257;height:743" coordsize="397510,234950" o:gfxdata="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">
+                      <v:shape id="Arc 222" o:spid="_x0000_s1139" style="position:absolute;width:234950;height:234950;visibility:visible;mso-wrap-style:square;v-text-anchor:middle" coordsize="234950,234950" o:gfxdata="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" path="m234937,119243nsc233989,182219,183545,233243,120584,234909,57623,236576,4550,188292,272,125454,-4006,62616,42033,7585,104639,703r12836,116772l234937,119243xem234937,119243nfc233989,182219,183545,233243,120584,234909,57623,236576,4550,188292,272,125454,-4006,62616,42033,7585,104639,703e" filled="f" strokecolor="black [3213]" strokeweight="1.5pt">
                         <v:stroke endcap="round"/>
                         <v:path arrowok="t" o:connecttype="custom" o:connectlocs="234937,119243;120584,234909;272,125454;104639,703" o:connectangles="0,0,0,0"/>
                       </v:shape>
-                      <v:line id="Straight Connector 223" o:spid="_x0000_s1140" style="position:absolute;visibility:visible;mso-wrap-style:square" from="228600,125896" to="397510,125896" o:connectortype="straight" o:gfxdata="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" strokecolor="black [3213]" strokeweight="1.5pt">
+                      <v:line id="Straight Connector 223" o:spid="_x0000_s1140" style="position:absolute;visibility:visible;mso-wrap-style:square" from="228600,125896" to="397510,125896" o:connectortype="straight" o:gfxdata="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" strokecolor="black [3213]" strokeweight="1.5pt">
                         <v:stroke endcap="round"/>
                       </v:line>
                     </v:group>
                   </v:group>
-                  <v:shape id="mass" o:spid="_x0000_s1141" type="#_x0000_t202" style="position:absolute;left:1201;top:13071;width:3658;height:3657;visibility:visible;mso-wrap-style:square;v-text-anchor:bottom" o:gfxdata="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" fillcolor="white [3201]" strokeweight="1.5pt">
+                  <v:shape id="mass" o:spid="_x0000_s1141" type="#_x0000_t202" style="position:absolute;left:1201;top:13071;width:3658;height:3657;visibility:visible;mso-wrap-style:square;v-text-anchor:bottom" o:gfxdata="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" fillcolor="white [3201]" strokeweight="1.5pt">
                     <v:textbox inset=",5.04pt">
                       <w:txbxContent>
                         <w:p>
@@ -5568,33 +5568,33 @@
                       </w:txbxContent>
                     </v:textbox>
                   </v:shape>
-                  <v:line id="Straight Connector 225" o:spid="_x0000_s1142" style="position:absolute;visibility:visible;mso-wrap-style:square" from="3165,-5733" to="3165,2432" o:connectortype="straight" o:gfxdata="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" strokecolor="black [3213]" strokeweight="1.5pt"/>
-                  <v:line id="Straight Connector 226" o:spid="_x0000_s1143" style="position:absolute;visibility:visible;mso-wrap-style:square" from="3165,11400" to="3165,13129" o:connectortype="straight" o:gfxdata="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" strokecolor="black [3213]" strokeweight="1.5pt"/>
+                  <v:line id="Straight Connector 225" o:spid="_x0000_s1142" style="position:absolute;visibility:visible;mso-wrap-style:square" from="3165,-5733" to="3165,2432" o:connectortype="straight" o:gfxdata="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" strokecolor="black [3213]" strokeweight="1.5pt"/>
+                  <v:line id="Straight Connector 226" o:spid="_x0000_s1143" style="position:absolute;visibility:visible;mso-wrap-style:square" from="3165,11400" to="3165,13129" o:connectortype="straight" o:gfxdata="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" strokecolor="black [3213]" strokeweight="1.5pt"/>
                 </v:group>
-                <v:group id="left" o:spid="_x0000_s1144" style="position:absolute;top:4454;width:3657;height:16510" coordorigin="1201,211" coordsize="3657,16517" o:gfxdata="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">
-                  <v:group id="scale" o:spid="_x0000_s1145" style="position:absolute;left:-1246;top:6198;width:8788;height:1442;rotation:-90" coordsize="11788,1936" o:gfxdata="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">
-                    <v:shape id="Hexagon 229" o:spid="_x0000_s1146" type="#_x0000_t9" style="position:absolute;left:1311;width:9753;height:1936;visibility:visible;mso-wrap-style:square;v-text-anchor:middle" o:gfxdata="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" adj="2223" fillcolor="white [3212]" strokecolor="black [3213]" strokeweight="1.5pt"/>
-                    <v:rect id="Rectangle 230" o:spid="_x0000_s1147" style="position:absolute;left:3774;top:744;width:4826;height:457;visibility:visible;mso-wrap-style:square;v-text-anchor:middle" o:gfxdata="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" fillcolor="white [3212]" strokecolor="black [3213]" strokeweight="1pt"/>
-                    <v:group id="Group 231" o:spid="_x0000_s1148" style="position:absolute;left:4377;top:496;width:3606;height:914" coordsize="7620,1447" o:gfxdata="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">
-                      <v:line id="Straight Connector 232" o:spid="_x0000_s1149" style="position:absolute;visibility:visible;mso-wrap-style:square" from="0,0" to="0,1447" o:connectortype="straight" o:gfxdata="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" strokecolor="black [3213]" strokeweight="1pt"/>
-                      <v:line id="Straight Connector 233" o:spid="_x0000_s1150" style="position:absolute;visibility:visible;mso-wrap-style:square" from="1524,0" to="1524,1447" o:connectortype="straight" o:gfxdata="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" strokecolor="black [3213]" strokeweight="1pt"/>
-                      <v:line id="Straight Connector 234" o:spid="_x0000_s1151" style="position:absolute;visibility:visible;mso-wrap-style:square" from="3048,0" to="3048,1447" o:connectortype="straight" o:gfxdata="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" strokecolor="black [3213]" strokeweight="1pt"/>
-                      <v:line id="Straight Connector 235" o:spid="_x0000_s1152" style="position:absolute;visibility:visible;mso-wrap-style:square" from="4572,0" to="4572,1447" o:connectortype="straight" o:gfxdata="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" strokecolor="black [3213]" strokeweight="1pt"/>
-                      <v:line id="Straight Connector 236" o:spid="_x0000_s1153" style="position:absolute;visibility:visible;mso-wrap-style:square" from="6096,0" to="6096,1447" o:connectortype="straight" o:gfxdata="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" strokecolor="black [3213]" strokeweight="1pt"/>
-                      <v:line id="Straight Connector 237" o:spid="_x0000_s1154" style="position:absolute;visibility:visible;mso-wrap-style:square" from="7620,0" to="7620,1447" o:connectortype="straight" o:gfxdata="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" strokecolor="black [3213]" strokeweight="1pt"/>
+                <v:group id="left" o:spid="_x0000_s1144" style="position:absolute;top:4454;width:3657;height:16510" coordorigin="1201,211" coordsize="3657,16517" o:gfxdata="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">
+                  <v:group id="scale" o:spid="_x0000_s1145" style="position:absolute;left:-1246;top:6198;width:8788;height:1442;rotation:-90" coordsize="11788,1936" o:gfxdata="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">
+                    <v:shape id="Hexagon 229" o:spid="_x0000_s1146" type="#_x0000_t9" style="position:absolute;left:1311;width:9753;height:1936;visibility:visible;mso-wrap-style:square;v-text-anchor:middle" o:gfxdata="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" adj="2223" fillcolor="white [3212]" strokecolor="black [3213]" strokeweight="1.5pt"/>
+                    <v:rect id="Rectangle 230" o:spid="_x0000_s1147" style="position:absolute;left:3774;top:744;width:4826;height:457;visibility:visible;mso-wrap-style:square;v-text-anchor:middle" o:gfxdata="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" fillcolor="white [3212]" strokecolor="black [3213]" strokeweight="1pt"/>
+                    <v:group id="Group 231" o:spid="_x0000_s1148" style="position:absolute;left:4377;top:496;width:3606;height:914" coordsize="7620,1447" o:gfxdata="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">
+                      <v:line id="Straight Connector 232" o:spid="_x0000_s1149" style="position:absolute;visibility:visible;mso-wrap-style:square" from="0,0" to="0,1447" o:connectortype="straight" o:gfxdata="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" strokecolor="black [3213]" strokeweight="1pt"/>
+                      <v:line id="Straight Connector 233" o:spid="_x0000_s1150" style="position:absolute;visibility:visible;mso-wrap-style:square" from="1524,0" to="1524,1447" o:connectortype="straight" o:gfxdata="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" strokecolor="black [3213]" strokeweight="1pt"/>
+                      <v:line id="Straight Connector 234" o:spid="_x0000_s1151" style="position:absolute;visibility:visible;mso-wrap-style:square" from="3048,0" to="3048,1447" o:connectortype="straight" o:gfxdata="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" strokecolor="black [3213]" strokeweight="1pt"/>
+                      <v:line id="Straight Connector 235" o:spid="_x0000_s1152" style="position:absolute;visibility:visible;mso-wrap-style:square" from="4572,0" to="4572,1447" o:connectortype="straight" o:gfxdata="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" strokecolor="black [3213]" strokeweight="1pt"/>
+                      <v:line id="Straight Connector 236" o:spid="_x0000_s1153" style="position:absolute;visibility:visible;mso-wrap-style:square" from="6096,0" to="6096,1447" o:connectortype="straight" o:gfxdata="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" strokecolor="black [3213]" strokeweight="1pt"/>
+                      <v:line id="Straight Connector 237" o:spid="_x0000_s1154" style="position:absolute;visibility:visible;mso-wrap-style:square" from="7620,0" to="7620,1447" o:connectortype="straight" o:gfxdata="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" strokecolor="black [3213]" strokeweight="1pt"/>
                     </v:group>
-                    <v:oval id="Oval 238" o:spid="_x0000_s1155" style="position:absolute;left:11057;top:602;width:731;height:730;visibility:visible;mso-wrap-style:square;v-text-anchor:middle" o:gfxdata="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" filled="f" strokecolor="black [3213]" strokeweight="1.5pt"/>
-                    <v:group id="Group 239" o:spid="_x0000_s1156" style="position:absolute;top:584;width:1257;height:743" coordsize="397510,234950" o:gfxdata="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">
-                      <v:shape id="Arc 240" o:spid="_x0000_s1157" style="position:absolute;width:234950;height:234950;visibility:visible;mso-wrap-style:square;v-text-anchor:middle" coordsize="234950,234950" o:gfxdata="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" path="m234937,119243nsc233989,182219,183545,233243,120584,234909,57623,236576,4550,188292,272,125454,-4006,62616,42033,7585,104639,703r12836,116772l234937,119243xem234937,119243nfc233989,182219,183545,233243,120584,234909,57623,236576,4550,188292,272,125454,-4006,62616,42033,7585,104639,703e" filled="f" strokecolor="black [3213]" strokeweight="1.5pt">
+                    <v:oval id="Oval 238" o:spid="_x0000_s1155" style="position:absolute;left:11057;top:602;width:731;height:730;visibility:visible;mso-wrap-style:square;v-text-anchor:middle" o:gfxdata="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" filled="f" strokecolor="black [3213]" strokeweight="1.5pt"/>
+                    <v:group id="Group 239" o:spid="_x0000_s1156" style="position:absolute;top:584;width:1257;height:743" coordsize="397510,234950" o:gfxdata="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">
+                      <v:shape id="Arc 240" o:spid="_x0000_s1157" style="position:absolute;width:234950;height:234950;visibility:visible;mso-wrap-style:square;v-text-anchor:middle" coordsize="234950,234950" o:gfxdata="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" path="m234937,119243nsc233989,182219,183545,233243,120584,234909,57623,236576,4550,188292,272,125454,-4006,62616,42033,7585,104639,703r12836,116772l234937,119243xem234937,119243nfc233989,182219,183545,233243,120584,234909,57623,236576,4550,188292,272,125454,-4006,62616,42033,7585,104639,703e" filled="f" strokecolor="black [3213]" strokeweight="1.5pt">
                         <v:stroke endcap="round"/>
                         <v:path arrowok="t" o:connecttype="custom" o:connectlocs="234937,119243;120584,234909;272,125454;104639,703" o:connectangles="0,0,0,0"/>
                       </v:shape>
-                      <v:line id="Straight Connector 241" o:spid="_x0000_s1158" style="position:absolute;visibility:visible;mso-wrap-style:square" from="228600,125896" to="397510,125896" o:connectortype="straight" o:gfxdata="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" strokecolor="black [3213]" strokeweight="1.5pt">
+                      <v:line id="Straight Connector 241" o:spid="_x0000_s1158" style="position:absolute;visibility:visible;mso-wrap-style:square" from="228600,125896" to="397510,125896" o:connectortype="straight" o:gfxdata="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" strokecolor="black [3213]" strokeweight="1.5pt">
                         <v:stroke endcap="round"/>
                       </v:line>
                     </v:group>
                   </v:group>
-                  <v:shape id="mass" o:spid="_x0000_s1159" type="#_x0000_t202" style="position:absolute;left:1201;top:13071;width:3658;height:3657;visibility:visible;mso-wrap-style:square;v-text-anchor:bottom" o:gfxdata="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" fillcolor="white [3201]" strokeweight="1.5pt">
+                  <v:shape id="mass" o:spid="_x0000_s1159" type="#_x0000_t202" style="position:absolute;left:1201;top:13071;width:3658;height:3657;visibility:visible;mso-wrap-style:square;v-text-anchor:bottom" o:gfxdata="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" fillcolor="white [3201]" strokeweight="1.5pt">
                     <v:textbox inset=",5.04pt">
                       <w:txbxContent>
                         <w:p>
@@ -5620,18 +5620,18 @@
                       </w:txbxContent>
                     </v:textbox>
                   </v:shape>
-                  <v:line id="Straight Connector 243" o:spid="_x0000_s1160" style="position:absolute;visibility:visible;mso-wrap-style:square" from="3165,211" to="3165,2432" o:connectortype="straight" o:gfxdata="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" strokecolor="black [3213]" strokeweight="1.5pt"/>
-                  <v:line id="Straight Connector 244" o:spid="_x0000_s1161" style="position:absolute;visibility:visible;mso-wrap-style:square" from="3165,11400" to="3165,13129" o:connectortype="straight" o:gfxdata="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" strokecolor="black [3213]" strokeweight="1.5pt"/>
+                  <v:line id="Straight Connector 243" o:spid="_x0000_s1160" style="position:absolute;visibility:visible;mso-wrap-style:square" from="3165,211" to="3165,2432" o:connectortype="straight" o:gfxdata="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" strokecolor="black [3213]" strokeweight="1.5pt"/>
+                  <v:line id="Straight Connector 244" o:spid="_x0000_s1161" style="position:absolute;visibility:visible;mso-wrap-style:square" from="3165,11400" to="3165,13129" o:connectortype="straight" o:gfxdata="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" strokecolor="black [3213]" strokeweight="1.5pt"/>
                 </v:group>
-                <v:group id="big pulley" o:spid="_x0000_s1162" style="position:absolute;left:2022;top:1552;width:5494;height:5817;rotation:-135" coordorigin="-1334,-1335" coordsize="5488,5797" o:gfxdata="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">
-                  <v:oval id="Oval 246" o:spid="_x0000_s1163" style="position:absolute;left:-1334;top:-1335;width:5488;height:5483;flip:x;visibility:visible;mso-wrap-style:square;v-text-anchor:middle" o:gfxdata="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" fillcolor="white [3212]" strokecolor="black [3213]" strokeweight="2pt"/>
-                  <v:shape id="Pentagon 247" o:spid="_x0000_s1164" type="#_x0000_t15" style="position:absolute;left:920;top:2063;width:3569;height:1228;rotation:-45;flip:x;visibility:visible;mso-wrap-style:square;v-text-anchor:middle" o:gfxdata="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" adj="17883" fillcolor="white [3212]" strokecolor="black [3213]" strokeweight="2pt"/>
+                <v:group id="big pulley" o:spid="_x0000_s1162" style="position:absolute;left:2022;top:1552;width:5494;height:5817;rotation:-135" coordorigin="-1334,-1335" coordsize="5488,5797" o:gfxdata="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">
+                  <v:oval id="Oval 246" o:spid="_x0000_s1163" style="position:absolute;left:-1334;top:-1335;width:5488;height:5483;flip:x;visibility:visible;mso-wrap-style:square;v-text-anchor:middle" o:gfxdata="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" fillcolor="white [3212]" strokecolor="black [3213]" strokeweight="2pt"/>
+                  <v:shape id="Pentagon 247" o:spid="_x0000_s1164" type="#_x0000_t15" style="position:absolute;left:920;top:2063;width:3569;height:1228;rotation:-45;flip:x;visibility:visible;mso-wrap-style:square;v-text-anchor:middle" o:gfxdata="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" adj="17883" fillcolor="white [3212]" strokecolor="black [3213]" strokeweight="2pt"/>
                 </v:group>
-                <v:group id="wall" o:spid="_x0000_s1165" style="position:absolute;left:1524;width:6400;height:952" coordsize="6400,952" o:gfxdata="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">
-                  <v:rect id="Rectangle 249" o:spid="_x0000_s1166" style="position:absolute;width:6400;height:914;visibility:visible;mso-wrap-style:square;v-text-anchor:middle" o:gfxdata="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" fillcolor="black [3213]" stroked="f" strokeweight="2pt">
-                    <v:fill r:id="rId5" o:title="" color2="white [3212]" type="pattern"/>
+                <v:group id="wall" o:spid="_x0000_s1165" style="position:absolute;left:1524;width:6400;height:952" coordsize="6400,952" o:gfxdata="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">
+                  <v:rect id="Rectangle 249" o:spid="_x0000_s1166" style="position:absolute;width:6400;height:914;visibility:visible;mso-wrap-style:square;v-text-anchor:middle" o:gfxdata="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" fillcolor="black [3213]" stroked="f" strokeweight="2pt">
+                    <v:fill r:id="rId4" o:title="" color2="white [3212]" type="pattern"/>
                   </v:rect>
-                  <v:line id="Straight Connector 250" o:spid="_x0000_s1167" style="position:absolute;visibility:visible;mso-wrap-style:square" from="0,952" to="6400,952" o:connectortype="straight" o:gfxdata="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" strokecolor="black [3213]" strokeweight="1.5pt"/>
+                  <v:line id="Straight Connector 250" o:spid="_x0000_s1167" style="position:absolute;visibility:visible;mso-wrap-style:square" from="0,952" to="6400,952" o:connectortype="straight" o:gfxdata="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" strokecolor="black [3213]" strokeweight="1.5pt"/>
                 </v:group>
               </v:group>
             </w:pict>
@@ -5732,7 +5732,7 @@
           </mc:Choice>
           <mc:Fallback>
             <w:pict>
-              <v:shape id="Text Box 261" o:spid="_x0000_s1168" type="#_x0000_t202" style="position:absolute;margin-left:361.25pt;margin-top:304.2pt;width:21.85pt;height:21.65pt;z-index:251741184;visibility:visible;mso-wrap-style:square;mso-width-percent:0;mso-height-percent:0;mso-wrap-distance-left:9pt;mso-wrap-distance-top:0;mso-wrap-distance-right:9pt;mso-wrap-distance-bottom:0;mso-position-horizontal:absolute;mso-position-horizontal-relative:text;mso-position-vertical:absolute;mso-position-vertical-relative:text;mso-width-percent:0;mso-height-percent:0;mso-width-relative:margin;mso-height-relative:margin;v-text-anchor:top" o:gfxdata="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" filled="f" stroked="f" strokeweight=".5pt">
+              <v:shape w14:anchorId="77BA1231" id="Text Box 261" o:spid="_x0000_s1168" type="#_x0000_t202" style="position:absolute;margin-left:361.25pt;margin-top:304.2pt;width:21.85pt;height:21.65pt;z-index:251741184;visibility:visible;mso-wrap-style:square;mso-width-percent:0;mso-height-percent:0;mso-wrap-distance-left:9pt;mso-wrap-distance-top:0;mso-wrap-distance-right:9pt;mso-wrap-distance-bottom:0;mso-position-horizontal:absolute;mso-position-horizontal-relative:text;mso-position-vertical:absolute;mso-position-vertical-relative:text;mso-width-percent:0;mso-height-percent:0;mso-width-relative:margin;mso-height-relative:margin;v-text-anchor:top" o:gfxdata="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" filled="f" stroked="f" strokeweight=".5pt">
                 <v:textbox>
                   <w:txbxContent>
                     <w:p>
@@ -5853,7 +5853,7 @@
           </mc:Choice>
           <mc:Fallback>
             <w:pict>
-              <v:shape id="Text Box 262" o:spid="_x0000_s1169" type="#_x0000_t202" style="position:absolute;margin-left:436.65pt;margin-top:352.65pt;width:21.85pt;height:21.65pt;z-index:251743232;visibility:visible;mso-wrap-style:square;mso-width-percent:0;mso-height-percent:0;mso-wrap-distance-left:9pt;mso-wrap-distance-top:0;mso-wrap-distance-right:9pt;mso-wrap-distance-bottom:0;mso-position-horizontal:absolute;mso-position-horizontal-relative:text;mso-position-vertical:absolute;mso-position-vertical-relative:text;mso-width-percent:0;mso-height-percent:0;mso-width-relative:margin;mso-height-relative:margin;v-text-anchor:top" o:gfxdata="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" filled="f" stroked="f" strokeweight=".5pt">
+              <v:shape w14:anchorId="45C06814" id="Text Box 262" o:spid="_x0000_s1169" type="#_x0000_t202" style="position:absolute;margin-left:436.65pt;margin-top:352.65pt;width:21.85pt;height:21.65pt;z-index:251743232;visibility:visible;mso-wrap-style:square;mso-width-percent:0;mso-height-percent:0;mso-wrap-distance-left:9pt;mso-wrap-distance-top:0;mso-wrap-distance-right:9pt;mso-wrap-distance-bottom:0;mso-position-horizontal:absolute;mso-position-horizontal-relative:text;mso-position-vertical:absolute;mso-position-vertical-relative:text;mso-width-percent:0;mso-height-percent:0;mso-width-relative:margin;mso-height-relative:margin;v-text-anchor:top" o:gfxdata="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" filled="f" stroked="f" strokeweight=".5pt">
                 <v:textbox>
                   <w:txbxContent>
                     <w:p>
@@ -5974,7 +5974,7 @@
           </mc:Choice>
           <mc:Fallback>
             <w:pict>
-              <v:shape id="Text Box 259" o:spid="_x0000_s1170" type="#_x0000_t202" style="position:absolute;margin-left:227.75pt;margin-top:345.65pt;width:21.85pt;height:21.65pt;z-index:251737088;visibility:visible;mso-wrap-style:square;mso-width-percent:0;mso-height-percent:0;mso-wrap-distance-left:9pt;mso-wrap-distance-top:0;mso-wrap-distance-right:9pt;mso-wrap-distance-bottom:0;mso-position-horizontal:absolute;mso-position-horizontal-relative:text;mso-position-vertical:absolute;mso-position-vertical-relative:text;mso-width-percent:0;mso-height-percent:0;mso-width-relative:margin;mso-height-relative:margin;v-text-anchor:top" o:gfxdata="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" filled="f" stroked="f" strokeweight=".5pt">
+              <v:shape w14:anchorId="31418D3C" id="Text Box 259" o:spid="_x0000_s1170" type="#_x0000_t202" style="position:absolute;margin-left:227.75pt;margin-top:345.65pt;width:21.85pt;height:21.65pt;z-index:251737088;visibility:visible;mso-wrap-style:square;mso-width-percent:0;mso-height-percent:0;mso-wrap-distance-left:9pt;mso-wrap-distance-top:0;mso-wrap-distance-right:9pt;mso-wrap-distance-bottom:0;mso-position-horizontal:absolute;mso-position-horizontal-relative:text;mso-position-vertical:absolute;mso-position-vertical-relative:text;mso-width-percent:0;mso-height-percent:0;mso-width-relative:margin;mso-height-relative:margin;v-text-anchor:top" o:gfxdata="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" filled="f" stroked="f" strokeweight=".5pt">
                 <v:textbox>
                   <w:txbxContent>
                     <w:p>
@@ -6093,7 +6093,7 @@
           </mc:Choice>
           <mc:Fallback>
             <w:pict>
-              <v:shape id="Text Box 260" o:spid="_x0000_s1171" type="#_x0000_t202" style="position:absolute;margin-left:303.6pt;margin-top:347.35pt;width:21.85pt;height:21.65pt;z-index:251739136;visibility:visible;mso-wrap-style:square;mso-width-percent:0;mso-height-percent:0;mso-wrap-distance-left:9pt;mso-wrap-distance-top:0;mso-wrap-distance-right:9pt;mso-wrap-distance-bottom:0;mso-position-horizontal:absolute;mso-position-horizontal-relative:text;mso-position-vertical:absolute;mso-position-vertical-relative:text;mso-width-percent:0;mso-height-percent:0;mso-width-relative:margin;mso-height-relative:margin;v-text-anchor:top" o:gfxdata="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" filled="f" stroked="f" strokeweight=".5pt">
+              <v:shape w14:anchorId="720E173A" id="Text Box 260" o:spid="_x0000_s1171" type="#_x0000_t202" style="position:absolute;margin-left:303.6pt;margin-top:347.35pt;width:21.85pt;height:21.65pt;z-index:251739136;visibility:visible;mso-wrap-style:square;mso-width-percent:0;mso-height-percent:0;mso-wrap-distance-left:9pt;mso-wrap-distance-top:0;mso-wrap-distance-right:9pt;mso-wrap-distance-bottom:0;mso-position-horizontal:absolute;mso-position-horizontal-relative:text;mso-position-vertical:absolute;mso-position-vertical-relative:text;mso-width-percent:0;mso-height-percent:0;mso-width-relative:margin;mso-height-relative:margin;v-text-anchor:top" o:gfxdata="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" filled="f" stroked="f" strokeweight=".5pt">
                 <v:textbox>
                   <w:txbxContent>
                     <w:p>
@@ -7508,31 +7508,31 @@
           </mc:Choice>
           <mc:Fallback>
             <w:pict>
-              <v:group id="FG" o:spid="_x0000_s1172" style="position:absolute;margin-left:239.3pt;margin-top:249.65pt;width:71.8pt;height:187.5pt;z-index:251717632" coordsize="9118,23812" o:gfxdata="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">
-                <v:group id="right" o:spid="_x0000_s1173" style="position:absolute;left:5461;top:4699;width:3657;height:19113" coordorigin="1201,-2390" coordsize="3657,19119" o:gfxdata="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">
-                  <v:group id="scale" o:spid="_x0000_s1174" style="position:absolute;left:-1246;top:6198;width:8788;height:1442;rotation:-90" coordsize="11788,1936" o:gfxdata="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">
-                    <v:shape id="Hexagon 149" o:spid="_x0000_s1175" type="#_x0000_t9" style="position:absolute;left:1311;width:9753;height:1936;visibility:visible;mso-wrap-style:square;v-text-anchor:middle" o:gfxdata="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" adj="2223" fillcolor="white [3212]" strokecolor="black [3213]" strokeweight="1.5pt"/>
-                    <v:rect id="Rectangle 150" o:spid="_x0000_s1176" style="position:absolute;left:3774;top:744;width:4826;height:457;visibility:visible;mso-wrap-style:square;v-text-anchor:middle" o:gfxdata="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" fillcolor="white [3212]" strokecolor="black [3213]" strokeweight="1pt"/>
-                    <v:group id="Group 151" o:spid="_x0000_s1177" style="position:absolute;left:4377;top:496;width:3606;height:914" coordsize="7620,1447" o:gfxdata="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">
-                      <v:line id="Straight Connector 152" o:spid="_x0000_s1178" style="position:absolute;visibility:visible;mso-wrap-style:square" from="0,0" to="0,1447" o:connectortype="straight" o:gfxdata="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" strokecolor="black [3213]" strokeweight="1pt"/>
-                      <v:line id="Straight Connector 153" o:spid="_x0000_s1179" style="position:absolute;visibility:visible;mso-wrap-style:square" from="1524,0" to="1524,1447" o:connectortype="straight" o:gfxdata="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" strokecolor="black [3213]" strokeweight="1pt"/>
-                      <v:line id="Straight Connector 154" o:spid="_x0000_s1180" style="position:absolute;visibility:visible;mso-wrap-style:square" from="3048,0" to="3048,1447" o:connectortype="straight" o:gfxdata="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" strokecolor="black [3213]" strokeweight="1pt"/>
-                      <v:line id="Straight Connector 155" o:spid="_x0000_s1181" style="position:absolute;visibility:visible;mso-wrap-style:square" from="4572,0" to="4572,1447" o:connectortype="straight" o:gfxdata="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" strokecolor="black [3213]" strokeweight="1pt"/>
-                      <v:line id="Straight Connector 156" o:spid="_x0000_s1182" style="position:absolute;visibility:visible;mso-wrap-style:square" from="6096,0" to="6096,1447" o:connectortype="straight" o:gfxdata="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" strokecolor="black [3213]" strokeweight="1pt"/>
-                      <v:line id="Straight Connector 157" o:spid="_x0000_s1183" style="position:absolute;visibility:visible;mso-wrap-style:square" from="7620,0" to="7620,1447" o:connectortype="straight" o:gfxdata="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" strokecolor="black [3213]" strokeweight="1pt"/>
+              <v:group w14:anchorId="4369F7B8" id="FG" o:spid="_x0000_s1172" style="position:absolute;margin-left:239.3pt;margin-top:249.65pt;width:71.8pt;height:187.5pt;z-index:251717632" coordsize="9118,23812" o:gfxdata="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">
+                <v:group id="right" o:spid="_x0000_s1173" style="position:absolute;left:5461;top:4699;width:3657;height:19113" coordorigin="1201,-2390" coordsize="3657,19119" o:gfxdata="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">
+                  <v:group id="scale" o:spid="_x0000_s1174" style="position:absolute;left:-1246;top:6198;width:8788;height:1442;rotation:-90" coordsize="11788,1936" o:gfxdata="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">
+                    <v:shape id="Hexagon 149" o:spid="_x0000_s1175" type="#_x0000_t9" style="position:absolute;left:1311;width:9753;height:1936;visibility:visible;mso-wrap-style:square;v-text-anchor:middle" o:gfxdata="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" adj="2223" fillcolor="white [3212]" strokecolor="black [3213]" strokeweight="1.5pt"/>
+                    <v:rect id="Rectangle 150" o:spid="_x0000_s1176" style="position:absolute;left:3774;top:744;width:4826;height:457;visibility:visible;mso-wrap-style:square;v-text-anchor:middle" o:gfxdata="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" fillcolor="white [3212]" strokecolor="black [3213]" strokeweight="1pt"/>
+                    <v:group id="Group 151" o:spid="_x0000_s1177" style="position:absolute;left:4377;top:496;width:3606;height:914" coordsize="7620,1447" o:gfxdata="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">
+                      <v:line id="Straight Connector 152" o:spid="_x0000_s1178" style="position:absolute;visibility:visible;mso-wrap-style:square" from="0,0" to="0,1447" o:connectortype="straight" o:gfxdata="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" strokecolor="black [3213]" strokeweight="1pt"/>
+                      <v:line id="Straight Connector 153" o:spid="_x0000_s1179" style="position:absolute;visibility:visible;mso-wrap-style:square" from="1524,0" to="1524,1447" o:connectortype="straight" o:gfxdata="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" strokecolor="black [3213]" strokeweight="1pt"/>
+                      <v:line id="Straight Connector 154" o:spid="_x0000_s1180" style="position:absolute;visibility:visible;mso-wrap-style:square" from="3048,0" to="3048,1447" o:connectortype="straight" o:gfxdata="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" strokecolor="black [3213]" strokeweight="1pt"/>
+                      <v:line id="Straight Connector 155" o:spid="_x0000_s1181" style="position:absolute;visibility:visible;mso-wrap-style:square" from="4572,0" to="4572,1447" o:connectortype="straight" o:gfxdata="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" strokecolor="black [3213]" strokeweight="1pt"/>
+                      <v:line id="Straight Connector 156" o:spid="_x0000_s1182" style="position:absolute;visibility:visible;mso-wrap-style:square" from="6096,0" to="6096,1447" o:connectortype="straight" o:gfxdata="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" strokecolor="black [3213]" strokeweight="1pt"/>
+                      <v:line id="Straight Connector 157" o:spid="_x0000_s1183" style="position:absolute;visibility:visible;mso-wrap-style:square" from="7620,0" to="7620,1447" o:connectortype="straight" o:gfxdata="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" strokecolor="black [3213]" strokeweight="1pt"/>
                     </v:group>
-                    <v:oval id="Oval 158" o:spid="_x0000_s1184" style="position:absolute;left:11057;top:602;width:731;height:730;visibility:visible;mso-wrap-style:square;v-text-anchor:middle" o:gfxdata="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" filled="f" strokecolor="black [3213]" strokeweight="1.5pt"/>
-                    <v:group id="Group 159" o:spid="_x0000_s1185" style="position:absolute;top:584;width:1257;height:743" coordsize="397510,234950" o:gfxdata="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">
-                      <v:shape id="Arc 160" o:spid="_x0000_s1186" style="position:absolute;width:234950;height:234950;visibility:visible;mso-wrap-style:square;v-text-anchor:middle" coordsize="234950,234950" o:gfxdata="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" path="m234937,119243nsc233989,182219,183545,233243,120584,234909,57623,236576,4550,188292,272,125454,-4006,62616,42033,7585,104639,703r12836,116772l234937,119243xem234937,119243nfc233989,182219,183545,233243,120584,234909,57623,236576,4550,188292,272,125454,-4006,62616,42033,7585,104639,703e" filled="f" strokecolor="black [3213]" strokeweight="1.5pt">
+                    <v:oval id="Oval 158" o:spid="_x0000_s1184" style="position:absolute;left:11057;top:602;width:731;height:730;visibility:visible;mso-wrap-style:square;v-text-anchor:middle" o:gfxdata="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" filled="f" strokecolor="black [3213]" strokeweight="1.5pt"/>
+                    <v:group id="Group 159" o:spid="_x0000_s1185" style="position:absolute;top:584;width:1257;height:743" coordsize="397510,234950" o:gfxdata="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">
+                      <v:shape id="Arc 160" o:spid="_x0000_s1186" style="position:absolute;width:234950;height:234950;visibility:visible;mso-wrap-style:square;v-text-anchor:middle" coordsize="234950,234950" o:gfxdata="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" path="m234937,119243nsc233989,182219,183545,233243,120584,234909,57623,236576,4550,188292,272,125454,-4006,62616,42033,7585,104639,703r12836,116772l234937,119243xem234937,119243nfc233989,182219,183545,233243,120584,234909,57623,236576,4550,188292,272,125454,-4006,62616,42033,7585,104639,703e" filled="f" strokecolor="black [3213]" strokeweight="1.5pt">
                         <v:stroke endcap="round"/>
                         <v:path arrowok="t" o:connecttype="custom" o:connectlocs="234937,119243;120584,234909;272,125454;104639,703" o:connectangles="0,0,0,0"/>
                       </v:shape>
-                      <v:line id="Straight Connector 161" o:spid="_x0000_s1187" style="position:absolute;visibility:visible;mso-wrap-style:square" from="228600,125896" to="397510,125896" o:connectortype="straight" o:gfxdata="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" strokecolor="black [3213]" strokeweight="1.5pt">
+                      <v:line id="Straight Connector 161" o:spid="_x0000_s1187" style="position:absolute;visibility:visible;mso-wrap-style:square" from="228600,125896" to="397510,125896" o:connectortype="straight" o:gfxdata="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" strokecolor="black [3213]" strokeweight="1.5pt">
                         <v:stroke endcap="round"/>
                       </v:line>
                     </v:group>
                   </v:group>
-                  <v:shape id="mass" o:spid="_x0000_s1188" type="#_x0000_t202" style="position:absolute;left:1201;top:13071;width:3658;height:3657;visibility:visible;mso-wrap-style:square;v-text-anchor:bottom" o:gfxdata="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" fillcolor="white [3201]" strokeweight="1.5pt">
+                  <v:shape id="mass" o:spid="_x0000_s1188" type="#_x0000_t202" style="position:absolute;left:1201;top:13071;width:3658;height:3657;visibility:visible;mso-wrap-style:square;v-text-anchor:bottom" o:gfxdata="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" fillcolor="white [3201]" strokeweight="1.5pt">
                     <v:textbox inset=",5.04pt">
                       <w:txbxContent>
                         <w:p>
@@ -7558,33 +7558,33 @@
                       </w:txbxContent>
                     </v:textbox>
                   </v:shape>
-                  <v:line id="Straight Connector 163" o:spid="_x0000_s1189" style="position:absolute;visibility:visible;mso-wrap-style:square" from="3165,-2390" to="3165,2432" o:connectortype="straight" o:gfxdata="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" strokecolor="black [3213]" strokeweight="1.5pt"/>
-                  <v:line id="Straight Connector 164" o:spid="_x0000_s1190" style="position:absolute;visibility:visible;mso-wrap-style:square" from="3165,11400" to="3165,13129" o:connectortype="straight" o:gfxdata="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" strokecolor="black [3213]" strokeweight="1.5pt"/>
+                  <v:line id="Straight Connector 163" o:spid="_x0000_s1189" style="position:absolute;visibility:visible;mso-wrap-style:square" from="3165,-2390" to="3165,2432" o:connectortype="straight" o:gfxdata="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" strokecolor="black [3213]" strokeweight="1.5pt"/>
+                  <v:line id="Straight Connector 164" o:spid="_x0000_s1190" style="position:absolute;visibility:visible;mso-wrap-style:square" from="3165,11400" to="3165,13129" o:connectortype="straight" o:gfxdata="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" strokecolor="black [3213]" strokeweight="1.5pt"/>
                 </v:group>
-                <v:group id="left" o:spid="_x0000_s1191" style="position:absolute;top:4487;width:3657;height:19323" coordorigin="1201,-2603" coordsize="3657,19331" o:gfxdata="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">
-                  <v:group id="scale" o:spid="_x0000_s1192" style="position:absolute;left:-1246;top:6198;width:8788;height:1442;rotation:-90" coordsize="11788,1936" o:gfxdata="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">
-                    <v:shape id="Hexagon 170" o:spid="_x0000_s1193" type="#_x0000_t9" style="position:absolute;left:1311;width:9753;height:1936;visibility:visible;mso-wrap-style:square;v-text-anchor:middle" o:gfxdata="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" adj="2223" fillcolor="white [3212]" strokecolor="black [3213]" strokeweight="1.5pt"/>
-                    <v:rect id="Rectangle 171" o:spid="_x0000_s1194" style="position:absolute;left:3774;top:744;width:4826;height:457;visibility:visible;mso-wrap-style:square;v-text-anchor:middle" o:gfxdata="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" fillcolor="white [3212]" strokecolor="black [3213]" strokeweight="1pt"/>
-                    <v:group id="Group 172" o:spid="_x0000_s1195" style="position:absolute;left:4377;top:496;width:3606;height:914" coordsize="7620,1447" o:gfxdata="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">
-                      <v:line id="Straight Connector 173" o:spid="_x0000_s1196" style="position:absolute;visibility:visible;mso-wrap-style:square" from="0,0" to="0,1447" o:connectortype="straight" o:gfxdata="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" strokecolor="black [3213]" strokeweight="1pt"/>
-                      <v:line id="Straight Connector 174" o:spid="_x0000_s1197" style="position:absolute;visibility:visible;mso-wrap-style:square" from="1524,0" to="1524,1447" o:connectortype="straight" o:gfxdata="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" strokecolor="black [3213]" strokeweight="1pt"/>
-                      <v:line id="Straight Connector 175" o:spid="_x0000_s1198" style="position:absolute;visibility:visible;mso-wrap-style:square" from="3048,0" to="3048,1447" o:connectortype="straight" o:gfxdata="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" strokecolor="black [3213]" strokeweight="1pt"/>
-                      <v:line id="Straight Connector 176" o:spid="_x0000_s1199" style="position:absolute;visibility:visible;mso-wrap-style:square" from="4572,0" to="4572,1447" o:connectortype="straight" o:gfxdata="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" strokecolor="black [3213]" strokeweight="1pt"/>
-                      <v:line id="Straight Connector 177" o:spid="_x0000_s1200" style="position:absolute;visibility:visible;mso-wrap-style:square" from="6096,0" to="6096,1447" o:connectortype="straight" o:gfxdata="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" strokecolor="black [3213]" strokeweight="1pt"/>
-                      <v:line id="Straight Connector 178" o:spid="_x0000_s1201" style="position:absolute;visibility:visible;mso-wrap-style:square" from="7620,0" to="7620,1447" o:connectortype="straight" o:gfxdata="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" strokecolor="black [3213]" strokeweight="1pt"/>
+                <v:group id="left" o:spid="_x0000_s1191" style="position:absolute;top:4487;width:3657;height:19323" coordorigin="1201,-2603" coordsize="3657,19331" o:gfxdata="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">
+                  <v:group id="scale" o:spid="_x0000_s1192" style="position:absolute;left:-1246;top:6198;width:8788;height:1442;rotation:-90" coordsize="11788,1936" o:gfxdata="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">
+                    <v:shape id="Hexagon 170" o:spid="_x0000_s1193" type="#_x0000_t9" style="position:absolute;left:1311;width:9753;height:1936;visibility:visible;mso-wrap-style:square;v-text-anchor:middle" o:gfxdata="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" adj="2223" fillcolor="white [3212]" strokecolor="black [3213]" strokeweight="1.5pt"/>
+                    <v:rect id="Rectangle 171" o:spid="_x0000_s1194" style="position:absolute;left:3774;top:744;width:4826;height:457;visibility:visible;mso-wrap-style:square;v-text-anchor:middle" o:gfxdata="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" fillcolor="white [3212]" strokecolor="black [3213]" strokeweight="1pt"/>
+                    <v:group id="Group 172" o:spid="_x0000_s1195" style="position:absolute;left:4377;top:496;width:3606;height:914" coordsize="7620,1447" o:gfxdata="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">
+                      <v:line id="Straight Connector 173" o:spid="_x0000_s1196" style="position:absolute;visibility:visible;mso-wrap-style:square" from="0,0" to="0,1447" o:connectortype="straight" o:gfxdata="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" strokecolor="black [3213]" strokeweight="1pt"/>
+                      <v:line id="Straight Connector 174" o:spid="_x0000_s1197" style="position:absolute;visibility:visible;mso-wrap-style:square" from="1524,0" to="1524,1447" o:connectortype="straight" o:gfxdata="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" strokecolor="black [3213]" strokeweight="1pt"/>
+                      <v:line id="Straight Connector 175" o:spid="_x0000_s1198" style="position:absolute;visibility:visible;mso-wrap-style:square" from="3048,0" to="3048,1447" o:connectortype="straight" o:gfxdata="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" strokecolor="black [3213]" strokeweight="1pt"/>
+                      <v:line id="Straight Connector 176" o:spid="_x0000_s1199" style="position:absolute;visibility:visible;mso-wrap-style:square" from="4572,0" to="4572,1447" o:connectortype="straight" o:gfxdata="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" strokecolor="black [3213]" strokeweight="1pt"/>
+                      <v:line id="Straight Connector 177" o:spid="_x0000_s1200" style="position:absolute;visibility:visible;mso-wrap-style:square" from="6096,0" to="6096,1447" o:connectortype="straight" o:gfxdata="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" strokecolor="black [3213]" strokeweight="1pt"/>
+                      <v:line id="Straight Connector 178" o:spid="_x0000_s1201" style="position:absolute;visibility:visible;mso-wrap-style:square" from="7620,0" to="7620,1447" o:connectortype="straight" o:gfxdata="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" strokecolor="black [3213]" strokeweight="1pt"/>
                     </v:group>
-                    <v:oval id="Oval 179" o:spid="_x0000_s1202" style="position:absolute;left:11057;top:602;width:731;height:730;visibility:visible;mso-wrap-style:square;v-text-anchor:middle" o:gfxdata="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" filled="f" strokecolor="black [3213]" strokeweight="1.5pt"/>
-                    <v:group id="Group 180" o:spid="_x0000_s1203" style="position:absolute;top:584;width:1257;height:743" coordsize="397510,234950" o:gfxdata="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">
-                      <v:shape id="Arc 181" o:spid="_x0000_s1204" style="position:absolute;width:234950;height:234950;visibility:visible;mso-wrap-style:square;v-text-anchor:middle" coordsize="234950,234950" o:gfxdata="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" path="m234937,119243nsc233989,182219,183545,233243,120584,234909,57623,236576,4550,188292,272,125454,-4006,62616,42033,7585,104639,703r12836,116772l234937,119243xem234937,119243nfc233989,182219,183545,233243,120584,234909,57623,236576,4550,188292,272,125454,-4006,62616,42033,7585,104639,703e" filled="f" strokecolor="black [3213]" strokeweight="1.5pt">
+                    <v:oval id="Oval 179" o:spid="_x0000_s1202" style="position:absolute;left:11057;top:602;width:731;height:730;visibility:visible;mso-wrap-style:square;v-text-anchor:middle" o:gfxdata="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" filled="f" strokecolor="black [3213]" strokeweight="1.5pt"/>
+                    <v:group id="Group 180" o:spid="_x0000_s1203" style="position:absolute;top:584;width:1257;height:743" coordsize="397510,234950" o:gfxdata="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">
+                      <v:shape id="Arc 181" o:spid="_x0000_s1204" style="position:absolute;width:234950;height:234950;visibility:visible;mso-wrap-style:square;v-text-anchor:middle" coordsize="234950,234950" o:gfxdata="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" path="m234937,119243nsc233989,182219,183545,233243,120584,234909,57623,236576,4550,188292,272,125454,-4006,62616,42033,7585,104639,703r12836,116772l234937,119243xem234937,119243nfc233989,182219,183545,233243,120584,234909,57623,236576,4550,188292,272,125454,-4006,62616,42033,7585,104639,703e" filled="f" strokecolor="black [3213]" strokeweight="1.5pt">
                         <v:stroke endcap="round"/>
                         <v:path arrowok="t" o:connecttype="custom" o:connectlocs="234937,119243;120584,234909;272,125454;104639,703" o:connectangles="0,0,0,0"/>
                       </v:shape>
-                      <v:line id="Straight Connector 182" o:spid="_x0000_s1205" style="position:absolute;visibility:visible;mso-wrap-style:square" from="228600,125896" to="397510,125896" o:connectortype="straight" o:gfxdata="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" strokecolor="black [3213]" strokeweight="1.5pt">
+                      <v:line id="Straight Connector 182" o:spid="_x0000_s1205" style="position:absolute;visibility:visible;mso-wrap-style:square" from="228600,125896" to="397510,125896" o:connectortype="straight" o:gfxdata="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" strokecolor="black [3213]" strokeweight="1.5pt">
                         <v:stroke endcap="round"/>
                       </v:line>
                     </v:group>
                   </v:group>
-                  <v:shape id="mass" o:spid="_x0000_s1206" type="#_x0000_t202" style="position:absolute;left:1201;top:13071;width:3658;height:3657;visibility:visible;mso-wrap-style:square;v-text-anchor:bottom" o:gfxdata="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" fillcolor="white [3201]" strokeweight="1.5pt">
+                  <v:shape id="mass" o:spid="_x0000_s1206" type="#_x0000_t202" style="position:absolute;left:1201;top:13071;width:3658;height:3657;visibility:visible;mso-wrap-style:square;v-text-anchor:bottom" o:gfxdata="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" fillcolor="white [3201]" strokeweight="1.5pt">
                     <v:textbox inset=",5.04pt">
                       <w:txbxContent>
                         <w:p>
@@ -7610,18 +7610,18 @@
                       </w:txbxContent>
                     </v:textbox>
                   </v:shape>
-                  <v:line id="Straight Connector 184" o:spid="_x0000_s1207" style="position:absolute;visibility:visible;mso-wrap-style:square" from="3165,-2603" to="3165,2432" o:connectortype="straight" o:gfxdata="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" strokecolor="black [3213]" strokeweight="1.5pt"/>
-                  <v:line id="Straight Connector 185" o:spid="_x0000_s1208" style="position:absolute;visibility:visible;mso-wrap-style:square" from="3165,11400" to="3165,13129" o:connectortype="straight" o:gfxdata="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" strokecolor="black [3213]" strokeweight="1.5pt"/>
+                  <v:line id="Straight Connector 184" o:spid="_x0000_s1207" style="position:absolute;visibility:visible;mso-wrap-style:square" from="3165,-2603" to="3165,2432" o:connectortype="straight" o:gfxdata="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" strokecolor="black [3213]" strokeweight="1.5pt"/>
+                  <v:line id="Straight Connector 185" o:spid="_x0000_s1208" style="position:absolute;visibility:visible;mso-wrap-style:square" from="3165,11400" to="3165,13129" o:connectortype="straight" o:gfxdata="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" strokecolor="black [3213]" strokeweight="1.5pt"/>
                 </v:group>
-                <v:group id="big pulley" o:spid="_x0000_s1209" style="position:absolute;left:2032;top:1565;width:5494;height:5817;rotation:-135" coordorigin="-1334,-1335" coordsize="5488,5797" o:gfxdata="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">
-                  <v:oval id="Oval 138" o:spid="_x0000_s1210" style="position:absolute;left:-1334;top:-1335;width:5488;height:5483;flip:x;visibility:visible;mso-wrap-style:square;v-text-anchor:middle" o:gfxdata="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" fillcolor="white [3212]" strokecolor="black [3213]" strokeweight="2pt"/>
-                  <v:shape id="Pentagon 139" o:spid="_x0000_s1211" type="#_x0000_t15" style="position:absolute;left:920;top:2063;width:3569;height:1228;rotation:-45;flip:x;visibility:visible;mso-wrap-style:square;v-text-anchor:middle" o:gfxdata="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" adj="17883" fillcolor="white [3212]" strokecolor="black [3213]" strokeweight="2pt"/>
+                <v:group id="big pulley" o:spid="_x0000_s1209" style="position:absolute;left:2032;top:1565;width:5494;height:5817;rotation:-135" coordorigin="-1334,-1335" coordsize="5488,5797" o:gfxdata="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">
+                  <v:oval id="Oval 138" o:spid="_x0000_s1210" style="position:absolute;left:-1334;top:-1335;width:5488;height:5483;flip:x;visibility:visible;mso-wrap-style:square;v-text-anchor:middle" o:gfxdata="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" fillcolor="white [3212]" strokecolor="black [3213]" strokeweight="2pt"/>
+                  <v:shape id="Pentagon 139" o:spid="_x0000_s1211" type="#_x0000_t15" style="position:absolute;left:920;top:2063;width:3569;height:1228;rotation:-45;flip:x;visibility:visible;mso-wrap-style:square;v-text-anchor:middle" o:gfxdata="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" adj="17883" fillcolor="white [3212]" strokecolor="black [3213]" strokeweight="2pt"/>
                 </v:group>
-                <v:group id="wall" o:spid="_x0000_s1212" style="position:absolute;left:1524;width:6400;height:952" coordsize="6400,952" o:gfxdata="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">
-                  <v:rect id="Rectangle 135" o:spid="_x0000_s1213" style="position:absolute;width:6400;height:914;visibility:visible;mso-wrap-style:square;v-text-anchor:middle" o:gfxdata="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" fillcolor="black [3213]" stroked="f" strokeweight="2pt">
-                    <v:fill r:id="rId5" o:title="" color2="white [3212]" type="pattern"/>
+                <v:group id="wall" o:spid="_x0000_s1212" style="position:absolute;left:1524;width:6400;height:952" coordsize="6400,952" o:gfxdata="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">
+                  <v:rect id="Rectangle 135" o:spid="_x0000_s1213" style="position:absolute;width:6400;height:914;visibility:visible;mso-wrap-style:square;v-text-anchor:middle" o:gfxdata="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" fillcolor="black [3213]" stroked="f" strokeweight="2pt">
+                    <v:fill r:id="rId4" o:title="" color2="white [3212]" type="pattern"/>
                   </v:rect>
-                  <v:line id="Straight Connector 136" o:spid="_x0000_s1214" style="position:absolute;visibility:visible;mso-wrap-style:square" from="0,952" to="6400,952" o:connectortype="straight" o:gfxdata="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" strokecolor="black [3213]" strokeweight="1.5pt"/>
+                  <v:line id="Straight Connector 136" o:spid="_x0000_s1214" style="position:absolute;visibility:visible;mso-wrap-style:square" from="0,952" to="6400,952" o:connectortype="straight" o:gfxdata="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" strokecolor="black [3213]" strokeweight="1.5pt"/>
                 </v:group>
               </v:group>
             </w:pict>
@@ -8382,7 +8382,7 @@
                               <a:prstGeom prst="line">
                                 <a:avLst/>
                               </a:prstGeom>
-                              <a:ln w="28575">
+                              <a:ln w="38100">
                                 <a:solidFill>
                                   <a:schemeClr val="bg1"/>
                                 </a:solidFill>
@@ -8525,7 +8525,7 @@
                               <a:prstGeom prst="line">
                                 <a:avLst/>
                               </a:prstGeom>
-                              <a:ln w="28575">
+                              <a:ln w="38100">
                                 <a:solidFill>
                                   <a:schemeClr val="bg1"/>
                                 </a:solidFill>
@@ -8656,30 +8656,30 @@
           </mc:Choice>
           <mc:Fallback>
             <w:pict>
-              <v:group id="E" o:spid="_x0000_s1215" style="position:absolute;margin-left:21pt;margin-top:261.8pt;width:160.8pt;height:104.3pt;z-index:251701248" coordsize="20421,13246" o:gfxdata="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">
-                <v:group id="scale" o:spid="_x0000_s1216" style="position:absolute;left:6096;width:8788;height:1441;rotation:180" coordsize="11788,1936" o:gfxdata="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">
-                  <v:shape id="Hexagon 105" o:spid="_x0000_s1217" type="#_x0000_t9" style="position:absolute;left:1311;width:9753;height:1936;visibility:visible;mso-wrap-style:square;v-text-anchor:middle" o:gfxdata="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" adj="2223" fillcolor="white [3212]" strokecolor="black [3213]" strokeweight="1.5pt"/>
-                  <v:rect id="Rectangle 106" o:spid="_x0000_s1218" style="position:absolute;left:3774;top:744;width:4826;height:457;visibility:visible;mso-wrap-style:square;v-text-anchor:middle" o:gfxdata="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" fillcolor="white [3212]" strokecolor="black [3213]" strokeweight="1pt"/>
-                  <v:group id="Group 107" o:spid="_x0000_s1219" style="position:absolute;left:4377;top:496;width:3606;height:914" coordsize="7620,1447" o:gfxdata="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">
-                    <v:line id="Straight Connector 108" o:spid="_x0000_s1220" style="position:absolute;visibility:visible;mso-wrap-style:square" from="0,0" to="0,1447" o:connectortype="straight" o:gfxdata="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" strokecolor="black [3213]" strokeweight="1pt"/>
-                    <v:line id="Straight Connector 109" o:spid="_x0000_s1221" style="position:absolute;visibility:visible;mso-wrap-style:square" from="1524,0" to="1524,1447" o:connectortype="straight" o:gfxdata="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" strokecolor="black [3213]" strokeweight="1pt"/>
-                    <v:line id="Straight Connector 110" o:spid="_x0000_s1222" style="position:absolute;visibility:visible;mso-wrap-style:square" from="3048,0" to="3048,1447" o:connectortype="straight" o:gfxdata="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" strokecolor="black [3213]" strokeweight="1pt"/>
-                    <v:line id="Straight Connector 111" o:spid="_x0000_s1223" style="position:absolute;visibility:visible;mso-wrap-style:square" from="4572,0" to="4572,1447" o:connectortype="straight" o:gfxdata="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" strokecolor="black [3213]" strokeweight="1pt"/>
-                    <v:line id="Straight Connector 112" o:spid="_x0000_s1224" style="position:absolute;visibility:visible;mso-wrap-style:square" from="6096,0" to="6096,1447" o:connectortype="straight" o:gfxdata="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" strokecolor="black [3213]" strokeweight="1pt"/>
-                    <v:line id="Straight Connector 113" o:spid="_x0000_s1225" style="position:absolute;visibility:visible;mso-wrap-style:square" from="7620,0" to="7620,1447" o:connectortype="straight" o:gfxdata="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" strokecolor="black [3213]" strokeweight="1pt"/>
+              <v:group w14:anchorId="6BB41303" id="E" o:spid="_x0000_s1215" style="position:absolute;margin-left:21pt;margin-top:261.8pt;width:160.8pt;height:104.3pt;z-index:251701248" coordsize="20421,13246" o:gfxdata="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">
+                <v:group id="scale" o:spid="_x0000_s1216" style="position:absolute;left:6096;width:8788;height:1441;rotation:180" coordsize="11788,1936" o:gfxdata="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">
+                  <v:shape id="Hexagon 105" o:spid="_x0000_s1217" type="#_x0000_t9" style="position:absolute;left:1311;width:9753;height:1936;visibility:visible;mso-wrap-style:square;v-text-anchor:middle" o:gfxdata="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" adj="2223" fillcolor="white [3212]" strokecolor="black [3213]" strokeweight="1.5pt"/>
+                  <v:rect id="Rectangle 106" o:spid="_x0000_s1218" style="position:absolute;left:3774;top:744;width:4826;height:457;visibility:visible;mso-wrap-style:square;v-text-anchor:middle" o:gfxdata="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" fillcolor="white [3212]" strokecolor="black [3213]" strokeweight="1pt"/>
+                  <v:group id="Group 107" o:spid="_x0000_s1219" style="position:absolute;left:4377;top:496;width:3606;height:914" coordsize="7620,1447" o:gfxdata="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">
+                    <v:line id="Straight Connector 108" o:spid="_x0000_s1220" style="position:absolute;visibility:visible;mso-wrap-style:square" from="0,0" to="0,1447" o:connectortype="straight" o:gfxdata="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" strokecolor="black [3213]" strokeweight="1pt"/>
+                    <v:line id="Straight Connector 109" o:spid="_x0000_s1221" style="position:absolute;visibility:visible;mso-wrap-style:square" from="1524,0" to="1524,1447" o:connectortype="straight" o:gfxdata="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" strokecolor="black [3213]" strokeweight="1pt"/>
+                    <v:line id="Straight Connector 110" o:spid="_x0000_s1222" style="position:absolute;visibility:visible;mso-wrap-style:square" from="3048,0" to="3048,1447" o:connectortype="straight" o:gfxdata="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" strokecolor="black [3213]" strokeweight="1pt"/>
+                    <v:line id="Straight Connector 111" o:spid="_x0000_s1223" style="position:absolute;visibility:visible;mso-wrap-style:square" from="4572,0" to="4572,1447" o:connectortype="straight" o:gfxdata="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" strokecolor="black [3213]" strokeweight="1pt"/>
+                    <v:line id="Straight Connector 112" o:spid="_x0000_s1224" style="position:absolute;visibility:visible;mso-wrap-style:square" from="6096,0" to="6096,1447" o:connectortype="straight" o:gfxdata="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" strokecolor="black [3213]" strokeweight="1pt"/>
+                    <v:line id="Straight Connector 113" o:spid="_x0000_s1225" style="position:absolute;visibility:visible;mso-wrap-style:square" from="7620,0" to="7620,1447" o:connectortype="straight" o:gfxdata="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" strokecolor="black [3213]" strokeweight="1pt"/>
                   </v:group>
-                  <v:oval id="Oval 114" o:spid="_x0000_s1226" style="position:absolute;left:11057;top:602;width:731;height:730;visibility:visible;mso-wrap-style:square;v-text-anchor:middle" o:gfxdata="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" filled="f" strokecolor="black [3213]" strokeweight="1.5pt"/>
-                  <v:group id="Group 115" o:spid="_x0000_s1227" style="position:absolute;top:584;width:1257;height:743" coordsize="397510,234950" o:gfxdata="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">
-                    <v:shape id="Arc 116" o:spid="_x0000_s1228" style="position:absolute;width:234950;height:234950;visibility:visible;mso-wrap-style:square;v-text-anchor:middle" coordsize="234950,234950" o:gfxdata="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" path="m234937,119243nsc233989,182219,183545,233243,120584,234909,57623,236576,4550,188292,272,125454,-4006,62616,42033,7585,104639,703r12836,116772l234937,119243xem234937,119243nfc233989,182219,183545,233243,120584,234909,57623,236576,4550,188292,272,125454,-4006,62616,42033,7585,104639,703e" filled="f" strokecolor="black [3213]" strokeweight="1.5pt">
+                  <v:oval id="Oval 114" o:spid="_x0000_s1226" style="position:absolute;left:11057;top:602;width:731;height:730;visibility:visible;mso-wrap-style:square;v-text-anchor:middle" o:gfxdata="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" filled="f" strokecolor="black [3213]" strokeweight="1.5pt"/>
+                  <v:group id="Group 115" o:spid="_x0000_s1227" style="position:absolute;top:584;width:1257;height:743" coordsize="397510,234950" o:gfxdata="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">
+                    <v:shape id="Arc 116" o:spid="_x0000_s1228" style="position:absolute;width:234950;height:234950;visibility:visible;mso-wrap-style:square;v-text-anchor:middle" coordsize="234950,234950" o:gfxdata="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" path="m234937,119243nsc233989,182219,183545,233243,120584,234909,57623,236576,4550,188292,272,125454,-4006,62616,42033,7585,104639,703r12836,116772l234937,119243xem234937,119243nfc233989,182219,183545,233243,120584,234909,57623,236576,4550,188292,272,125454,-4006,62616,42033,7585,104639,703e" filled="f" strokecolor="black [3213]" strokeweight="1.5pt">
                       <v:stroke endcap="round"/>
                       <v:path arrowok="t" o:connecttype="custom" o:connectlocs="234937,119243;120584,234909;272,125454;104639,703" o:connectangles="0,0,0,0"/>
                     </v:shape>
-                    <v:line id="Straight Connector 117" o:spid="_x0000_s1229" style="position:absolute;visibility:visible;mso-wrap-style:square" from="228600,125896" to="397510,125896" o:connectortype="straight" o:gfxdata="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" strokecolor="black [3213]" strokeweight="1.5pt">
+                    <v:line id="Straight Connector 117" o:spid="_x0000_s1229" style="position:absolute;visibility:visible;mso-wrap-style:square" from="228600,125896" to="397510,125896" o:connectortype="straight" o:gfxdata="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" strokecolor="black [3213]" strokeweight="1.5pt">
                       <v:stroke endcap="round"/>
                     </v:line>
                   </v:group>
                 </v:group>
-                <v:shape id="mass" o:spid="_x0000_s1230" type="#_x0000_t202" style="position:absolute;left:16764;top:9588;width:3657;height:3658;visibility:visible;mso-wrap-style:square;v-text-anchor:bottom" o:gfxdata="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" fillcolor="white [3201]" strokeweight="1.5pt">
+                <v:shape id="mass" o:spid="_x0000_s1230" type="#_x0000_t202" style="position:absolute;left:16764;top:9588;width:3657;height:3658;visibility:visible;mso-wrap-style:square;v-text-anchor:bottom" o:gfxdata="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" fillcolor="white [3201]" strokeweight="1.5pt">
                   <v:textbox inset=",5.04pt">
                     <w:txbxContent>
                       <w:p>
@@ -8705,24 +8705,24 @@
                     </w:txbxContent>
                   </v:textbox>
                 </v:shape>
-                <v:line id="Straight Connector 119" o:spid="_x0000_s1231" style="position:absolute;visibility:visible;mso-wrap-style:square" from="3111,762" to="5988,762" o:connectortype="straight" o:gfxdata="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" strokecolor="black [3213]" strokeweight="1.5pt"/>
-                <v:line id="Straight Connector 120" o:spid="_x0000_s1232" style="position:absolute;visibility:visible;mso-wrap-style:square" from="18478,2286" to="18478,9525" o:connectortype="straight" o:gfxdata="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" strokecolor="black [3213]" strokeweight="1.5pt"/>
-                <v:line id="Straight Connector 121" o:spid="_x0000_s1233" style="position:absolute;visibility:visible;mso-wrap-style:square" from="14922,762" to="17157,762" o:connectortype="straight" o:gfxdata="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" strokecolor="black [3213]" strokeweight="1.5pt"/>
-                <v:group id="pulley" o:spid="_x0000_s1234" style="position:absolute;left:14097;top:698;width:4457;height:3552" coordsize="445786,355202" o:gfxdata="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">
-                  <v:oval id="Oval 123" o:spid="_x0000_s1235" style="position:absolute;left:164432;width:281354;height:281354;visibility:visible;mso-wrap-style:square;v-text-anchor:middle" o:gfxdata="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" fillcolor="white [3212]" strokecolor="black [3213]" strokeweight="2pt"/>
-                  <v:group id="Group 124" o:spid="_x0000_s1236" style="position:absolute;top:180474;width:356846;height:174728;rotation:-45" coordsize="429260,207645" o:gfxdata="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">
-                    <v:shape id="Pentagon 125" o:spid="_x0000_s1237" type="#_x0000_t15" style="position:absolute;top:29308;width:429260;height:146050;visibility:visible;mso-wrap-style:square;v-text-anchor:middle" o:gfxdata="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" adj="17925" fillcolor="white [3212]" strokecolor="black [3213]" strokeweight="2pt"/>
-                    <v:line id="Straight Connector 126" o:spid="_x0000_s1238" style="position:absolute;visibility:visible;mso-wrap-style:square" from="0,0" to="0,207645" o:connectortype="straight" o:gfxdata="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" strokecolor="white [3212]" strokeweight="2.25pt"/>
+                <v:line id="Straight Connector 119" o:spid="_x0000_s1231" style="position:absolute;visibility:visible;mso-wrap-style:square" from="3111,762" to="5988,762" o:connectortype="straight" o:gfxdata="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" strokecolor="black [3213]" strokeweight="1.5pt"/>
+                <v:line id="Straight Connector 120" o:spid="_x0000_s1232" style="position:absolute;visibility:visible;mso-wrap-style:square" from="18478,2286" to="18478,9525" o:connectortype="straight" o:gfxdata="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" strokecolor="black [3213]" strokeweight="1.5pt"/>
+                <v:line id="Straight Connector 121" o:spid="_x0000_s1233" style="position:absolute;visibility:visible;mso-wrap-style:square" from="14922,762" to="17157,762" o:connectortype="straight" o:gfxdata="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" strokecolor="black [3213]" strokeweight="1.5pt"/>
+                <v:group id="pulley" o:spid="_x0000_s1234" style="position:absolute;left:14097;top:698;width:4457;height:3552" coordsize="445786,355202" o:gfxdata="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">
+                  <v:oval id="Oval 123" o:spid="_x0000_s1235" style="position:absolute;left:164432;width:281354;height:281354;visibility:visible;mso-wrap-style:square;v-text-anchor:middle" o:gfxdata="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" fillcolor="white [3212]" strokecolor="black [3213]" strokeweight="2pt"/>
+                  <v:group id="Group 124" o:spid="_x0000_s1236" style="position:absolute;top:180474;width:356846;height:174728;rotation:-45" coordsize="429260,207645" o:gfxdata="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">
+                    <v:shape id="Pentagon 125" o:spid="_x0000_s1237" type="#_x0000_t15" style="position:absolute;top:29308;width:429260;height:146050;visibility:visible;mso-wrap-style:square;v-text-anchor:middle" o:gfxdata="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" adj="17925" fillcolor="white [3212]" strokecolor="black [3213]" strokeweight="2pt"/>
+                    <v:line id="Straight Connector 126" o:spid="_x0000_s1238" style="position:absolute;visibility:visible;mso-wrap-style:square" from="0,0" to="0,207645" o:connectortype="straight" o:gfxdata="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" strokecolor="white [3212]" strokeweight="3pt"/>
                   </v:group>
                 </v:group>
-                <v:group id="pulley" o:spid="_x0000_s1239" style="position:absolute;left:1714;top:635;width:4458;height:3549;flip:x" coordsize="445786,355202" o:gfxdata="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">
-                  <v:oval id="Oval 128" o:spid="_x0000_s1240" style="position:absolute;left:164432;width:281354;height:281354;visibility:visible;mso-wrap-style:square;v-text-anchor:middle" o:gfxdata="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" fillcolor="white [3212]" strokecolor="black [3213]" strokeweight="2pt"/>
-                  <v:group id="Group 129" o:spid="_x0000_s1241" style="position:absolute;top:180474;width:356846;height:174728;rotation:-45" coordsize="429260,207645" o:gfxdata="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">
-                    <v:shape id="Pentagon 130" o:spid="_x0000_s1242" type="#_x0000_t15" style="position:absolute;top:29308;width:429260;height:146050;visibility:visible;mso-wrap-style:square;v-text-anchor:middle" o:gfxdata="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" adj="17925" fillcolor="white [3212]" strokecolor="black [3213]" strokeweight="2pt"/>
-                    <v:line id="Straight Connector 131" o:spid="_x0000_s1243" style="position:absolute;visibility:visible;mso-wrap-style:square" from="0,0" to="0,207645" o:connectortype="straight" o:gfxdata="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" strokecolor="white [3212]" strokeweight="2.25pt"/>
+                <v:group id="pulley" o:spid="_x0000_s1239" style="position:absolute;left:1714;top:635;width:4458;height:3549;flip:x" coordsize="445786,355202" o:gfxdata="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">
+                  <v:oval id="Oval 128" o:spid="_x0000_s1240" style="position:absolute;left:164432;width:281354;height:281354;visibility:visible;mso-wrap-style:square;v-text-anchor:middle" o:gfxdata="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" fillcolor="white [3212]" strokecolor="black [3213]" strokeweight="2pt"/>
+                  <v:group id="Group 129" o:spid="_x0000_s1241" style="position:absolute;top:180474;width:356846;height:174728;rotation:-45" coordsize="429260,207645" o:gfxdata="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">
+                    <v:shape id="Pentagon 130" o:spid="_x0000_s1242" type="#_x0000_t15" style="position:absolute;top:29308;width:429260;height:146050;visibility:visible;mso-wrap-style:square;v-text-anchor:middle" o:gfxdata="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" adj="17925" fillcolor="white [3212]" strokecolor="black [3213]" strokeweight="2pt"/>
+                    <v:line id="Straight Connector 131" o:spid="_x0000_s1243" style="position:absolute;visibility:visible;mso-wrap-style:square" from="0,0" to="0,207645" o:connectortype="straight" o:gfxdata="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" strokecolor="white [3212]" strokeweight="3pt"/>
                   </v:group>
                 </v:group>
-                <v:shape id="mass" o:spid="_x0000_s1244" type="#_x0000_t202" style="position:absolute;top:9525;width:3657;height:3657;visibility:visible;mso-wrap-style:square;v-text-anchor:bottom" o:gfxdata="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" fillcolor="white [3201]" strokeweight="1.5pt">
+                <v:shape id="mass" o:spid="_x0000_s1244" type="#_x0000_t202" style="position:absolute;top:9525;width:3657;height:3657;visibility:visible;mso-wrap-style:square;v-text-anchor:bottom" o:gfxdata="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" fillcolor="white [3201]" strokeweight="1.5pt">
                   <v:textbox inset=",5.04pt">
                     <w:txbxContent>
                       <w:p>
@@ -8748,7 +8748,7 @@
                     </w:txbxContent>
                   </v:textbox>
                 </v:shape>
-                <v:line id="Straight Connector 133" o:spid="_x0000_s1245" style="position:absolute;visibility:visible;mso-wrap-style:square" from="1714,2222" to="1714,9461" o:connectortype="straight" o:gfxdata="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" strokecolor="black [3213]" strokeweight="1.5pt"/>
+                <v:line id="Straight Connector 133" o:spid="_x0000_s1245" style="position:absolute;visibility:visible;mso-wrap-style:square" from="1714,2222" to="1714,9461" o:connectortype="straight" o:gfxdata="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" strokecolor="black [3213]" strokeweight="1.5pt"/>
               </v:group>
             </w:pict>
           </mc:Fallback>
@@ -8848,7 +8848,7 @@
           </mc:Choice>
           <mc:Fallback>
             <w:pict>
-              <v:shape id="Text Box 258" o:spid="_x0000_s1246" type="#_x0000_t202" style="position:absolute;margin-left:90.6pt;margin-top:272.55pt;width:21.85pt;height:21.65pt;z-index:251735040;visibility:visible;mso-wrap-style:square;mso-width-percent:0;mso-height-percent:0;mso-wrap-distance-left:9pt;mso-wrap-distance-top:0;mso-wrap-distance-right:9pt;mso-wrap-distance-bottom:0;mso-position-horizontal:absolute;mso-position-horizontal-relative:text;mso-position-vertical:absolute;mso-position-vertical-relative:text;mso-width-percent:0;mso-height-percent:0;mso-width-relative:margin;mso-height-relative:margin;v-text-anchor:top" o:gfxdata="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" filled="f" stroked="f" strokeweight=".5pt">
+              <v:shape w14:anchorId="19748F17" id="Text Box 258" o:spid="_x0000_s1246" type="#_x0000_t202" style="position:absolute;margin-left:90.6pt;margin-top:272.55pt;width:21.85pt;height:21.65pt;z-index:251735040;visibility:visible;mso-wrap-style:square;mso-width-percent:0;mso-height-percent:0;mso-wrap-distance-left:9pt;mso-wrap-distance-top:0;mso-wrap-distance-right:9pt;mso-wrap-distance-bottom:0;mso-position-horizontal:absolute;mso-position-horizontal-relative:text;mso-position-vertical:absolute;mso-position-vertical-relative:text;mso-width-percent:0;mso-height-percent:0;mso-width-relative:margin;mso-height-relative:margin;v-text-anchor:top" o:gfxdata="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" filled="f" stroked="f" strokeweight=".5pt">
                 <v:textbox>
                   <w:txbxContent>
                     <w:p>
@@ -8885,7 +8885,7 @@
 </file>
 
 <file path=word/styles.xml><?xml version="1.0" encoding="utf-8"?>
-<w:styles xmlns:mc="http://schemas.openxmlformats.org/markup-compatibility/2006" xmlns:r="http://schemas.openxmlformats.org/officeDocument/2006/relationships" xmlns:w="http://schemas.openxmlformats.org/wordprocessingml/2006/main" xmlns:w14="http://schemas.microsoft.com/office/word/2010/wordml" mc:Ignorable="w14">
+<w:styles xmlns:mc="http://schemas.openxmlformats.org/markup-compatibility/2006" xmlns:r="http://schemas.openxmlformats.org/officeDocument/2006/relationships" xmlns:w="http://schemas.openxmlformats.org/wordprocessingml/2006/main" xmlns:w14="http://schemas.microsoft.com/office/word/2010/wordml" xmlns:w15="http://schemas.microsoft.com/office/word/2012/wordml" xmlns:w16se="http://schemas.microsoft.com/office/word/2015/wordml/symex" mc:Ignorable="w14 w15 w16se">
   <w:docDefaults>
     <w:rPrDefault>
       <w:rPr>
@@ -8901,364 +8901,378 @@
       </w:pPr>
     </w:pPrDefault>
   </w:docDefaults>
-  <w:latentStyles w:defLockedState="0" w:defUIPriority="99" w:defSemiHidden="1" w:defUnhideWhenUsed="1" w:defQFormat="0" w:count="267">
-    <w:lsdException w:name="Normal" w:semiHidden="0" w:uiPriority="0" w:unhideWhenUsed="0" w:qFormat="1"/>
-    <w:lsdException w:name="heading 1" w:semiHidden="0" w:uiPriority="9" w:unhideWhenUsed="0" w:qFormat="1"/>
-    <w:lsdException w:name="heading 2" w:uiPriority="9" w:qFormat="1"/>
-    <w:lsdException w:name="heading 3" w:uiPriority="9" w:qFormat="1"/>
-    <w:lsdException w:name="heading 4" w:uiPriority="9" w:qFormat="1"/>
-    <w:lsdException w:name="heading 5" w:uiPriority="9" w:qFormat="1"/>
-    <w:lsdException w:name="heading 6" w:uiPriority="9" w:qFormat="1"/>
-    <w:lsdException w:name="heading 7" w:uiPriority="9" w:qFormat="1"/>
-    <w:lsdException w:name="heading 8" w:uiPriority="9" w:qFormat="1"/>
-    <w:lsdException w:name="heading 9" w:uiPriority="9" w:qFormat="1"/>
-    <w:lsdException w:name="toc 1" w:uiPriority="39"/>
-    <w:lsdException w:name="toc 2" w:uiPriority="39"/>
-    <w:lsdException w:name="toc 3" w:uiPriority="39"/>
-    <w:lsdException w:name="toc 4" w:uiPriority="39"/>
-    <w:lsdException w:name="toc 5" w:uiPriority="39"/>
-    <w:lsdException w:name="toc 6" w:uiPriority="39"/>
-    <w:lsdException w:name="toc 7" w:uiPriority="39"/>
-    <w:lsdException w:name="toc 8" w:uiPriority="39"/>
-    <w:lsdException w:name="toc 9" w:uiPriority="39"/>
-    <w:lsdException w:name="caption" w:uiPriority="35" w:qFormat="1"/>
-    <w:lsdException w:name="Title" w:semiHidden="0" w:uiPriority="10" w:unhideWhenUsed="0" w:qFormat="1"/>
-    <w:lsdException w:name="Default Paragraph Font" w:uiPriority="1"/>
-    <w:lsdException w:name="Subtitle" w:semiHidden="0" w:uiPriority="11" w:unhideWhenUsed="0" w:qFormat="1"/>
-    <w:lsdException w:name="Strong" w:semiHidden="0" w:uiPriority="22" w:unhideWhenUsed="0" w:qFormat="1"/>
-    <w:lsdException w:name="Emphasis" w:semiHidden="0" w:uiPriority="20" w:unhideWhenUsed="0" w:qFormat="1"/>
-    <w:lsdException w:name="Table Grid" w:semiHidden="0" w:uiPriority="59" w:unhideWhenUsed="0"/>
-    <w:lsdException w:name="Placeholder Text" w:unhideWhenUsed="0"/>
-    <w:lsdException w:name="No Spacing" w:semiHidden="0" w:uiPriority="1" w:unhideWhenUsed="0" w:qFormat="1"/>
-    <w:lsdException w:name="Light Shading" w:semiHidden="0" w:uiPriority="60" w:unhideWhenUsed="0"/>
-    <w:lsdException w:name="Light List" w:semiHidden="0" w:uiPriority="61" w:unhideWhenUsed="0"/>
-    <w:lsdException w:name="Light Grid" w:semiHidden="0" w:uiPriority="62" w:unhideWhenUsed="0"/>
-    <w:lsdException w:name="Medium Shading 1" w:semiHidden="0" w:uiPriority="63" w:unhideWhenUsed="0"/>
-    <w:lsdException w:name="Medium Shading 2" w:semiHidden="0" w:uiPriority="64" w:unhideWhenUsed="0"/>
-    <w:lsdException w:name="Medium List 1" w:semiHidden="0" w:uiPriority="65" w:unhideWhenUsed="0"/>
-    <w:lsdException w:name="Medium List 2" w:semiHidden="0" w:uiPriority="66" w:unhideWhenUsed="0"/>
-    <w:lsdException w:name="Medium Grid 1" w:semiHidden="0" w:uiPriority="67" w:unhideWhenUsed="0"/>
-    <w:lsdException w:name="Medium Grid 2" w:semiHidden="0" w:uiPriority="68" w:unhideWhenUsed="0"/>
-    <w:lsdException w:name="Medium Grid 3" w:semiHidden="0" w:uiPriority="69" w:unhideWhenUsed="0"/>
-    <w:lsdException w:name="Dark List" w:semiHidden="0" w:uiPriority="70" w:unhideWhenUsed="0"/>
-    <w:lsdException w:name="Colorful Shading" w:semiHidden="0" w:uiPriority="71" w:unhideWhenUsed="0"/>
-    <w:lsdException w:name="Colorful List" w:semiHidden="0" w:uiPriority="72" w:unhideWhenUsed="0"/>
-    <w:lsdException w:name="Colorful Grid" w:semiHidden="0" w:uiPriority="73" w:unhideWhenUsed="0"/>
-    <w:lsdException w:name="Light Shading Accent 1" w:semiHidden="0" w:uiPriority="60" w:unhideWhenUsed="0"/>
-    <w:lsdException w:name="Light List Accent 1" w:semiHidden="0" w:uiPriority="61" w:unhideWhenUsed="0"/>
-    <w:lsdException w:name="Light Grid Accent 1" w:semiHidden="0" w:uiPriority="62" w:unhideWhenUsed="0"/>
-    <w:lsdException w:name="Medium Shading 1 Accent 1" w:semiHidden="0" w:uiPriority="63" w:unhideWhenUsed="0"/>
-    <w:lsdException w:name="Medium Shading 2 Accent 1" w:semiHidden="0" w:uiPriority="64" w:unhideWhenUsed="0"/>
-    <w:lsdException w:name="Medium List 1 Accent 1" w:semiHidden="0" w:uiPriority="65" w:unhideWhenUsed="0"/>
-    <w:lsdException w:name="Revision" w:unhideWhenUsed="0"/>
-    <w:lsdException w:name="List Paragraph" w:semiHidden="0" w:uiPriority="34" w:unhideWhenUsed="0" w:qFormat="1"/>
-    <w:lsdException w:name="Quote" w:semiHidden="0" w:uiPriority="29" w:unhideWhenUsed="0" w:qFormat="1"/>
-    <w:lsdException w:name="Intense Quote" w:semiHidden="0" w:uiPriority="30" w:unhideWhenUsed="0" w:qFormat="1"/>
-    <w:lsdException w:name="Medium List 2 Accent 1" w:semiHidden="0" w:uiPriority="66" w:unhideWhenUsed="0"/>
-    <w:lsdException w:name="Medium Grid 1 Accent 1" w:semiHidden="0" w:uiPriority="67" w:unhideWhenUsed="0"/>
-    <w:lsdException w:name="Medium Grid 2 Accent 1" w:semiHidden="0" w:uiPriority="68" w:unhideWhenUsed="0"/>
-    <w:lsdException w:name="Medium Grid 3 Accent 1" w:semiHidden="0" w:uiPriority="69" w:unhideWhenUsed="0"/>
-    <w:lsdException w:name="Dark List Accent 1" w:semiHidden="0" w:uiPriority="70" w:unhideWhenUsed="0"/>
-    <w:lsdException w:name="Colorful Shading Accent 1" w:semiHidden="0" w:uiPriority="71" w:unhideWhenUsed="0"/>
-    <w:lsdException w:name="Colorful List Accent 1" w:semiHidden="0" w:uiPriority="72" w:unhideWhenUsed="0"/>
-    <w:lsdException w:name="Colorful Grid Accent 1" w:semiHidden="0" w:uiPriority="73" w:unhideWhenUsed="0"/>
-    <w:lsdException w:name="Light Shading Accent 2" w:semiHidden="0" w:uiPriority="60" w:unhideWhenUsed="0"/>
-    <w:lsdException w:name="Light List Accent 2" w:semiHidden="0" w:uiPriority="61" w:unhideWhenUsed="0"/>
-    <w:lsdException w:name="Light Grid Accent 2" w:semiHidden="0" w:uiPriority="62" w:unhideWhenUsed="0"/>
-    <w:lsdException w:name="Medium Shading 1 Accent 2" w:semiHidden="0" w:uiPriority="63" w:unhideWhenUsed="0"/>
-    <w:lsdException w:name="Medium Shading 2 Accent 2" w:semiHidden="0" w:uiPriority="64" w:unhideWhenUsed="0"/>
-    <w:lsdException w:name="Medium List 1 Accent 2" w:semiHidden="0" w:uiPriority="65" w:unhideWhenUsed="0"/>
-    <w:lsdException w:name="Medium List 2 Accent 2" w:semiHidden="0" w:uiPriority="66" w:unhideWhenUsed="0"/>
-    <w:lsdException w:name="Medium Grid 1 Accent 2" w:semiHidden="0" w:uiPriority="67" w:unhideWhenUsed="0"/>
-    <w:lsdException w:name="Medium Grid 2 Accent 2" w:semiHidden="0" w:uiPriority="68" w:unhideWhenUsed="0"/>
-    <w:lsdException w:name="Medium Grid 3 Accent 2" w:semiHidden="0" w:uiPriority="69" w:unhideWhenUsed="0"/>
-    <w:lsdException w:name="Dark List Accent 2" w:semiHidden="0" w:uiPriority="70" w:unhideWhenUsed="0"/>
-    <w:lsdException w:name="Colorful Shading Accent 2" w:semiHidden="0" w:uiPriority="71" w:unhideWhenUsed="0"/>
-    <w:lsdException w:name="Colorful List Accent 2" w:semiHidden="0" w:uiPriority="72" w:unhideWhenUsed="0"/>
-    <w:lsdException w:name="Colorful Grid Accent 2" w:semiHidden="0" w:uiPriority="73" w:unhideWhenUsed="0"/>
-    <w:lsdException w:name="Light Shading Accent 3" w:semiHidden="0" w:uiPriority="60" w:unhideWhenUsed="0"/>
-    <w:lsdException w:name="Light List Accent 3" w:semiHidden="0" w:uiPriority="61" w:unhideWhenUsed="0"/>
-    <w:lsdException w:name="Light Grid Accent 3" w:semiHidden="0" w:uiPriority="62" w:unhideWhenUsed="0"/>
-    <w:lsdException w:name="Medium Shading 1 Accent 3" w:semiHidden="0" w:uiPriority="63" w:unhideWhenUsed="0"/>
-    <w:lsdException w:name="Medium Shading 2 Accent 3" w:semiHidden="0" w:uiPriority="64" w:unhideWhenUsed="0"/>
-    <w:lsdException w:name="Medium List 1 Accent 3" w:semiHidden="0" w:uiPriority="65" w:unhideWhenUsed="0"/>
-    <w:lsdException w:name="Medium List 2 Accent 3" w:semiHidden="0" w:uiPriority="66" w:unhideWhenUsed="0"/>
-    <w:lsdException w:name="Medium Grid 1 Accent 3" w:semiHidden="0" w:uiPriority="67" w:unhideWhenUsed="0"/>
-    <w:lsdException w:name="Medium Grid 2 Accent 3" w:semiHidden="0" w:uiPriority="68" w:unhideWhenUsed="0"/>
-    <w:lsdException w:name="Medium Grid 3 Accent 3" w:semiHidden="0" w:uiPriority="69" w:unhideWhenUsed="0"/>
-    <w:lsdException w:name="Dark List Accent 3" w:semiHidden="0" w:uiPriority="70" w:unhideWhenUsed="0"/>
-    <w:lsdException w:name="Colorful Shading Accent 3" w:semiHidden="0" w:uiPriority="71" w:unhideWhenUsed="0"/>
-    <w:lsdException w:name="Colorful List Accent 3" w:semiHidden="0" w:uiPriority="72" w:unhideWhenUsed="0"/>
-    <w:lsdException w:name="Colorful Grid Accent 3" w:semiHidden="0" w:uiPriority="73" w:unhideWhenUsed="0"/>
-    <w:lsdException w:name="Light Shading Accent 4" w:semiHidden="0" w:uiPriority="60" w:unhideWhenUsed="0"/>
-    <w:lsdException w:name="Light List Accent 4" w:semiHidden="0" w:uiPriority="61" w:unhideWhenUsed="0"/>
-    <w:lsdException w:name="Light Grid Accent 4" w:semiHidden="0" w:uiPriority="62" w:unhideWhenUsed="0"/>
-    <w:lsdException w:name="Medium Shading 1 Accent 4" w:semiHidden="0" w:uiPriority="63" w:unhideWhenUsed="0"/>
-    <w:lsdException w:name="Medium Shading 2 Accent 4" w:semiHidden="0" w:uiPriority="64" w:unhideWhenUsed="0"/>
-    <w:lsdException w:name="Medium List 1 Accent 4" w:semiHidden="0" w:uiPriority="65" w:unhideWhenUsed="0"/>
-    <w:lsdException w:name="Medium List 2 Accent 4" w:semiHidden="0" w:uiPriority="66" w:unhideWhenUsed="0"/>
-    <w:lsdException w:name="Medium Grid 1 Accent 4" w:semiHidden="0" w:uiPriority="67" w:unhideWhenUsed="0"/>
-    <w:lsdException w:name="Medium Grid 2 Accent 4" w:semiHidden="0" w:uiPriority="68" w:unhideWhenUsed="0"/>
-    <w:lsdException w:name="Medium Grid 3 Accent 4" w:semiHidden="0" w:uiPriority="69" w:unhideWhenUsed="0"/>
-    <w:lsdException w:name="Dark List Accent 4" w:semiHidden="0" w:uiPriority="70" w:unhideWhenUsed="0"/>
-    <w:lsdException w:name="Colorful Shading Accent 4" w:semiHidden="0" w:uiPriority="71" w:unhideWhenUsed="0"/>
-    <w:lsdException w:name="Colorful List Accent 4" w:semiHidden="0" w:uiPriority="72" w:unhideWhenUsed="0"/>
-    <w:lsdException w:name="Colorful Grid Accent 4" w:semiHidden="0" w:uiPriority="73" w:unhideWhenUsed="0"/>
-    <w:lsdException w:name="Light Shading Accent 5" w:semiHidden="0" w:uiPriority="60" w:unhideWhenUsed="0"/>
-    <w:lsdException w:name="Light List Accent 5" w:semiHidden="0" w:uiPriority="61" w:unhideWhenUsed="0"/>
-    <w:lsdException w:name="Light Grid Accent 5" w:semiHidden="0" w:uiPriority="62" w:unhideWhenUsed="0"/>
-    <w:lsdException w:name="Medium Shading 1 Accent 5" w:semiHidden="0" w:uiPriority="63" w:unhideWhenUsed="0"/>
-    <w:lsdException w:name="Medium Shading 2 Accent 5" w:semiHidden="0" w:uiPriority="64" w:unhideWhenUsed="0"/>
-    <w:lsdException w:name="Medium List 1 Accent 5" w:semiHidden="0" w:uiPriority="65" w:unhideWhenUsed="0"/>
-    <w:lsdException w:name="Medium List 2 Accent 5" w:semiHidden="0" w:uiPriority="66" w:unhideWhenUsed="0"/>
-    <w:lsdException w:name="Medium Grid 1 Accent 5" w:semiHidden="0" w:uiPriority="67" w:unhideWhenUsed="0"/>
-    <w:lsdException w:name="Medium Grid 2 Accent 5" w:semiHidden="0" w:uiPriority="68" w:unhideWhenUsed="0"/>
-    <w:lsdException w:name="Medium Grid 3 Accent 5" w:semiHidden="0" w:uiPriority="69" w:unhideWhenUsed="0"/>
-    <w:lsdException w:name="Dark List Accent 5" w:semiHidden="0" w:uiPriority="70" w:unhideWhenUsed="0"/>
-    <w:lsdException w:name="Colorful Shading Accent 5" w:semiHidden="0" w:uiPriority="71" w:unhideWhenUsed="0"/>
-    <w:lsdException w:name="Colorful List Accent 5" w:semiHidden="0" w:uiPriority="72" w:unhideWhenUsed="0"/>
-    <w:lsdException w:name="Colorful Grid Accent 5" w:semiHidden="0" w:uiPriority="73" w:unhideWhenUsed="0"/>
-    <w:lsdException w:name="Light Shading Accent 6" w:semiHidden="0" w:uiPriority="60" w:unhideWhenUsed="0"/>
-    <w:lsdException w:name="Light List Accent 6" w:semiHidden="0" w:uiPriority="61" w:unhideWhenUsed="0"/>
-    <w:lsdException w:name="Light Grid Accent 6" w:semiHidden="0" w:uiPriority="62" w:unhideWhenUsed="0"/>
-    <w:lsdException w:name="Medium Shading 1 Accent 6" w:semiHidden="0" w:uiPriority="63" w:unhideWhenUsed="0"/>
-    <w:lsdException w:name="Medium Shading 2 Accent 6" w:semiHidden="0" w:uiPriority="64" w:unhideWhenUsed="0"/>
-    <w:lsdException w:name="Medium List 1 Accent 6" w:semiHidden="0" w:uiPriority="65" w:unhideWhenUsed="0"/>
-    <w:lsdException w:name="Medium List 2 Accent 6" w:semiHidden="0" w:uiPriority="66" w:unhideWhenUsed="0"/>
-    <w:lsdException w:name="Medium Grid 1 Accent 6" w:semiHidden="0" w:uiPriority="67" w:unhideWhenUsed="0"/>
-    <w:lsdException w:name="Medium Grid 2 Accent 6" w:semiHidden="0" w:uiPriority="68" w:unhideWhenUsed="0"/>
-    <w:lsdException w:name="Medium Grid 3 Accent 6" w:semiHidden="0" w:uiPriority="69" w:unhideWhenUsed="0"/>
-    <w:lsdException w:name="Dark List Accent 6" w:semiHidden="0" w:uiPriority="70" w:unhideWhenUsed="0"/>
-    <w:lsdException w:name="Colorful Shading Accent 6" w:semiHidden="0" w:uiPriority="71" w:unhideWhenUsed="0"/>
-    <w:lsdException w:name="Colorful List Accent 6" w:semiHidden="0" w:uiPriority="72" w:unhideWhenUsed="0"/>
-    <w:lsdException w:name="Colorful Grid Accent 6" w:semiHidden="0" w:uiPriority="73" w:unhideWhenUsed="0"/>
-    <w:lsdException w:name="Subtle Emphasis" w:semiHidden="0" w:uiPriority="19" w:unhideWhenUsed="0" w:qFormat="1"/>
-    <w:lsdException w:name="Intense Emphasis" w:semiHidden="0" w:uiPriority="21" w:unhideWhenUsed="0" w:qFormat="1"/>
-    <w:lsdException w:name="Subtle Reference" w:semiHidden="0" w:uiPriority="31" w:unhideWhenUsed="0" w:qFormat="1"/>
-    <w:lsdException w:name="Intense Reference" w:semiHidden="0" w:uiPriority="32" w:unhideWhenUsed="0" w:qFormat="1"/>
-    <w:lsdException w:name="Book Title" w:semiHidden="0" w:uiPriority="33" w:unhideWhenUsed="0" w:qFormat="1"/>
-    <w:lsdException w:name="Bibliography" w:uiPriority="37"/>
-    <w:lsdException w:name="TOC Heading" w:uiPriority="39" w:qFormat="1"/>
-  </w:latentStyles>
-  <w:style w:type="paragraph" w:default="1" w:styleId="Normal">
-    <w:name w:val="Normal"/>
-    <w:qFormat/>
-  </w:style>
-  <w:style w:type="character" w:default="1" w:styleId="DefaultParagraphFont">
-    <w:name w:val="Default Paragraph Font"/>
-    <w:uiPriority w:val="1"/>
-    <w:semiHidden/>
-    <w:unhideWhenUsed/>
-  </w:style>
-  <w:style w:type="table" w:default="1" w:styleId="TableNormal">
-    <w:name w:val="Normal Table"/>
-    <w:uiPriority w:val="99"/>
-    <w:semiHidden/>
-    <w:unhideWhenUsed/>
-    <w:tblPr>
-      <w:tblInd w:w="0" w:type="dxa"/>
-      <w:tblCellMar>
-        <w:top w:w="0" w:type="dxa"/>
-        <w:left w:w="108" w:type="dxa"/>
-        <w:bottom w:w="0" w:type="dxa"/>
-        <w:right w:w="108" w:type="dxa"/>
-      </w:tblCellMar>
-    </w:tblPr>
-  </w:style>
-  <w:style w:type="numbering" w:default="1" w:styleId="NoList">
-    <w:name w:val="No List"/>
-    <w:uiPriority w:val="99"/>
-    <w:semiHidden/>
-    <w:unhideWhenUsed/>
-  </w:style>
-  <w:style w:type="paragraph" w:styleId="BalloonText">
-    <w:name w:val="Balloon Text"/>
-    <w:basedOn w:val="Normal"/>
-    <w:link w:val="BalloonTextChar"/>
-    <w:uiPriority w:val="99"/>
-    <w:semiHidden/>
-    <w:unhideWhenUsed/>
-    <w:rsid w:val="000B2C1D"/>
-    <w:pPr>
-      <w:spacing w:after="0" w:line="240" w:lineRule="auto"/>
-    </w:pPr>
-    <w:rPr>
-      <w:rFonts w:ascii="Tahoma" w:hAnsi="Tahoma" w:cs="Tahoma"/>
-      <w:sz w:val="16"/>
-      <w:szCs w:val="16"/>
-    </w:rPr>
-  </w:style>
-  <w:style w:type="character" w:customStyle="1" w:styleId="BalloonTextChar">
-    <w:name w:val="Balloon Text Char"/>
-    <w:basedOn w:val="DefaultParagraphFont"/>
-    <w:link w:val="BalloonText"/>
-    <w:uiPriority w:val="99"/>
-    <w:semiHidden/>
-    <w:rsid w:val="000B2C1D"/>
-    <w:rPr>
-      <w:rFonts w:ascii="Tahoma" w:hAnsi="Tahoma" w:cs="Tahoma"/>
-      <w:sz w:val="16"/>
-      <w:szCs w:val="16"/>
-    </w:rPr>
-  </w:style>
-</w:styles>
-</file>
-
-<file path=word/stylesWithEffects.xml><?xml version="1.0" encoding="utf-8"?>
-<w:styles xmlns:wpc="http://schemas.microsoft.com/office/word/2010/wordprocessingCanvas" xmlns:mc="http://schemas.openxmlformats.org/markup-compatibility/2006" xmlns:o="urn:schemas-microsoft-com:office:office" xmlns:r="http://schemas.openxmlformats.org/officeDocument/2006/relationships" xmlns:m="http://schemas.openxmlformats.org/officeDocument/2006/math" xmlns:v="urn:schemas-microsoft-com:vml" xmlns:wp14="http://schemas.microsoft.com/office/word/2010/wordprocessingDrawing" xmlns:wp="http://schemas.openxmlformats.org/drawingml/2006/wordprocessingDrawing" xmlns:w10="urn:schemas-microsoft-com:office:word" xmlns:w="http://schemas.openxmlformats.org/wordprocessingml/2006/main" xmlns:w14="http://schemas.microsoft.com/office/word/2010/wordml" xmlns:wpg="http://schemas.microsoft.com/office/word/2010/wordprocessingGroup" xmlns:wpi="http://schemas.microsoft.com/office/word/2010/wordprocessingInk" xmlns:wne="http://schemas.microsoft.com/office/word/2006/wordml" xmlns:wps="http://schemas.microsoft.com/office/word/2010/wordprocessingShape" mc:Ignorable="w14 wp14">
-  <w:docDefaults>
-    <w:rPrDefault>
-      <w:rPr>
-        <w:rFonts w:asciiTheme="minorHAnsi" w:eastAsiaTheme="minorHAnsi" w:hAnsiTheme="minorHAnsi" w:cstheme="minorBidi"/>
-        <w:sz w:val="22"/>
-        <w:szCs w:val="22"/>
-        <w:lang w:val="en-US" w:eastAsia="en-US" w:bidi="ar-SA"/>
-      </w:rPr>
-    </w:rPrDefault>
-    <w:pPrDefault>
-      <w:pPr>
-        <w:spacing w:after="200" w:line="276" w:lineRule="auto"/>
-      </w:pPr>
-    </w:pPrDefault>
-  </w:docDefaults>
-  <w:latentStyles w:defLockedState="0" w:defUIPriority="99" w:defSemiHidden="1" w:defUnhideWhenUsed="1" w:defQFormat="0" w:count="267">
-    <w:lsdException w:name="Normal" w:semiHidden="0" w:uiPriority="0" w:unhideWhenUsed="0" w:qFormat="1"/>
-    <w:lsdException w:name="heading 1" w:semiHidden="0" w:uiPriority="9" w:unhideWhenUsed="0" w:qFormat="1"/>
-    <w:lsdException w:name="heading 2" w:uiPriority="9" w:qFormat="1"/>
-    <w:lsdException w:name="heading 3" w:uiPriority="9" w:qFormat="1"/>
-    <w:lsdException w:name="heading 4" w:uiPriority="9" w:qFormat="1"/>
-    <w:lsdException w:name="heading 5" w:uiPriority="9" w:qFormat="1"/>
-    <w:lsdException w:name="heading 6" w:uiPriority="9" w:qFormat="1"/>
-    <w:lsdException w:name="heading 7" w:uiPriority="9" w:qFormat="1"/>
-    <w:lsdException w:name="heading 8" w:uiPriority="9" w:qFormat="1"/>
-    <w:lsdException w:name="heading 9" w:uiPriority="9" w:qFormat="1"/>
-    <w:lsdException w:name="toc 1" w:uiPriority="39"/>
-    <w:lsdException w:name="toc 2" w:uiPriority="39"/>
-    <w:lsdException w:name="toc 3" w:uiPriority="39"/>
-    <w:lsdException w:name="toc 4" w:uiPriority="39"/>
-    <w:lsdException w:name="toc 5" w:uiPriority="39"/>
-    <w:lsdException w:name="toc 6" w:uiPriority="39"/>
-    <w:lsdException w:name="toc 7" w:uiPriority="39"/>
-    <w:lsdException w:name="toc 8" w:uiPriority="39"/>
-    <w:lsdException w:name="toc 9" w:uiPriority="39"/>
-    <w:lsdException w:name="caption" w:uiPriority="35" w:qFormat="1"/>
-    <w:lsdException w:name="Title" w:semiHidden="0" w:uiPriority="10" w:unhideWhenUsed="0" w:qFormat="1"/>
-    <w:lsdException w:name="Default Paragraph Font" w:uiPriority="1"/>
-    <w:lsdException w:name="Subtitle" w:semiHidden="0" w:uiPriority="11" w:unhideWhenUsed="0" w:qFormat="1"/>
-    <w:lsdException w:name="Strong" w:semiHidden="0" w:uiPriority="22" w:unhideWhenUsed="0" w:qFormat="1"/>
-    <w:lsdException w:name="Emphasis" w:semiHidden="0" w:uiPriority="20" w:unhideWhenUsed="0" w:qFormat="1"/>
-    <w:lsdException w:name="Table Grid" w:semiHidden="0" w:uiPriority="59" w:unhideWhenUsed="0"/>
-    <w:lsdException w:name="Placeholder Text" w:unhideWhenUsed="0"/>
-    <w:lsdException w:name="No Spacing" w:semiHidden="0" w:uiPriority="1" w:unhideWhenUsed="0" w:qFormat="1"/>
-    <w:lsdException w:name="Light Shading" w:semiHidden="0" w:uiPriority="60" w:unhideWhenUsed="0"/>
-    <w:lsdException w:name="Light List" w:semiHidden="0" w:uiPriority="61" w:unhideWhenUsed="0"/>
-    <w:lsdException w:name="Light Grid" w:semiHidden="0" w:uiPriority="62" w:unhideWhenUsed="0"/>
-    <w:lsdException w:name="Medium Shading 1" w:semiHidden="0" w:uiPriority="63" w:unhideWhenUsed="0"/>
-    <w:lsdException w:name="Medium Shading 2" w:semiHidden="0" w:uiPriority="64" w:unhideWhenUsed="0"/>
-    <w:lsdException w:name="Medium List 1" w:semiHidden="0" w:uiPriority="65" w:unhideWhenUsed="0"/>
-    <w:lsdException w:name="Medium List 2" w:semiHidden="0" w:uiPriority="66" w:unhideWhenUsed="0"/>
-    <w:lsdException w:name="Medium Grid 1" w:semiHidden="0" w:uiPriority="67" w:unhideWhenUsed="0"/>
-    <w:lsdException w:name="Medium Grid 2" w:semiHidden="0" w:uiPriority="68" w:unhideWhenUsed="0"/>
-    <w:lsdException w:name="Medium Grid 3" w:semiHidden="0" w:uiPriority="69" w:unhideWhenUsed="0"/>
-    <w:lsdException w:name="Dark List" w:semiHidden="0" w:uiPriority="70" w:unhideWhenUsed="0"/>
-    <w:lsdException w:name="Colorful Shading" w:semiHidden="0" w:uiPriority="71" w:unhideWhenUsed="0"/>
-    <w:lsdException w:name="Colorful List" w:semiHidden="0" w:uiPriority="72" w:unhideWhenUsed="0"/>
-    <w:lsdException w:name="Colorful Grid" w:semiHidden="0" w:uiPriority="73" w:unhideWhenUsed="0"/>
-    <w:lsdException w:name="Light Shading Accent 1" w:semiHidden="0" w:uiPriority="60" w:unhideWhenUsed="0"/>
-    <w:lsdException w:name="Light List Accent 1" w:semiHidden="0" w:uiPriority="61" w:unhideWhenUsed="0"/>
-    <w:lsdException w:name="Light Grid Accent 1" w:semiHidden="0" w:uiPriority="62" w:unhideWhenUsed="0"/>
-    <w:lsdException w:name="Medium Shading 1 Accent 1" w:semiHidden="0" w:uiPriority="63" w:unhideWhenUsed="0"/>
-    <w:lsdException w:name="Medium Shading 2 Accent 1" w:semiHidden="0" w:uiPriority="64" w:unhideWhenUsed="0"/>
-    <w:lsdException w:name="Medium List 1 Accent 1" w:semiHidden="0" w:uiPriority="65" w:unhideWhenUsed="0"/>
-    <w:lsdException w:name="Revision" w:unhideWhenUsed="0"/>
-    <w:lsdException w:name="List Paragraph" w:semiHidden="0" w:uiPriority="34" w:unhideWhenUsed="0" w:qFormat="1"/>
-    <w:lsdException w:name="Quote" w:semiHidden="0" w:uiPriority="29" w:unhideWhenUsed="0" w:qFormat="1"/>
-    <w:lsdException w:name="Intense Quote" w:semiHidden="0" w:uiPriority="30" w:unhideWhenUsed="0" w:qFormat="1"/>
-    <w:lsdException w:name="Medium List 2 Accent 1" w:semiHidden="0" w:uiPriority="66" w:unhideWhenUsed="0"/>
-    <w:lsdException w:name="Medium Grid 1 Accent 1" w:semiHidden="0" w:uiPriority="67" w:unhideWhenUsed="0"/>
-    <w:lsdException w:name="Medium Grid 2 Accent 1" w:semiHidden="0" w:uiPriority="68" w:unhideWhenUsed="0"/>
-    <w:lsdException w:name="Medium Grid 3 Accent 1" w:semiHidden="0" w:uiPriority="69" w:unhideWhenUsed="0"/>
-    <w:lsdException w:name="Dark List Accent 1" w:semiHidden="0" w:uiPriority="70" w:unhideWhenUsed="0"/>
-    <w:lsdException w:name="Colorful Shading Accent 1" w:semiHidden="0" w:uiPriority="71" w:unhideWhenUsed="0"/>
-    <w:lsdException w:name="Colorful List Accent 1" w:semiHidden="0" w:uiPriority="72" w:unhideWhenUsed="0"/>
-    <w:lsdException w:name="Colorful Grid Accent 1" w:semiHidden="0" w:uiPriority="73" w:unhideWhenUsed="0"/>
-    <w:lsdException w:name="Light Shading Accent 2" w:semiHidden="0" w:uiPriority="60" w:unhideWhenUsed="0"/>
-    <w:lsdException w:name="Light List Accent 2" w:semiHidden="0" w:uiPriority="61" w:unhideWhenUsed="0"/>
-    <w:lsdException w:name="Light Grid Accent 2" w:semiHidden="0" w:uiPriority="62" w:unhideWhenUsed="0"/>
-    <w:lsdException w:name="Medium Shading 1 Accent 2" w:semiHidden="0" w:uiPriority="63" w:unhideWhenUsed="0"/>
-    <w:lsdException w:name="Medium Shading 2 Accent 2" w:semiHidden="0" w:uiPriority="64" w:unhideWhenUsed="0"/>
-    <w:lsdException w:name="Medium List 1 Accent 2" w:semiHidden="0" w:uiPriority="65" w:unhideWhenUsed="0"/>
-    <w:lsdException w:name="Medium List 2 Accent 2" w:semiHidden="0" w:uiPriority="66" w:unhideWhenUsed="0"/>
-    <w:lsdException w:name="Medium Grid 1 Accent 2" w:semiHidden="0" w:uiPriority="67" w:unhideWhenUsed="0"/>
-    <w:lsdException w:name="Medium Grid 2 Accent 2" w:semiHidden="0" w:uiPriority="68" w:unhideWhenUsed="0"/>
-    <w:lsdException w:name="Medium Grid 3 Accent 2" w:semiHidden="0" w:uiPriority="69" w:unhideWhenUsed="0"/>
-    <w:lsdException w:name="Dark List Accent 2" w:semiHidden="0" w:uiPriority="70" w:unhideWhenUsed="0"/>
-    <w:lsdException w:name="Colorful Shading Accent 2" w:semiHidden="0" w:uiPriority="71" w:unhideWhenUsed="0"/>
-    <w:lsdException w:name="Colorful List Accent 2" w:semiHidden="0" w:uiPriority="72" w:unhideWhenUsed="0"/>
-    <w:lsdException w:name="Colorful Grid Accent 2" w:semiHidden="0" w:uiPriority="73" w:unhideWhenUsed="0"/>
-    <w:lsdException w:name="Light Shading Accent 3" w:semiHidden="0" w:uiPriority="60" w:unhideWhenUsed="0"/>
-    <w:lsdException w:name="Light List Accent 3" w:semiHidden="0" w:uiPriority="61" w:unhideWhenUsed="0"/>
-    <w:lsdException w:name="Light Grid Accent 3" w:semiHidden="0" w:uiPriority="62" w:unhideWhenUsed="0"/>
-    <w:lsdException w:name="Medium Shading 1 Accent 3" w:semiHidden="0" w:uiPriority="63" w:unhideWhenUsed="0"/>
-    <w:lsdException w:name="Medium Shading 2 Accent 3" w:semiHidden="0" w:uiPriority="64" w:unhideWhenUsed="0"/>
-    <w:lsdException w:name="Medium List 1 Accent 3" w:semiHidden="0" w:uiPriority="65" w:unhideWhenUsed="0"/>
-    <w:lsdException w:name="Medium List 2 Accent 3" w:semiHidden="0" w:uiPriority="66" w:unhideWhenUsed="0"/>
-    <w:lsdException w:name="Medium Grid 1 Accent 3" w:semiHidden="0" w:uiPriority="67" w:unhideWhenUsed="0"/>
-    <w:lsdException w:name="Medium Grid 2 Accent 3" w:semiHidden="0" w:uiPriority="68" w:unhideWhenUsed="0"/>
-    <w:lsdException w:name="Medium Grid 3 Accent 3" w:semiHidden="0" w:uiPriority="69" w:unhideWhenUsed="0"/>
-    <w:lsdException w:name="Dark List Accent 3" w:semiHidden="0" w:uiPriority="70" w:unhideWhenUsed="0"/>
-    <w:lsdException w:name="Colorful Shading Accent 3" w:semiHidden="0" w:uiPriority="71" w:unhideWhenUsed="0"/>
-    <w:lsdException w:name="Colorful List Accent 3" w:semiHidden="0" w:uiPriority="72" w:unhideWhenUsed="0"/>
-    <w:lsdException w:name="Colorful Grid Accent 3" w:semiHidden="0" w:uiPriority="73" w:unhideWhenUsed="0"/>
-    <w:lsdException w:name="Light Shading Accent 4" w:semiHidden="0" w:uiPriority="60" w:unhideWhenUsed="0"/>
-    <w:lsdException w:name="Light List Accent 4" w:semiHidden="0" w:uiPriority="61" w:unhideWhenUsed="0"/>
-    <w:lsdException w:name="Light Grid Accent 4" w:semiHidden="0" w:uiPriority="62" w:unhideWhenUsed="0"/>
-    <w:lsdException w:name="Medium Shading 1 Accent 4" w:semiHidden="0" w:uiPriority="63" w:unhideWhenUsed="0"/>
-    <w:lsdException w:name="Medium Shading 2 Accent 4" w:semiHidden="0" w:uiPriority="64" w:unhideWhenUsed="0"/>
-    <w:lsdException w:name="Medium List 1 Accent 4" w:semiHidden="0" w:uiPriority="65" w:unhideWhenUsed="0"/>
-    <w:lsdException w:name="Medium List 2 Accent 4" w:semiHidden="0" w:uiPriority="66" w:unhideWhenUsed="0"/>
-    <w:lsdException w:name="Medium Grid 1 Accent 4" w:semiHidden="0" w:uiPriority="67" w:unhideWhenUsed="0"/>
-    <w:lsdException w:name="Medium Grid 2 Accent 4" w:semiHidden="0" w:uiPriority="68" w:unhideWhenUsed="0"/>
-    <w:lsdException w:name="Medium Grid 3 Accent 4" w:semiHidden="0" w:uiPriority="69" w:unhideWhenUsed="0"/>
-    <w:lsdException w:name="Dark List Accent 4" w:semiHidden="0" w:uiPriority="70" w:unhideWhenUsed="0"/>
-    <w:lsdException w:name="Colorful Shading Accent 4" w:semiHidden="0" w:uiPriority="71" w:unhideWhenUsed="0"/>
-    <w:lsdException w:name="Colorful List Accent 4" w:semiHidden="0" w:uiPriority="72" w:unhideWhenUsed="0"/>
-    <w:lsdException w:name="Colorful Grid Accent 4" w:semiHidden="0" w:uiPriority="73" w:unhideWhenUsed="0"/>
-    <w:lsdException w:name="Light Shading Accent 5" w:semiHidden="0" w:uiPriority="60" w:unhideWhenUsed="0"/>
-    <w:lsdException w:name="Light List Accent 5" w:semiHidden="0" w:uiPriority="61" w:unhideWhenUsed="0"/>
-    <w:lsdException w:name="Light Grid Accent 5" w:semiHidden="0" w:uiPriority="62" w:unhideWhenUsed="0"/>
-    <w:lsdException w:name="Medium Shading 1 Accent 5" w:semiHidden="0" w:uiPriority="63" w:unhideWhenUsed="0"/>
-    <w:lsdException w:name="Medium Shading 2 Accent 5" w:semiHidden="0" w:uiPriority="64" w:unhideWhenUsed="0"/>
-    <w:lsdException w:name="Medium List 1 Accent 5" w:semiHidden="0" w:uiPriority="65" w:unhideWhenUsed="0"/>
-    <w:lsdException w:name="Medium List 2 Accent 5" w:semiHidden="0" w:uiPriority="66" w:unhideWhenUsed="0"/>
-    <w:lsdException w:name="Medium Grid 1 Accent 5" w:semiHidden="0" w:uiPriority="67" w:unhideWhenUsed="0"/>
-    <w:lsdException w:name="Medium Grid 2 Accent 5" w:semiHidden="0" w:uiPriority="68" w:unhideWhenUsed="0"/>
-    <w:lsdException w:name="Medium Grid 3 Accent 5" w:semiHidden="0" w:uiPriority="69" w:unhideWhenUsed="0"/>
-    <w:lsdException w:name="Dark List Accent 5" w:semiHidden="0" w:uiPriority="70" w:unhideWhenUsed="0"/>
-    <w:lsdException w:name="Colorful Shading Accent 5" w:semiHidden="0" w:uiPriority="71" w:unhideWhenUsed="0"/>
-    <w:lsdException w:name="Colorful List Accent 5" w:semiHidden="0" w:uiPriority="72" w:unhideWhenUsed="0"/>
-    <w:lsdException w:name="Colorful Grid Accent 5" w:semiHidden="0" w:uiPriority="73" w:unhideWhenUsed="0"/>
-    <w:lsdException w:name="Light Shading Accent 6" w:semiHidden="0" w:uiPriority="60" w:unhideWhenUsed="0"/>
-    <w:lsdException w:name="Light List Accent 6" w:semiHidden="0" w:uiPriority="61" w:unhideWhenUsed="0"/>
-    <w:lsdException w:name="Light Grid Accent 6" w:semiHidden="0" w:uiPriority="62" w:unhideWhenUsed="0"/>
-    <w:lsdException w:name="Medium Shading 1 Accent 6" w:semiHidden="0" w:uiPriority="63" w:unhideWhenUsed="0"/>
-    <w:lsdException w:name="Medium Shading 2 Accent 6" w:semiHidden="0" w:uiPriority="64" w:unhideWhenUsed="0"/>
-    <w:lsdException w:name="Medium List 1 Accent 6" w:semiHidden="0" w:uiPriority="65" w:unhideWhenUsed="0"/>
-    <w:lsdException w:name="Medium List 2 Accent 6" w:semiHidden="0" w:uiPriority="66" w:unhideWhenUsed="0"/>
-    <w:lsdException w:name="Medium Grid 1 Accent 6" w:semiHidden="0" w:uiPriority="67" w:unhideWhenUsed="0"/>
-    <w:lsdException w:name="Medium Grid 2 Accent 6" w:semiHidden="0" w:uiPriority="68" w:unhideWhenUsed="0"/>
-    <w:lsdException w:name="Medium Grid 3 Accent 6" w:semiHidden="0" w:uiPriority="69" w:unhideWhenUsed="0"/>
-    <w:lsdException w:name="Dark List Accent 6" w:semiHidden="0" w:uiPriority="70" w:unhideWhenUsed="0"/>
-    <w:lsdException w:name="Colorful Shading Accent 6" w:semiHidden="0" w:uiPriority="71" w:unhideWhenUsed="0"/>
-    <w:lsdException w:name="Colorful List Accent 6" w:semiHidden="0" w:uiPriority="72" w:unhideWhenUsed="0"/>
-    <w:lsdException w:name="Colorful Grid Accent 6" w:semiHidden="0" w:uiPriority="73" w:unhideWhenUsed="0"/>
-    <w:lsdException w:name="Subtle Emphasis" w:semiHidden="0" w:uiPriority="19" w:unhideWhenUsed="0" w:qFormat="1"/>
-    <w:lsdException w:name="Intense Emphasis" w:semiHidden="0" w:uiPriority="21" w:unhideWhenUsed="0" w:qFormat="1"/>
-    <w:lsdException w:name="Subtle Reference" w:semiHidden="0" w:uiPriority="31" w:unhideWhenUsed="0" w:qFormat="1"/>
-    <w:lsdException w:name="Intense Reference" w:semiHidden="0" w:uiPriority="32" w:unhideWhenUsed="0" w:qFormat="1"/>
-    <w:lsdException w:name="Book Title" w:semiHidden="0" w:uiPriority="33" w:unhideWhenUsed="0" w:qFormat="1"/>
-    <w:lsdException w:name="Bibliography" w:uiPriority="37"/>
-    <w:lsdException w:name="TOC Heading" w:uiPriority="39" w:qFormat="1"/>
+  <w:latentStyles w:defLockedState="0" w:defUIPriority="99" w:defSemiHidden="0" w:defUnhideWhenUsed="0" w:defQFormat="0" w:count="371">
+    <w:lsdException w:name="Normal" w:uiPriority="0" w:qFormat="1"/>
+    <w:lsdException w:name="heading 1" w:uiPriority="9" w:qFormat="1"/>
+    <w:lsdException w:name="heading 2" w:semiHidden="1" w:uiPriority="9" w:unhideWhenUsed="1" w:qFormat="1"/>
+    <w:lsdException w:name="heading 3" w:semiHidden="1" w:uiPriority="9" w:unhideWhenUsed="1" w:qFormat="1"/>
+    <w:lsdException w:name="heading 4" w:semiHidden="1" w:uiPriority="9" w:unhideWhenUsed="1" w:qFormat="1"/>
+    <w:lsdException w:name="heading 5" w:semiHidden="1" w:uiPriority="9" w:unhideWhenUsed="1" w:qFormat="1"/>
+    <w:lsdException w:name="heading 6" w:semiHidden="1" w:uiPriority="9" w:unhideWhenUsed="1" w:qFormat="1"/>
+    <w:lsdException w:name="heading 7" w:semiHidden="1" w:uiPriority="9" w:unhideWhenUsed="1" w:qFormat="1"/>
+    <w:lsdException w:name="heading 8" w:semiHidden="1" w:uiPriority="9" w:unhideWhenUsed="1" w:qFormat="1"/>
+    <w:lsdException w:name="heading 9" w:semiHidden="1" w:uiPriority="9" w:unhideWhenUsed="1" w:qFormat="1"/>
+    <w:lsdException w:name="index 1" w:semiHidden="1" w:unhideWhenUsed="1"/>
+    <w:lsdException w:name="index 2" w:semiHidden="1" w:unhideWhenUsed="1"/>
+    <w:lsdException w:name="index 3" w:semiHidden="1" w:unhideWhenUsed="1"/>
+    <w:lsdException w:name="index 4" w:semiHidden="1" w:unhideWhenUsed="1"/>
+    <w:lsdException w:name="index 5" w:semiHidden="1" w:unhideWhenUsed="1"/>
+    <w:lsdException w:name="index 6" w:semiHidden="1" w:unhideWhenUsed="1"/>
+    <w:lsdException w:name="index 7" w:semiHidden="1" w:unhideWhenUsed="1"/>
+    <w:lsdException w:name="index 8" w:semiHidden="1" w:unhideWhenUsed="1"/>
+    <w:lsdException w:name="index 9" w:semiHidden="1" w:unhideWhenUsed="1"/>
+    <w:lsdException w:name="toc 1" w:semiHidden="1" w:uiPriority="39" w:unhideWhenUsed="1"/>
+    <w:lsdException w:name="toc 2" w:semiHidden="1" w:uiPriority="39" w:unhideWhenUsed="1"/>
+    <w:lsdException w:name="toc 3" w:semiHidden="1" w:uiPriority="39" w:unhideWhenUsed="1"/>
+    <w:lsdException w:name="toc 4" w:semiHidden="1" w:uiPriority="39" w:unhideWhenUsed="1"/>
+    <w:lsdException w:name="toc 5" w:semiHidden="1" w:uiPriority="39" w:unhideWhenUsed="1"/>
+    <w:lsdException w:name="toc 6" w:semiHidden="1" w:uiPriority="39" w:unhideWhenUsed="1"/>
+    <w:lsdException w:name="toc 7" w:semiHidden="1" w:uiPriority="39" w:unhideWhenUsed="1"/>
+    <w:lsdException w:name="toc 8" w:semiHidden="1" w:uiPriority="39" w:unhideWhenUsed="1"/>
+    <w:lsdException w:name="toc 9" w:semiHidden="1" w:uiPriority="39" w:unhideWhenUsed="1"/>
+    <w:lsdException w:name="Normal Indent" w:semiHidden="1" w:unhideWhenUsed="1"/>
+    <w:lsdException w:name="footnote text" w:semiHidden="1" w:unhideWhenUsed="1"/>
+    <w:lsdException w:name="annotation text" w:semiHidden="1" w:unhideWhenUsed="1"/>
+    <w:lsdException w:name="header" w:semiHidden="1" w:unhideWhenUsed="1"/>
+    <w:lsdException w:name="footer" w:semiHidden="1" w:unhideWhenUsed="1"/>
+    <w:lsdException w:name="index heading" w:semiHidden="1" w:unhideWhenUsed="1"/>
+    <w:lsdException w:name="caption" w:semiHidden="1" w:uiPriority="35" w:unhideWhenUsed="1" w:qFormat="1"/>
+    <w:lsdException w:name="table of figures" w:semiHidden="1" w:unhideWhenUsed="1"/>
+    <w:lsdException w:name="envelope address" w:semiHidden="1" w:unhideWhenUsed="1"/>
+    <w:lsdException w:name="envelope return" w:semiHidden="1" w:unhideWhenUsed="1"/>
+    <w:lsdException w:name="footnote reference" w:semiHidden="1" w:unhideWhenUsed="1"/>
+    <w:lsdException w:name="annotation reference" w:semiHidden="1" w:unhideWhenUsed="1"/>
+    <w:lsdException w:name="line number" w:semiHidden="1" w:unhideWhenUsed="1"/>
+    <w:lsdException w:name="page number" w:semiHidden="1" w:unhideWhenUsed="1"/>
+    <w:lsdException w:name="endnote reference" w:semiHidden="1" w:unhideWhenUsed="1"/>
+    <w:lsdException w:name="endnote text" w:semiHidden="1" w:unhideWhenUsed="1"/>
+    <w:lsdException w:name="table of authorities" w:semiHidden="1" w:unhideWhenUsed="1"/>
+    <w:lsdException w:name="macro" w:semiHidden="1" w:unhideWhenUsed="1"/>
+    <w:lsdException w:name="toa heading" w:semiHidden="1" w:unhideWhenUsed="1"/>
+    <w:lsdException w:name="List" w:semiHidden="1" w:unhideWhenUsed="1"/>
+    <w:lsdException w:name="List Bullet" w:semiHidden="1" w:unhideWhenUsed="1"/>
+    <w:lsdException w:name="List Number" w:semiHidden="1" w:unhideWhenUsed="1"/>
+    <w:lsdException w:name="List 2" w:semiHidden="1" w:unhideWhenUsed="1"/>
+    <w:lsdException w:name="List 3" w:semiHidden="1" w:unhideWhenUsed="1"/>
+    <w:lsdException w:name="List 4" w:semiHidden="1" w:unhideWhenUsed="1"/>
+    <w:lsdException w:name="List 5" w:semiHidden="1" w:unhideWhenUsed="1"/>
+    <w:lsdException w:name="List Bullet 2" w:semiHidden="1" w:unhideWhenUsed="1"/>
+    <w:lsdException w:name="List Bullet 3" w:semiHidden="1" w:unhideWhenUsed="1"/>
+    <w:lsdException w:name="List Bullet 4" w:semiHidden="1" w:unhideWhenUsed="1"/>
+    <w:lsdException w:name="List Bullet 5" w:semiHidden="1" w:unhideWhenUsed="1"/>
+    <w:lsdException w:name="List Number 2" w:semiHidden="1" w:unhideWhenUsed="1"/>
+    <w:lsdException w:name="List Number 3" w:semiHidden="1" w:unhideWhenUsed="1"/>
+    <w:lsdException w:name="List Number 4" w:semiHidden="1" w:unhideWhenUsed="1"/>
+    <w:lsdException w:name="List Number 5" w:semiHidden="1" w:unhideWhenUsed="1"/>
+    <w:lsdException w:name="Title" w:uiPriority="10" w:qFormat="1"/>
+    <w:lsdException w:name="Closing" w:semiHidden="1" w:unhideWhenUsed="1"/>
+    <w:lsdException w:name="Signature" w:semiHidden="1" w:unhideWhenUsed="1"/>
+    <w:lsdException w:name="Default Paragraph Font" w:semiHidden="1" w:uiPriority="1" w:unhideWhenUsed="1"/>
+    <w:lsdException w:name="Body Text" w:semiHidden="1" w:unhideWhenUsed="1"/>
+    <w:lsdException w:name="Body Text Indent" w:semiHidden="1" w:unhideWhenUsed="1"/>
+    <w:lsdException w:name="List Continue" w:semiHidden="1" w:unhideWhenUsed="1"/>
+    <w:lsdException w:name="List Continue 2" w:semiHidden="1" w:unhideWhenUsed="1"/>
+    <w:lsdException w:name="List Continue 3" w:semiHidden="1" w:unhideWhenUsed="1"/>
+    <w:lsdException w:name="List Continue 4" w:semiHidden="1" w:unhideWhenUsed="1"/>
+    <w:lsdException w:name="List Continue 5" w:semiHidden="1" w:unhideWhenUsed="1"/>
+    <w:lsdException w:name="Message Header" w:semiHidden="1" w:unhideWhenUsed="1"/>
+    <w:lsdException w:name="Subtitle" w:uiPriority="11" w:qFormat="1"/>
+    <w:lsdException w:name="Salutation" w:semiHidden="1" w:unhideWhenUsed="1"/>
+    <w:lsdException w:name="Date" w:semiHidden="1" w:unhideWhenUsed="1"/>
+    <w:lsdException w:name="Body Text First Indent" w:semiHidden="1" w:unhideWhenUsed="1"/>
+    <w:lsdException w:name="Body Text First Indent 2" w:semiHidden="1" w:unhideWhenUsed="1"/>
+    <w:lsdException w:name="Note Heading" w:semiHidden="1" w:unhideWhenUsed="1"/>
+    <w:lsdException w:name="Body Text 2" w:semiHidden="1" w:unhideWhenUsed="1"/>
+    <w:lsdException w:name="Body Text 3" w:semiHidden="1" w:unhideWhenUsed="1"/>
+    <w:lsdException w:name="Body Text Indent 2" w:semiHidden="1" w:unhideWhenUsed="1"/>
+    <w:lsdException w:name="Body Text Indent 3" w:semiHidden="1" w:unhideWhenUsed="1"/>
+    <w:lsdException w:name="Block Text" w:semiHidden="1" w:unhideWhenUsed="1"/>
+    <w:lsdException w:name="Hyperlink" w:semiHidden="1" w:unhideWhenUsed="1"/>
+    <w:lsdException w:name="FollowedHyperlink" w:semiHidden="1" w:unhideWhenUsed="1"/>
+    <w:lsdException w:name="Strong" w:uiPriority="22" w:qFormat="1"/>
+    <w:lsdException w:name="Emphasis" w:uiPriority="20" w:qFormat="1"/>
+    <w:lsdException w:name="Document Map" w:semiHidden="1" w:unhideWhenUsed="1"/>
+    <w:lsdException w:name="Plain Text" w:semiHidden="1" w:unhideWhenUsed="1"/>
+    <w:lsdException w:name="E-mail Signature" w:semiHidden="1" w:unhideWhenUsed="1"/>
+    <w:lsdException w:name="HTML Top of Form" w:semiHidden="1" w:unhideWhenUsed="1"/>
+    <w:lsdException w:name="HTML Bottom of Form" w:semiHidden="1" w:unhideWhenUsed="1"/>
+    <w:lsdException w:name="Normal (Web)" w:semiHidden="1" w:unhideWhenUsed="1"/>
+    <w:lsdException w:name="HTML Acronym" w:semiHidden="1" w:unhideWhenUsed="1"/>
+    <w:lsdException w:name="HTML Address" w:semiHidden="1" w:unhideWhenUsed="1"/>
+    <w:lsdException w:name="HTML Cite" w:semiHidden="1" w:unhideWhenUsed="1"/>
+    <w:lsdException w:name="HTML Code" w:semiHidden="1" w:unhideWhenUsed="1"/>
+    <w:lsdException w:name="HTML Definition" w:semiHidden="1" w:unhideWhenUsed="1"/>
+    <w:lsdException w:name="HTML Keyboard" w:semiHidden="1" w:unhideWhenUsed="1"/>
+    <w:lsdException w:name="HTML Preformatted" w:semiHidden="1" w:unhideWhenUsed="1"/>
+    <w:lsdException w:name="HTML Sample" w:semiHidden="1" w:unhideWhenUsed="1"/>
+    <w:lsdException w:name="HTML Typewriter" w:semiHidden="1" w:unhideWhenUsed="1"/>
+    <w:lsdException w:name="HTML Variable" w:semiHidden="1" w:unhideWhenUsed="1"/>
+    <w:lsdException w:name="Normal Table" w:semiHidden="1" w:unhideWhenUsed="1"/>
+    <w:lsdException w:name="annotation subject" w:semiHidden="1" w:unhideWhenUsed="1"/>
+    <w:lsdException w:name="No List" w:semiHidden="1" w:unhideWhenUsed="1"/>
+    <w:lsdException w:name="Outline List 1" w:semiHidden="1" w:unhideWhenUsed="1"/>
+    <w:lsdException w:name="Outline List 2" w:semiHidden="1" w:unhideWhenUsed="1"/>
+    <w:lsdException w:name="Outline List 3" w:semiHidden="1" w:unhideWhenUsed="1"/>
+    <w:lsdException w:name="Table Simple 1" w:semiHidden="1" w:unhideWhenUsed="1"/>
+    <w:lsdException w:name="Table Simple 2" w:semiHidden="1" w:unhideWhenUsed="1"/>
+    <w:lsdException w:name="Table Simple 3" w:semiHidden="1" w:unhideWhenUsed="1"/>
+    <w:lsdException w:name="Table Classic 1" w:semiHidden="1" w:unhideWhenUsed="1"/>
+    <w:lsdException w:name="Table Classic 2" w:semiHidden="1" w:unhideWhenUsed="1"/>
+    <w:lsdException w:name="Table Classic 3" w:semiHidden="1" w:unhideWhenUsed="1"/>
+    <w:lsdException w:name="Table Classic 4" w:semiHidden="1" w:unhideWhenUsed="1"/>
+    <w:lsdException w:name="Table Colorful 1" w:semiHidden="1" w:unhideWhenUsed="1"/>
+    <w:lsdException w:name="Table Colorful 2" w:semiHidden="1" w:unhideWhenUsed="1"/>
+    <w:lsdException w:name="Table Colorful 3" w:semiHidden="1" w:unhideWhenUsed="1"/>
+    <w:lsdException w:name="Table Columns 1" w:semiHidden="1" w:unhideWhenUsed="1"/>
+    <w:lsdException w:name="Table Columns 2" w:semiHidden="1" w:unhideWhenUsed="1"/>
+    <w:lsdException w:name="Table Columns 3" w:semiHidden="1" w:unhideWhenUsed="1"/>
+    <w:lsdException w:name="Table Columns 4" w:semiHidden="1" w:unhideWhenUsed="1"/>
+    <w:lsdException w:name="Table Columns 5" w:semiHidden="1" w:unhideWhenUsed="1"/>
+    <w:lsdException w:name="Table Grid 1" w:semiHidden="1" w:unhideWhenUsed="1"/>
+    <w:lsdException w:name="Table Grid 2" w:semiHidden="1" w:unhideWhenUsed="1"/>
+    <w:lsdException w:name="Table Grid 3" w:semiHidden="1" w:unhideWhenUsed="1"/>
+    <w:lsdException w:name="Table Grid 4" w:semiHidden="1" w:unhideWhenUsed="1"/>
+    <w:lsdException w:name="Table Grid 5" w:semiHidden="1" w:unhideWhenUsed="1"/>
+    <w:lsdException w:name="Table Grid 6" w:semiHidden="1" w:unhideWhenUsed="1"/>
+    <w:lsdException w:name="Table Grid 7" w:semiHidden="1" w:unhideWhenUsed="1"/>
+    <w:lsdException w:name="Table Grid 8" w:semiHidden="1" w:unhideWhenUsed="1"/>
+    <w:lsdException w:name="Table List 1" w:semiHidden="1" w:unhideWhenUsed="1"/>
+    <w:lsdException w:name="Table List 2" w:semiHidden="1" w:unhideWhenUsed="1"/>
+    <w:lsdException w:name="Table List 3" w:semiHidden="1" w:unhideWhenUsed="1"/>
+    <w:lsdException w:name="Table List 4" w:semiHidden="1" w:unhideWhenUsed="1"/>
+    <w:lsdException w:name="Table List 5" w:semiHidden="1" w:unhideWhenUsed="1"/>
+    <w:lsdException w:name="Table List 6" w:semiHidden="1" w:unhideWhenUsed="1"/>
+    <w:lsdException w:name="Table List 7" w:semiHidden="1" w:unhideWhenUsed="1"/>
+    <w:lsdException w:name="Table List 8" w:semiHidden="1" w:unhideWhenUsed="1"/>
+    <w:lsdException w:name="Table 3D effects 1" w:semiHidden="1" w:unhideWhenUsed="1"/>
+    <w:lsdException w:name="Table 3D effects 2" w:semiHidden="1" w:unhideWhenUsed="1"/>
+    <w:lsdException w:name="Table 3D effects 3" w:semiHidden="1" w:unhideWhenUsed="1"/>
+    <w:lsdException w:name="Table Contemporary" w:semiHidden="1" w:unhideWhenUsed="1"/>
+    <w:lsdException w:name="Table Elegant" w:semiHidden="1" w:unhideWhenUsed="1"/>
+    <w:lsdException w:name="Table Professional" w:semiHidden="1" w:unhideWhenUsed="1"/>
+    <w:lsdException w:name="Table Subtle 1" w:semiHidden="1" w:unhideWhenUsed="1"/>
+    <w:lsdException w:name="Table Subtle 2" w:semiHidden="1" w:unhideWhenUsed="1"/>
+    <w:lsdException w:name="Table Web 1" w:semiHidden="1" w:unhideWhenUsed="1"/>
+    <w:lsdException w:name="Table Web 2" w:semiHidden="1" w:unhideWhenUsed="1"/>
+    <w:lsdException w:name="Table Web 3" w:semiHidden="1" w:unhideWhenUsed="1"/>
+    <w:lsdException w:name="Balloon Text" w:semiHidden="1" w:unhideWhenUsed="1"/>
+    <w:lsdException w:name="Table Grid" w:uiPriority="59"/>
+    <w:lsdException w:name="Table Theme" w:semiHidden="1" w:unhideWhenUsed="1"/>
+    <w:lsdException w:name="Placeholder Text" w:semiHidden="1"/>
+    <w:lsdException w:name="No Spacing" w:uiPriority="1" w:qFormat="1"/>
+    <w:lsdException w:name="Light Shading" w:uiPriority="60"/>
+    <w:lsdException w:name="Light List" w:uiPriority="61"/>
+    <w:lsdException w:name="Light Grid" w:uiPriority="62"/>
+    <w:lsdException w:name="Medium Shading 1" w:uiPriority="63"/>
+    <w:lsdException w:name="Medium Shading 2" w:uiPriority="64"/>
+    <w:lsdException w:name="Medium List 1" w:uiPriority="65"/>
+    <w:lsdException w:name="Medium List 2" w:uiPriority="66"/>
+    <w:lsdException w:name="Medium Grid 1" w:uiPriority="67"/>
+    <w:lsdException w:name="Medium Grid 2" w:uiPriority="68"/>
+    <w:lsdException w:name="Medium Grid 3" w:uiPriority="69"/>
+    <w:lsdException w:name="Dark List" w:uiPriority="70"/>
+    <w:lsdException w:name="Colorful Shading" w:uiPriority="71"/>
+    <w:lsdException w:name="Colorful List" w:uiPriority="72"/>
+    <w:lsdException w:name="Colorful Grid" w:uiPriority="73"/>
+    <w:lsdException w:name="Light Shading Accent 1" w:uiPriority="60"/>
+    <w:lsdException w:name="Light List Accent 1" w:uiPriority="61"/>
+    <w:lsdException w:name="Light Grid Accent 1" w:uiPriority="62"/>
+    <w:lsdException w:name="Medium Shading 1 Accent 1" w:uiPriority="63"/>
+    <w:lsdException w:name="Medium Shading 2 Accent 1" w:uiPriority="64"/>
+    <w:lsdException w:name="Medium List 1 Accent 1" w:uiPriority="65"/>
+    <w:lsdException w:name="Revision" w:semiHidden="1"/>
+    <w:lsdException w:name="List Paragraph" w:uiPriority="34" w:qFormat="1"/>
+    <w:lsdException w:name="Quote" w:uiPriority="29" w:qFormat="1"/>
+    <w:lsdException w:name="Intense Quote" w:uiPriority="30" w:qFormat="1"/>
+    <w:lsdException w:name="Medium List 2 Accent 1" w:uiPriority="66"/>
+    <w:lsdException w:name="Medium Grid 1 Accent 1" w:uiPriority="67"/>
+    <w:lsdException w:name="Medium Grid 2 Accent 1" w:uiPriority="68"/>
+    <w:lsdException w:name="Medium Grid 3 Accent 1" w:uiPriority="69"/>
+    <w:lsdException w:name="Dark List Accent 1" w:uiPriority="70"/>
+    <w:lsdException w:name="Colorful Shading Accent 1" w:uiPriority="71"/>
+    <w:lsdException w:name="Colorful List Accent 1" w:uiPriority="72"/>
+    <w:lsdException w:name="Colorful Grid Accent 1" w:uiPriority="73"/>
+    <w:lsdException w:name="Light Shading Accent 2" w:uiPriority="60"/>
+    <w:lsdException w:name="Light List Accent 2" w:uiPriority="61"/>
+    <w:lsdException w:name="Light Grid Accent 2" w:uiPriority="62"/>
+    <w:lsdException w:name="Medium Shading 1 Accent 2" w:uiPriority="63"/>
+    <w:lsdException w:name="Medium Shading 2 Accent 2" w:uiPriority="64"/>
+    <w:lsdException w:name="Medium List 1 Accent 2" w:uiPriority="65"/>
+    <w:lsdException w:name="Medium List 2 Accent 2" w:uiPriority="66"/>
+    <w:lsdException w:name="Medium Grid 1 Accent 2" w:uiPriority="67"/>
+    <w:lsdException w:name="Medium Grid 2 Accent 2" w:uiPriority="68"/>
+    <w:lsdException w:name="Medium Grid 3 Accent 2" w:uiPriority="69"/>
+    <w:lsdException w:name="Dark List Accent 2" w:uiPriority="70"/>
+    <w:lsdException w:name="Colorful Shading Accent 2" w:uiPriority="71"/>
+    <w:lsdException w:name="Colorful List Accent 2" w:uiPriority="72"/>
+    <w:lsdException w:name="Colorful Grid Accent 2" w:uiPriority="73"/>
+    <w:lsdException w:name="Light Shading Accent 3" w:uiPriority="60"/>
+    <w:lsdException w:name="Light List Accent 3" w:uiPriority="61"/>
+    <w:lsdException w:name="Light Grid Accent 3" w:uiPriority="62"/>
+    <w:lsdException w:name="Medium Shading 1 Accent 3" w:uiPriority="63"/>
+    <w:lsdException w:name="Medium Shading 2 Accent 3" w:uiPriority="64"/>
+    <w:lsdException w:name="Medium List 1 Accent 3" w:uiPriority="65"/>
+    <w:lsdException w:name="Medium List 2 Accent 3" w:uiPriority="66"/>
+    <w:lsdException w:name="Medium Grid 1 Accent 3" w:uiPriority="67"/>
+    <w:lsdException w:name="Medium Grid 2 Accent 3" w:uiPriority="68"/>
+    <w:lsdException w:name="Medium Grid 3 Accent 3" w:uiPriority="69"/>
+    <w:lsdException w:name="Dark List Accent 3" w:uiPriority="70"/>
+    <w:lsdException w:name="Colorful Shading Accent 3" w:uiPriority="71"/>
+    <w:lsdException w:name="Colorful List Accent 3" w:uiPriority="72"/>
+    <w:lsdException w:name="Colorful Grid Accent 3" w:uiPriority="73"/>
+    <w:lsdException w:name="Light Shading Accent 4" w:uiPriority="60"/>
+    <w:lsdException w:name="Light List Accent 4" w:uiPriority="61"/>
+    <w:lsdException w:name="Light Grid Accent 4" w:uiPriority="62"/>
+    <w:lsdException w:name="Medium Shading 1 Accent 4" w:uiPriority="63"/>
+    <w:lsdException w:name="Medium Shading 2 Accent 4" w:uiPriority="64"/>
+    <w:lsdException w:name="Medium List 1 Accent 4" w:uiPriority="65"/>
+    <w:lsdException w:name="Medium List 2 Accent 4" w:uiPriority="66"/>
+    <w:lsdException w:name="Medium Grid 1 Accent 4" w:uiPriority="67"/>
+    <w:lsdException w:name="Medium Grid 2 Accent 4" w:uiPriority="68"/>
+    <w:lsdException w:name="Medium Grid 3 Accent 4" w:uiPriority="69"/>
+    <w:lsdException w:name="Dark List Accent 4" w:uiPriority="70"/>
+    <w:lsdException w:name="Colorful Shading Accent 4" w:uiPriority="71"/>
+    <w:lsdException w:name="Colorful List Accent 4" w:uiPriority="72"/>
+    <w:lsdException w:name="Colorful Grid Accent 4" w:uiPriority="73"/>
+    <w:lsdException w:name="Light Shading Accent 5" w:uiPriority="60"/>
+    <w:lsdException w:name="Light List Accent 5" w:uiPriority="61"/>
+    <w:lsdException w:name="Light Grid Accent 5" w:uiPriority="62"/>
+    <w:lsdException w:name="Medium Shading 1 Accent 5" w:uiPriority="63"/>
+    <w:lsdException w:name="Medium Shading 2 Accent 5" w:uiPriority="64"/>
+    <w:lsdException w:name="Medium List 1 Accent 5" w:uiPriority="65"/>
+    <w:lsdException w:name="Medium List 2 Accent 5" w:uiPriority="66"/>
+    <w:lsdException w:name="Medium Grid 1 Accent 5" w:uiPriority="67"/>
+    <w:lsdException w:name="Medium Grid 2 Accent 5" w:uiPriority="68"/>
+    <w:lsdException w:name="Medium Grid 3 Accent 5" w:uiPriority="69"/>
+    <w:lsdException w:name="Dark List Accent 5" w:uiPriority="70"/>
+    <w:lsdException w:name="Colorful Shading Accent 5" w:uiPriority="71"/>
+    <w:lsdException w:name="Colorful List Accent 5" w:uiPriority="72"/>
+    <w:lsdException w:name="Colorful Grid Accent 5" w:uiPriority="73"/>
+    <w:lsdException w:name="Light Shading Accent 6" w:uiPriority="60"/>
+    <w:lsdException w:name="Light List Accent 6" w:uiPriority="61"/>
+    <w:lsdException w:name="Light Grid Accent 6" w:uiPriority="62"/>
+    <w:lsdException w:name="Medium Shading 1 Accent 6" w:uiPriority="63"/>
+    <w:lsdException w:name="Medium Shading 2 Accent 6" w:uiPriority="64"/>
+    <w:lsdException w:name="Medium List 1 Accent 6" w:uiPriority="65"/>
+    <w:lsdException w:name="Medium List 2 Accent 6" w:uiPriority="66"/>
+    <w:lsdException w:name="Medium Grid 1 Accent 6" w:uiPriority="67"/>
+    <w:lsdException w:name="Medium Grid 2 Accent 6" w:uiPriority="68"/>
+    <w:lsdException w:name="Medium Grid 3 Accent 6" w:uiPriority="69"/>
+    <w:lsdException w:name="Dark List Accent 6" w:uiPriority="70"/>
+    <w:lsdException w:name="Colorful Shading Accent 6" w:uiPriority="71"/>
+    <w:lsdException w:name="Colorful List Accent 6" w:uiPriority="72"/>
+    <w:lsdException w:name="Colorful Grid Accent 6" w:uiPriority="73"/>
+    <w:lsdException w:name="Subtle Emphasis" w:uiPriority="19" w:qFormat="1"/>
+    <w:lsdException w:name="Intense Emphasis" w:uiPriority="21" w:qFormat="1"/>
+    <w:lsdException w:name="Subtle Reference" w:uiPriority="31" w:qFormat="1"/>
+    <w:lsdException w:name="Intense Reference" w:uiPriority="32" w:qFormat="1"/>
+    <w:lsdException w:name="Book Title" w:uiPriority="33" w:qFormat="1"/>
+    <w:lsdException w:name="Bibliography" w:semiHidden="1" w:uiPriority="37" w:unhideWhenUsed="1"/>
+    <w:lsdException w:name="TOC Heading" w:semiHidden="1" w:uiPriority="39" w:unhideWhenUsed="1" w:qFormat="1"/>
+    <w:lsdException w:name="Plain Table 1" w:uiPriority="41"/>
+    <w:lsdException w:name="Plain Table 2" w:uiPriority="42"/>
+    <w:lsdException w:name="Plain Table 3" w:uiPriority="43"/>
+    <w:lsdException w:name="Plain Table 4" w:uiPriority="44"/>
+    <w:lsdException w:name="Plain Table 5" w:uiPriority="45"/>
+    <w:lsdException w:name="Grid Table Light" w:uiPriority="40"/>
+    <w:lsdException w:name="Grid Table 1 Light" w:uiPriority="46"/>
+    <w:lsdException w:name="Grid Table 2" w:uiPriority="47"/>
+    <w:lsdException w:name="Grid Table 3" w:uiPriority="48"/>
+    <w:lsdException w:name="Grid Table 4" w:uiPriority="49"/>
+    <w:lsdException w:name="Grid Table 5 Dark" w:uiPriority="50"/>
+    <w:lsdException w:name="Grid Table 6 Colorful" w:uiPriority="51"/>
+    <w:lsdException w:name="Grid Table 7 Colorful" w:uiPriority="52"/>
+    <w:lsdException w:name="Grid Table 1 Light Accent 1" w:uiPriority="46"/>
+    <w:lsdException w:name="Grid Table 2 Accent 1" w:uiPriority="47"/>
+    <w:lsdException w:name="Grid Table 3 Accent 1" w:uiPriority="48"/>
+    <w:lsdException w:name="Grid Table 4 Accent 1" w:uiPriority="49"/>
+    <w:lsdException w:name="Grid Table 5 Dark Accent 1" w:uiPriority="50"/>
+    <w:lsdException w:name="Grid Table 6 Colorful Accent 1" w:uiPriority="51"/>
+    <w:lsdException w:name="Grid Table 7 Colorful Accent 1" w:uiPriority="52"/>
+    <w:lsdException w:name="Grid Table 1 Light Accent 2" w:uiPriority="46"/>
+    <w:lsdException w:name="Grid Table 2 Accent 2" w:uiPriority="47"/>
+    <w:lsdException w:name="Grid Table 3 Accent 2" w:uiPriority="48"/>
+    <w:lsdException w:name="Grid Table 4 Accent 2" w:uiPriority="49"/>
+    <w:lsdException w:name="Grid Table 5 Dark Accent 2" w:uiPriority="50"/>
+    <w:lsdException w:name="Grid Table 6 Colorful Accent 2" w:uiPriority="51"/>
+    <w:lsdException w:name="Grid Table 7 Colorful Accent 2" w:uiPriority="52"/>
+    <w:lsdException w:name="Grid Table 1 Light Accent 3" w:uiPriority="46"/>
+    <w:lsdException w:name="Grid Table 2 Accent 3" w:uiPriority="47"/>
+    <w:lsdException w:name="Grid Table 3 Accent 3" w:uiPriority="48"/>
+    <w:lsdException w:name="Grid Table 4 Accent 3" w:uiPriority="49"/>
+    <w:lsdException w:name="Grid Table 5 Dark Accent 3" w:uiPriority="50"/>
+    <w:lsdException w:name="Grid Table 6 Colorful Accent 3" w:uiPriority="51"/>
+    <w:lsdException w:name="Grid Table 7 Colorful Accent 3" w:uiPriority="52"/>
+    <w:lsdException w:name="Grid Table 1 Light Accent 4" w:uiPriority="46"/>
+    <w:lsdException w:name="Grid Table 2 Accent 4" w:uiPriority="47"/>
+    <w:lsdException w:name="Grid Table 3 Accent 4" w:uiPriority="48"/>
+    <w:lsdException w:name="Grid Table 4 Accent 4" w:uiPriority="49"/>
+    <w:lsdException w:name="Grid Table 5 Dark Accent 4" w:uiPriority="50"/>
+    <w:lsdException w:name="Grid Table 6 Colorful Accent 4" w:uiPriority="51"/>
+    <w:lsdException w:name="Grid Table 7 Colorful Accent 4" w:uiPriority="52"/>
+    <w:lsdException w:name="Grid Table 1 Light Accent 5" w:uiPriority="46"/>
+    <w:lsdException w:name="Grid Table 2 Accent 5" w:uiPriority="47"/>
+    <w:lsdException w:name="Grid Table 3 Accent 5" w:uiPriority="48"/>
+    <w:lsdException w:name="Grid Table 4 Accent 5" w:uiPriority="49"/>
+    <w:lsdException w:name="Grid Table 5 Dark Accent 5" w:uiPriority="50"/>
+    <w:lsdException w:name="Grid Table 6 Colorful Accent 5" w:uiPriority="51"/>
+    <w:lsdException w:name="Grid Table 7 Colorful Accent 5" w:uiPriority="52"/>
+    <w:lsdException w:name="Grid Table 1 Light Accent 6" w:uiPriority="46"/>
+    <w:lsdException w:name="Grid Table 2 Accent 6" w:uiPriority="47"/>
+    <w:lsdException w:name="Grid Table 3 Accent 6" w:uiPriority="48"/>
+    <w:lsdException w:name="Grid Table 4 Accent 6" w:uiPriority="49"/>
+    <w:lsdException w:name="Grid Table 5 Dark Accent 6" w:uiPriority="50"/>
+    <w:lsdException w:name="Grid Table 6 Colorful Accent 6" w:uiPriority="51"/>
+    <w:lsdException w:name="Grid Table 7 Colorful Accent 6" w:uiPriority="52"/>
+    <w:lsdException w:name="List Table 1 Light" w:uiPriority="46"/>
+    <w:lsdException w:name="List Table 2" w:uiPriority="47"/>
+    <w:lsdException w:name="List Table 3" w:uiPriority="48"/>
+    <w:lsdException w:name="List Table 4" w:uiPriority="49"/>
+    <w:lsdException w:name="List Table 5 Dark" w:uiPriority="50"/>
+    <w:lsdException w:name="List Table 6 Colorful" w:uiPriority="51"/>
+    <w:lsdException w:name="List Table 7 Colorful" w:uiPriority="52"/>
+    <w:lsdException w:name="List Table 1 Light Accent 1" w:uiPriority="46"/>
+    <w:lsdException w:name="List Table 2 Accent 1" w:uiPriority="47"/>
+    <w:lsdException w:name="List Table 3 Accent 1" w:uiPriority="48"/>
+    <w:lsdException w:name="List Table 4 Accent 1" w:uiPriority="49"/>
+    <w:lsdException w:name="List Table 5 Dark Accent 1" w:uiPriority="50"/>
+    <w:lsdException w:name="List Table 6 Colorful Accent 1" w:uiPriority="51"/>
+    <w:lsdException w:name="List Table 7 Colorful Accent 1" w:uiPriority="52"/>
+    <w:lsdException w:name="List Table 1 Light Accent 2" w:uiPriority="46"/>
+    <w:lsdException w:name="List Table 2 Accent 2" w:uiPriority="47"/>
+    <w:lsdException w:name="List Table 3 Accent 2" w:uiPriority="48"/>
+    <w:lsdException w:name="List Table 4 Accent 2" w:uiPriority="49"/>
+    <w:lsdException w:name="List Table 5 Dark Accent 2" w:uiPriority="50"/>
+    <w:lsdException w:name="List Table 6 Colorful Accent 2" w:uiPriority="51"/>
+    <w:lsdException w:name="List Table 7 Colorful Accent 2" w:uiPriority="52"/>
+    <w:lsdException w:name="List Table 1 Light Accent 3" w:uiPriority="46"/>
+    <w:lsdException w:name="List Table 2 Accent 3" w:uiPriority="47"/>
+    <w:lsdException w:name="List Table 3 Accent 3" w:uiPriority="48"/>
+    <w:lsdException w:name="List Table 4 Accent 3" w:uiPriority="49"/>
+    <w:lsdException w:name="List Table 5 Dark Accent 3" w:uiPriority="50"/>
+    <w:lsdException w:name="List Table 6 Colorful Accent 3" w:uiPriority="51"/>
+    <w:lsdException w:name="List Table 7 Colorful Accent 3" w:uiPriority="52"/>
+    <w:lsdException w:name="List Table 1 Light Accent 4" w:uiPriority="46"/>
+    <w:lsdException w:name="List Table 2 Accent 4" w:uiPriority="47"/>
+    <w:lsdException w:name="List Table 3 Accent 4" w:uiPriority="48"/>
+    <w:lsdException w:name="List Table 4 Accent 4" w:uiPriority="49"/>
+    <w:lsdException w:name="List Table 5 Dark Accent 4" w:uiPriority="50"/>
+    <w:lsdException w:name="List Table 6 Colorful Accent 4" w:uiPriority="51"/>
+    <w:lsdException w:name="List Table 7 Colorful Accent 4" w:uiPriority="52"/>
+    <w:lsdException w:name="List Table 1 Light Accent 5" w:uiPriority="46"/>
+    <w:lsdException w:name="List Table 2 Accent 5" w:uiPriority="47"/>
+    <w:lsdException w:name="List Table 3 Accent 5" w:uiPriority="48"/>
+    <w:lsdException w:name="List Table 4 Accent 5" w:uiPriority="49"/>
+    <w:lsdException w:name="List Table 5 Dark Accent 5" w:uiPriority="50"/>
+    <w:lsdException w:name="List Table 6 Colorful Accent 5" w:uiPriority="51"/>
+    <w:lsdException w:name="List Table 7 Colorful Accent 5" w:uiPriority="52"/>
+    <w:lsdException w:name="List Table 1 Light Accent 6" w:uiPriority="46"/>
+    <w:lsdException w:name="List Table 2 Accent 6" w:uiPriority="47"/>
+    <w:lsdException w:name="List Table 3 Accent 6" w:uiPriority="48"/>
+    <w:lsdException w:name="List Table 4 Accent 6" w:uiPriority="49"/>
+    <w:lsdException w:name="List Table 5 Dark Accent 6" w:uiPriority="50"/>
+    <w:lsdException w:name="List Table 6 Colorful Accent 6" w:uiPriority="51"/>
+    <w:lsdException w:name="List Table 7 Colorful Accent 6" w:uiPriority="52"/>
   </w:latentStyles>
   <w:style w:type="paragraph" w:default="1" w:styleId="Normal">
     <w:name w:val="Normal"/>

</xml_diff>